<commit_message>
Solicitud grafica de ícono de guion
</commit_message>
<xml_diff>
--- a/fuentes/contenidos/grado06/guion02/MA_06_02_CO .docx
+++ b/fuentes/contenidos/grado06/guion02/MA_06_02_CO .docx
@@ -541,8 +541,6 @@
               <w:rPr>
                 <w:rFonts w:ascii="Times New Roman" w:hAnsi="Times New Roman" w:cs="Times New Roman"/>
                 <w:noProof/>
-                <w:sz w:val="24"/>
-                <w:szCs w:val="24"/>
                 <w:lang w:val="en-US"/>
               </w:rPr>
               <w:drawing>
@@ -1023,8 +1021,6 @@
               <w:rPr>
                 <w:rFonts w:ascii="Times New Roman" w:hAnsi="Times New Roman" w:cs="Times New Roman"/>
                 <w:noProof/>
-                <w:sz w:val="24"/>
-                <w:szCs w:val="24"/>
                 <w:lang w:val="en-US"/>
               </w:rPr>
               <w:drawing>
@@ -3340,7 +3336,7 @@
                 <w:sz w:val="24"/>
                 <w:szCs w:val="24"/>
               </w:rPr>
-              <w:t>8</w:t>
+              <w:t>3</w:t>
             </w:r>
           </w:p>
         </w:tc>
@@ -3389,8 +3385,6 @@
               <w:rPr>
                 <w:rFonts w:ascii="Times New Roman" w:hAnsi="Times New Roman" w:cs="Times New Roman"/>
                 <w:noProof/>
-                <w:sz w:val="24"/>
-                <w:szCs w:val="24"/>
                 <w:lang w:val="en-US"/>
               </w:rPr>
               <w:drawing>
@@ -3482,7 +3476,7 @@
                 <v:shape id="_x0000_i1025" type="#_x0000_t75" style="width:312.9pt;height:108.9pt" o:ole="">
                   <v:imagedata r:id="rId13" o:title=""/>
                 </v:shape>
-                <o:OLEObject Type="Embed" ProgID="PBrush" ShapeID="_x0000_i1025" DrawAspect="Content" ObjectID="_1375772149" r:id="rId14"/>
+                <o:OLEObject Type="Embed" ProgID="PBrush" ShapeID="_x0000_i1025" DrawAspect="Content" ObjectID="_1375862218" r:id="rId14"/>
               </w:object>
             </w:r>
           </w:p>
@@ -3911,7 +3905,7 @@
                 <w:sz w:val="24"/>
                 <w:szCs w:val="24"/>
               </w:rPr>
-              <w:t>9</w:t>
+              <w:t>4</w:t>
             </w:r>
           </w:p>
         </w:tc>
@@ -3983,8 +3977,6 @@
                 <w:rFonts w:ascii="Times New Roman" w:hAnsi="Times New Roman" w:cs="Times New Roman"/>
                 <w:noProof/>
                 <w:color w:val="000000"/>
-                <w:sz w:val="24"/>
-                <w:szCs w:val="24"/>
                 <w:lang w:val="en-US"/>
               </w:rPr>
               <w:lastRenderedPageBreak/>
@@ -4391,7 +4383,7 @@
                 <w:sz w:val="24"/>
                 <w:szCs w:val="24"/>
               </w:rPr>
-              <w:t>MA_06_02_CO_IMG10</w:t>
+              <w:t>MA_06_02_CO_IMG5</w:t>
             </w:r>
           </w:p>
           <w:p>
@@ -4473,8 +4465,6 @@
               <w:rPr>
                 <w:rFonts w:ascii="Times New Roman" w:hAnsi="Times New Roman" w:cs="Times New Roman"/>
                 <w:noProof/>
-                <w:sz w:val="24"/>
-                <w:szCs w:val="24"/>
                 <w:lang w:val="en-US"/>
               </w:rPr>
               <w:drawing>
@@ -4556,8 +4546,6 @@
               <w:rPr>
                 <w:rFonts w:ascii="Times New Roman" w:hAnsi="Times New Roman" w:cs="Times New Roman"/>
                 <w:noProof/>
-                <w:sz w:val="24"/>
-                <w:szCs w:val="24"/>
                 <w:lang w:val="en-US"/>
               </w:rPr>
               <w:drawing>
@@ -4622,8 +4610,6 @@
               <w:rPr>
                 <w:rFonts w:ascii="Times New Roman" w:hAnsi="Times New Roman" w:cs="Times New Roman"/>
                 <w:noProof/>
-                <w:sz w:val="24"/>
-                <w:szCs w:val="24"/>
                 <w:lang w:val="en-US"/>
               </w:rPr>
               <w:drawing>
@@ -4689,8 +4675,6 @@
               <w:rPr>
                 <w:rFonts w:ascii="Times New Roman" w:hAnsi="Times New Roman" w:cs="Times New Roman"/>
                 <w:noProof/>
-                <w:sz w:val="24"/>
-                <w:szCs w:val="24"/>
                 <w:lang w:val="en-US"/>
               </w:rPr>
               <w:drawing>
@@ -5888,16 +5872,7 @@
                 <w:sz w:val="24"/>
                 <w:szCs w:val="24"/>
               </w:rPr>
-              <w:t>IMG1</w:t>
-            </w:r>
-            <w:r>
-              <w:rPr>
-                <w:rFonts w:ascii="Times New Roman" w:hAnsi="Times New Roman" w:cs="Times New Roman"/>
-                <w:color w:val="000000"/>
-                <w:sz w:val="24"/>
-                <w:szCs w:val="24"/>
-              </w:rPr>
-              <w:t>8</w:t>
+              <w:t>IMG6</w:t>
             </w:r>
           </w:p>
         </w:tc>
@@ -5966,8 +5941,6 @@
                 <w:rFonts w:ascii="Times New Roman" w:hAnsi="Times New Roman" w:cs="Times New Roman"/>
                 <w:noProof/>
                 <w:color w:val="000000"/>
-                <w:sz w:val="24"/>
-                <w:szCs w:val="24"/>
                 <w:lang w:val="en-US"/>
               </w:rPr>
               <w:drawing>
@@ -6177,7 +6150,13 @@
         <w:rPr>
           <w:rFonts w:ascii="Times New Roman" w:hAnsi="Times New Roman" w:cs="Times New Roman"/>
         </w:rPr>
-        <w:t>Estas cifras evolucionaron a través de los siglos, hasta llegar a las que conocemos actualmente:</w:t>
+        <w:t xml:space="preserve">Estas cifras evolucionaron a través de los siglos, hasta llegar </w:t>
+      </w:r>
+      <w:r>
+        <w:rPr>
+          <w:rFonts w:ascii="Times New Roman" w:hAnsi="Times New Roman" w:cs="Times New Roman"/>
+        </w:rPr>
+        <w:t>a las que conocemos actualmente.</w:t>
       </w:r>
     </w:p>
     <w:p>
@@ -6188,248 +6167,6 @@
         </w:rPr>
       </w:pPr>
     </w:p>
-    <w:tbl>
-      <w:tblPr>
-        <w:tblStyle w:val="TableGrid"/>
-        <w:tblW w:w="0" w:type="auto"/>
-        <w:tblLook w:val="04A0" w:firstRow="1" w:lastRow="0" w:firstColumn="1" w:lastColumn="0" w:noHBand="0" w:noVBand="1"/>
-      </w:tblPr>
-      <w:tblGrid>
-        <w:gridCol w:w="2518"/>
-        <w:gridCol w:w="6515"/>
-      </w:tblGrid>
-      <w:tr>
-        <w:tc>
-          <w:tcPr>
-            <w:tcW w:w="9033" w:type="dxa"/>
-            <w:gridSpan w:val="2"/>
-            <w:shd w:val="clear" w:color="auto" w:fill="0D0D0D" w:themeFill="text1" w:themeFillTint="F2"/>
-          </w:tcPr>
-          <w:p>
-            <w:pPr>
-              <w:jc w:val="center"/>
-              <w:rPr>
-                <w:rFonts w:ascii="Times New Roman" w:hAnsi="Times New Roman" w:cs="Times New Roman"/>
-                <w:b/>
-                <w:color w:val="FFFFFF" w:themeColor="background1"/>
-                <w:sz w:val="24"/>
-                <w:szCs w:val="24"/>
-              </w:rPr>
-            </w:pPr>
-            <w:r>
-              <w:rPr>
-                <w:rFonts w:ascii="Times New Roman" w:hAnsi="Times New Roman" w:cs="Times New Roman"/>
-                <w:b/>
-                <w:color w:val="FFFFFF" w:themeColor="background1"/>
-                <w:sz w:val="24"/>
-                <w:szCs w:val="24"/>
-              </w:rPr>
-              <w:t>Imagen (fotografía, gráfica o ilustración)</w:t>
-            </w:r>
-          </w:p>
-        </w:tc>
-      </w:tr>
-      <w:tr>
-        <w:tc>
-          <w:tcPr>
-            <w:tcW w:w="2518" w:type="dxa"/>
-          </w:tcPr>
-          <w:p>
-            <w:pPr>
-              <w:rPr>
-                <w:rFonts w:ascii="Times New Roman" w:hAnsi="Times New Roman" w:cs="Times New Roman"/>
-                <w:b/>
-                <w:color w:val="000000"/>
-                <w:sz w:val="24"/>
-                <w:szCs w:val="24"/>
-              </w:rPr>
-            </w:pPr>
-            <w:r>
-              <w:rPr>
-                <w:rFonts w:ascii="Times New Roman" w:hAnsi="Times New Roman" w:cs="Times New Roman"/>
-                <w:b/>
-                <w:color w:val="000000"/>
-                <w:sz w:val="24"/>
-                <w:szCs w:val="24"/>
-              </w:rPr>
-              <w:t>Código</w:t>
-            </w:r>
-          </w:p>
-        </w:tc>
-        <w:tc>
-          <w:tcPr>
-            <w:tcW w:w="6515" w:type="dxa"/>
-          </w:tcPr>
-          <w:p>
-            <w:pPr>
-              <w:rPr>
-                <w:rFonts w:ascii="Times New Roman" w:hAnsi="Times New Roman" w:cs="Times New Roman"/>
-                <w:color w:val="000000"/>
-                <w:sz w:val="24"/>
-                <w:szCs w:val="24"/>
-              </w:rPr>
-            </w:pPr>
-            <w:r>
-              <w:rPr>
-                <w:rFonts w:ascii="Times New Roman" w:hAnsi="Times New Roman" w:cs="Times New Roman"/>
-                <w:color w:val="000000"/>
-                <w:sz w:val="24"/>
-                <w:szCs w:val="24"/>
-              </w:rPr>
-              <w:t>MA_06_02_CO_IMG19</w:t>
-            </w:r>
-          </w:p>
-          <w:p>
-            <w:pPr>
-              <w:rPr>
-                <w:rFonts w:ascii="Times New Roman" w:hAnsi="Times New Roman" w:cs="Times New Roman"/>
-                <w:b/>
-                <w:color w:val="000000"/>
-                <w:sz w:val="24"/>
-                <w:szCs w:val="24"/>
-              </w:rPr>
-            </w:pPr>
-          </w:p>
-        </w:tc>
-      </w:tr>
-      <w:tr>
-        <w:tc>
-          <w:tcPr>
-            <w:tcW w:w="2518" w:type="dxa"/>
-          </w:tcPr>
-          <w:p>
-            <w:pPr>
-              <w:rPr>
-                <w:rFonts w:ascii="Times New Roman" w:hAnsi="Times New Roman" w:cs="Times New Roman"/>
-                <w:color w:val="000000"/>
-                <w:sz w:val="24"/>
-                <w:szCs w:val="24"/>
-              </w:rPr>
-            </w:pPr>
-            <w:r>
-              <w:rPr>
-                <w:rFonts w:ascii="Times New Roman" w:hAnsi="Times New Roman" w:cs="Times New Roman"/>
-                <w:b/>
-                <w:color w:val="000000"/>
-                <w:sz w:val="24"/>
-                <w:szCs w:val="24"/>
-              </w:rPr>
-              <w:t>Descripción</w:t>
-            </w:r>
-          </w:p>
-        </w:tc>
-        <w:tc>
-          <w:tcPr>
-            <w:tcW w:w="6515" w:type="dxa"/>
-          </w:tcPr>
-          <w:p>
-            <w:pPr>
-              <w:jc w:val="center"/>
-              <w:rPr>
-                <w:rFonts w:ascii="Times New Roman" w:hAnsi="Times New Roman" w:cs="Times New Roman"/>
-                <w:color w:val="000000"/>
-                <w:sz w:val="24"/>
-                <w:szCs w:val="24"/>
-              </w:rPr>
-            </w:pPr>
-            <w:r>
-              <w:rPr>
-                <w:rFonts w:ascii="Times New Roman" w:hAnsi="Times New Roman" w:cs="Times New Roman"/>
-                <w:b/>
-                <w:bCs/>
-                <w:sz w:val="24"/>
-                <w:szCs w:val="24"/>
-              </w:rPr>
-              <w:t>9 8 7 6 5 4 3 2 1 0</w:t>
-            </w:r>
-          </w:p>
-        </w:tc>
-      </w:tr>
-      <w:tr>
-        <w:tc>
-          <w:tcPr>
-            <w:tcW w:w="2518" w:type="dxa"/>
-          </w:tcPr>
-          <w:p>
-            <w:pPr>
-              <w:rPr>
-                <w:rFonts w:ascii="Times New Roman" w:hAnsi="Times New Roman" w:cs="Times New Roman"/>
-                <w:color w:val="000000"/>
-                <w:sz w:val="24"/>
-                <w:szCs w:val="24"/>
-              </w:rPr>
-            </w:pPr>
-            <w:r>
-              <w:rPr>
-                <w:rFonts w:ascii="Times New Roman" w:hAnsi="Times New Roman" w:cs="Times New Roman"/>
-                <w:b/>
-                <w:color w:val="000000"/>
-                <w:sz w:val="24"/>
-                <w:szCs w:val="24"/>
-              </w:rPr>
-              <w:t>Código Shutterstock (o URL o la ruta en AulaPlaneta)</w:t>
-            </w:r>
-          </w:p>
-        </w:tc>
-        <w:tc>
-          <w:tcPr>
-            <w:tcW w:w="6515" w:type="dxa"/>
-          </w:tcPr>
-          <w:p>
-            <w:pPr>
-              <w:rPr>
-                <w:rFonts w:ascii="Times New Roman" w:hAnsi="Times New Roman" w:cs="Times New Roman"/>
-                <w:color w:val="000000"/>
-                <w:sz w:val="24"/>
-                <w:szCs w:val="24"/>
-              </w:rPr>
-            </w:pPr>
-          </w:p>
-        </w:tc>
-      </w:tr>
-      <w:tr>
-        <w:tc>
-          <w:tcPr>
-            <w:tcW w:w="2518" w:type="dxa"/>
-          </w:tcPr>
-          <w:p>
-            <w:pPr>
-              <w:rPr>
-                <w:rFonts w:ascii="Times New Roman" w:hAnsi="Times New Roman" w:cs="Times New Roman"/>
-                <w:color w:val="000000"/>
-                <w:sz w:val="24"/>
-                <w:szCs w:val="24"/>
-              </w:rPr>
-            </w:pPr>
-            <w:r>
-              <w:rPr>
-                <w:rFonts w:ascii="Times New Roman" w:hAnsi="Times New Roman" w:cs="Times New Roman"/>
-                <w:b/>
-                <w:color w:val="000000"/>
-                <w:sz w:val="24"/>
-                <w:szCs w:val="24"/>
-              </w:rPr>
-              <w:t>Pie de imagen</w:t>
-            </w:r>
-          </w:p>
-        </w:tc>
-        <w:tc>
-          <w:tcPr>
-            <w:tcW w:w="6515" w:type="dxa"/>
-          </w:tcPr>
-          <w:p>
-            <w:pPr>
-              <w:rPr>
-                <w:rFonts w:ascii="Times New Roman" w:hAnsi="Times New Roman" w:cs="Times New Roman"/>
-                <w:color w:val="000000"/>
-                <w:sz w:val="24"/>
-                <w:szCs w:val="24"/>
-              </w:rPr>
-            </w:pPr>
-          </w:p>
-        </w:tc>
-      </w:tr>
-    </w:tbl>
     <w:p>
       <w:pPr>
         <w:spacing w:after="0"/>
@@ -6551,7 +6288,7 @@
                 <w:sz w:val="24"/>
                 <w:szCs w:val="24"/>
               </w:rPr>
-              <w:t>MA_06_02_CO_IMG20</w:t>
+              <w:t>MA_06_02_CO_IMG7</w:t>
             </w:r>
           </w:p>
         </w:tc>
@@ -6620,8 +6357,6 @@
                 <w:rFonts w:ascii="Times New Roman" w:hAnsi="Times New Roman" w:cs="Times New Roman"/>
                 <w:noProof/>
                 <w:color w:val="000000"/>
-                <w:sz w:val="24"/>
-                <w:szCs w:val="24"/>
                 <w:lang w:val="en-US"/>
               </w:rPr>
               <w:drawing>
@@ -6896,7 +6631,6 @@
                 <w:sz w:val="24"/>
                 <w:szCs w:val="24"/>
               </w:rPr>
-              <w:lastRenderedPageBreak/>
               <w:t>Imagen (fotografía, gráfica o ilustración)</w:t>
             </w:r>
           </w:p>
@@ -6959,16 +6693,7 @@
                 <w:sz w:val="24"/>
                 <w:szCs w:val="24"/>
               </w:rPr>
-              <w:t>2</w:t>
-            </w:r>
-            <w:r>
-              <w:rPr>
-                <w:rFonts w:ascii="Times New Roman" w:hAnsi="Times New Roman" w:cs="Times New Roman"/>
-                <w:color w:val="000000"/>
-                <w:sz w:val="24"/>
-                <w:szCs w:val="24"/>
-              </w:rPr>
-              <w:t>1</w:t>
+              <w:t>8</w:t>
             </w:r>
           </w:p>
         </w:tc>
@@ -7036,10 +6761,9 @@
               <w:rPr>
                 <w:rFonts w:ascii="Times New Roman" w:hAnsi="Times New Roman" w:cs="Times New Roman"/>
                 <w:noProof/>
-                <w:sz w:val="24"/>
-                <w:szCs w:val="24"/>
                 <w:lang w:val="en-US"/>
               </w:rPr>
+              <w:lastRenderedPageBreak/>
               <w:drawing>
                 <wp:inline distT="0" distB="0" distL="0" distR="0" wp14:anchorId="31B253FA" wp14:editId="08234E07">
                   <wp:extent cx="3114675" cy="1304816"/>
@@ -7134,6 +6858,7 @@
                 <w:sz w:val="24"/>
                 <w:szCs w:val="24"/>
               </w:rPr>
+              <w:lastRenderedPageBreak/>
               <w:t>Código Shutterstock (o URL o la ruta en AulaPlaneta)</w:t>
             </w:r>
           </w:p>
@@ -7699,16 +7424,7 @@
                 <w:sz w:val="24"/>
                 <w:szCs w:val="24"/>
               </w:rPr>
-              <w:t>2</w:t>
-            </w:r>
-            <w:r>
-              <w:rPr>
-                <w:rFonts w:ascii="Times New Roman" w:hAnsi="Times New Roman" w:cs="Times New Roman"/>
-                <w:color w:val="000000"/>
-                <w:sz w:val="24"/>
-                <w:szCs w:val="24"/>
-              </w:rPr>
-              <w:t>2</w:t>
+              <w:t>09</w:t>
             </w:r>
           </w:p>
         </w:tc>
@@ -7779,7 +7495,6 @@
                 <w:sz w:val="24"/>
                 <w:szCs w:val="24"/>
               </w:rPr>
-              <w:lastRenderedPageBreak/>
               <w:t xml:space="preserve"> </w:t>
             </w:r>
             <w:ins w:id="9" w:author="Diana Margarita Gonzalez Martinez" w:date="2015-04-25T12:18:00Z">
@@ -7787,9 +7502,13 @@
                 <w:rPr>
                   <w:rFonts w:ascii="Times New Roman" w:hAnsi="Times New Roman" w:cs="Times New Roman"/>
                   <w:noProof/>
-                  <w:sz w:val="24"/>
-                  <w:szCs w:val="24"/>
                   <w:lang w:val="en-US"/>
+                  <w:rPrChange w:id="10" w:author="Unknown">
+                    <w:rPr>
+                      <w:noProof/>
+                      <w:lang w:val="en-US"/>
+                    </w:rPr>
+                  </w:rPrChange>
                 </w:rPr>
                 <w:drawing>
                   <wp:inline distT="0" distB="0" distL="0" distR="0" wp14:anchorId="760F0976" wp14:editId="6A9FAE7F">
@@ -7876,8 +7595,18 @@
                 <w:sz w:val="24"/>
                 <w:szCs w:val="24"/>
               </w:rPr>
+              <w:t xml:space="preserve">Código </w:t>
+            </w:r>
+            <w:r>
+              <w:rPr>
+                <w:rFonts w:ascii="Times New Roman" w:hAnsi="Times New Roman" w:cs="Times New Roman"/>
+                <w:b/>
+                <w:color w:val="000000"/>
+                <w:sz w:val="24"/>
+                <w:szCs w:val="24"/>
+              </w:rPr>
               <w:lastRenderedPageBreak/>
-              <w:t>Código Shutterstock (o URL o la ruta en AulaPlaneta)</w:t>
+              <w:t>Shutterstock (o URL o la ruta en AulaPlaneta)</w:t>
             </w:r>
           </w:p>
         </w:tc>
@@ -7902,7 +7631,17 @@
                   <w:sz w:val="24"/>
                   <w:szCs w:val="24"/>
                 </w:rPr>
-                <w:t>http://profesores.aulaplaneta.com/DNNPlayerPackages/Package12642/InfoGuion/cuadernoestudio/images_xml/MT_07_01_img09_small.jpg</w:t>
+                <w:t>http://profesores.aulaplaneta.com/DNNPlayerPackages/Package12642/InfoGuion</w:t>
+              </w:r>
+              <w:r>
+                <w:rPr>
+                  <w:rStyle w:val="Hyperlink"/>
+                  <w:rFonts w:ascii="Times New Roman" w:hAnsi="Times New Roman" w:cs="Times New Roman"/>
+                  <w:sz w:val="24"/>
+                  <w:szCs w:val="24"/>
+                </w:rPr>
+                <w:lastRenderedPageBreak/>
+                <w:t>/cuadernoestudio/images_xml/MT_07_01_img09_small.jpg</w:t>
               </w:r>
             </w:hyperlink>
             <w:r>
@@ -7976,6 +7715,7 @@
                 <w:sz w:val="24"/>
                 <w:szCs w:val="24"/>
               </w:rPr>
+              <w:lastRenderedPageBreak/>
               <w:t>Pie de imagen</w:t>
             </w:r>
           </w:p>
@@ -8137,7 +7877,7 @@
           <w:p>
             <w:pPr>
               <w:rPr>
-                <w:ins w:id="10" w:author="Diana Margarita Gonzalez Martinez" w:date="2015-05-11T20:13:00Z"/>
+                <w:ins w:id="11" w:author="Diana Margarita Gonzalez Martinez" w:date="2015-05-11T20:13:00Z"/>
                 <w:rFonts w:ascii="Times New Roman" w:hAnsi="Times New Roman" w:cs="Times New Roman"/>
                 <w:sz w:val="24"/>
                 <w:szCs w:val="24"/>
@@ -8483,7 +8223,7 @@
           <w:p>
             <w:pPr>
               <w:rPr>
-                <w:ins w:id="11" w:author="Diana Margarita Gonzalez Martinez" w:date="2015-04-25T12:22:00Z"/>
+                <w:ins w:id="12" w:author="Diana Margarita Gonzalez Martinez" w:date="2015-04-25T12:22:00Z"/>
                 <w:rFonts w:ascii="Times New Roman" w:hAnsi="Times New Roman" w:cs="Times New Roman"/>
                 <w:color w:val="000000"/>
                 <w:sz w:val="24"/>
@@ -8503,7 +8243,7 @@
           <w:p>
             <w:pPr>
               <w:rPr>
-                <w:ins w:id="12" w:author="Diana Margarita Gonzalez Martinez" w:date="2015-04-25T12:22:00Z"/>
+                <w:ins w:id="13" w:author="Diana Margarita Gonzalez Martinez" w:date="2015-04-25T12:22:00Z"/>
                 <w:rFonts w:ascii="Times New Roman" w:hAnsi="Times New Roman" w:cs="Times New Roman"/>
                 <w:sz w:val="24"/>
                 <w:szCs w:val="24"/>
@@ -8513,8 +8253,6 @@
               <w:rPr>
                 <w:rFonts w:ascii="Times New Roman" w:hAnsi="Times New Roman" w:cs="Times New Roman"/>
                 <w:noProof/>
-                <w:sz w:val="24"/>
-                <w:szCs w:val="24"/>
                 <w:lang w:val="en-US"/>
               </w:rPr>
               <w:drawing>
@@ -8557,7 +8295,7 @@
           <w:p>
             <w:pPr>
               <w:rPr>
-                <w:ins w:id="13" w:author="Diana Margarita Gonzalez Martinez" w:date="2015-04-25T12:22:00Z"/>
+                <w:ins w:id="14" w:author="Diana Margarita Gonzalez Martinez" w:date="2015-04-25T12:22:00Z"/>
                 <w:rFonts w:ascii="Times New Roman" w:hAnsi="Times New Roman" w:cs="Times New Roman"/>
                 <w:sz w:val="24"/>
                 <w:szCs w:val="24"/>
@@ -8586,14 +8324,13 @@
                 <w:szCs w:val="24"/>
               </w:rPr>
             </w:pPr>
-            <w:ins w:id="14" w:author="Diana Margarita Gonzalez Martinez" w:date="2015-04-25T12:22:00Z">
+            <w:ins w:id="15" w:author="Diana Margarita Gonzalez Martinez" w:date="2015-04-25T12:22:00Z">
               <w:r>
                 <w:rPr>
                   <w:rFonts w:ascii="Times New Roman" w:hAnsi="Times New Roman" w:cs="Times New Roman"/>
                   <w:sz w:val="24"/>
                   <w:szCs w:val="24"/>
                 </w:rPr>
-                <w:lastRenderedPageBreak/>
                 <w:tab/>
               </w:r>
             </w:ins>
@@ -8622,7 +8359,6 @@
                 <w:sz w:val="24"/>
                 <w:szCs w:val="24"/>
               </w:rPr>
-              <w:lastRenderedPageBreak/>
               <w:t>Cambio (descripción o capturas de pantallas)</w:t>
             </w:r>
           </w:p>
@@ -8673,6 +8409,7 @@
                 <w:sz w:val="24"/>
                 <w:szCs w:val="24"/>
               </w:rPr>
+              <w:lastRenderedPageBreak/>
               <w:t>Título</w:t>
             </w:r>
           </w:p>
@@ -8777,7 +8514,7 @@
       <w:pPr>
         <w:spacing w:after="0"/>
         <w:rPr>
-          <w:ins w:id="15" w:author="Diana Margarita Gonzalez Martinez" w:date="2015-05-11T20:18:00Z"/>
+          <w:ins w:id="16" w:author="Diana Margarita Gonzalez Martinez" w:date="2015-05-11T20:18:00Z"/>
           <w:rFonts w:ascii="Times New Roman" w:hAnsi="Times New Roman" w:cs="Times New Roman"/>
           <w:highlight w:val="yellow"/>
         </w:rPr>
@@ -10014,7 +9751,17 @@
                 <w:sz w:val="24"/>
                 <w:szCs w:val="24"/>
               </w:rPr>
-              <w:t>activo para que el estudiante pueda crear su propio sistema de numeración, con sus reglas, sus historias de cómo puede surgir y genere un cuento a partir de una necesidad inventada en un contexto determinado por el mismo</w:t>
+              <w:t xml:space="preserve">activo para que el estudiante pueda crear su propio sistema de numeración, con sus reglas, sus historias de cómo puede surgir </w:t>
+            </w:r>
+            <w:r>
+              <w:rPr>
+                <w:rFonts w:ascii="Times New Roman" w:hAnsi="Times New Roman" w:cs="Times New Roman"/>
+                <w:color w:val="000000"/>
+                <w:sz w:val="24"/>
+                <w:szCs w:val="24"/>
+              </w:rPr>
+              <w:lastRenderedPageBreak/>
+              <w:t>y genere un cuento a partir de una necesidad inventada en un contexto determinado por el mismo</w:t>
             </w:r>
           </w:p>
         </w:tc>
@@ -10228,7 +9975,16 @@
                 <w:sz w:val="24"/>
                 <w:szCs w:val="24"/>
               </w:rPr>
-              <w:t>IMG26</w:t>
+              <w:t>IMG10</w:t>
+            </w:r>
+            <w:r>
+              <w:rPr>
+                <w:rFonts w:ascii="Times New Roman" w:hAnsi="Times New Roman" w:cs="Times New Roman"/>
+                <w:color w:val="000000"/>
+                <w:sz w:val="24"/>
+                <w:szCs w:val="24"/>
+              </w:rPr>
+              <w:t xml:space="preserve"> a IMG13</w:t>
             </w:r>
           </w:p>
         </w:tc>
@@ -11046,7 +10802,16 @@
                 <w:sz w:val="24"/>
                 <w:szCs w:val="24"/>
               </w:rPr>
-              <w:t>27</w:t>
+              <w:t>1</w:t>
+            </w:r>
+            <w:r>
+              <w:rPr>
+                <w:rFonts w:ascii="Times New Roman" w:hAnsi="Times New Roman" w:cs="Times New Roman"/>
+                <w:color w:val="000000"/>
+                <w:sz w:val="24"/>
+                <w:szCs w:val="24"/>
+              </w:rPr>
+              <w:t>4</w:t>
             </w:r>
           </w:p>
         </w:tc>
@@ -11114,10 +10879,9 @@
               <w:rPr>
                 <w:rFonts w:ascii="Times New Roman" w:hAnsi="Times New Roman" w:cs="Times New Roman"/>
                 <w:noProof/>
-                <w:sz w:val="24"/>
-                <w:szCs w:val="24"/>
                 <w:lang w:val="en-US"/>
               </w:rPr>
+              <w:lastRenderedPageBreak/>
               <w:drawing>
                 <wp:inline distT="0" distB="0" distL="0" distR="0" wp14:anchorId="3A0FA20C" wp14:editId="433DA2FD">
                   <wp:extent cx="3771900" cy="781050"/>
@@ -11221,6 +10985,7 @@
                 <w:sz w:val="24"/>
                 <w:szCs w:val="24"/>
               </w:rPr>
+              <w:lastRenderedPageBreak/>
               <w:t>Código Shutterstock (o URL o la ruta en AulaPlaneta)</w:t>
             </w:r>
           </w:p>
@@ -11246,7 +11011,25 @@
                   <w:sz w:val="24"/>
                   <w:szCs w:val="24"/>
                 </w:rPr>
-                <w:t>http://profesores.aulaplaneta.com/DNNPlayerPackages/Package12642/InfoGuion/cuadernoestudio/images_xml/MT_07_01_img01_small.jpg</w:t>
+                <w:t>http://profesores.aulaplaneta.com/DNNPlayerPackages/Package12642/InfoGuion/cuadernoestudio/images_xml/MT_07_01_img01_small.j</w:t>
+              </w:r>
+              <w:r>
+                <w:rPr>
+                  <w:rStyle w:val="Hyperlink"/>
+                  <w:rFonts w:ascii="Times New Roman" w:hAnsi="Times New Roman" w:cs="Times New Roman"/>
+                  <w:sz w:val="24"/>
+                  <w:szCs w:val="24"/>
+                </w:rPr>
+                <w:t>p</w:t>
+              </w:r>
+              <w:r>
+                <w:rPr>
+                  <w:rStyle w:val="Hyperlink"/>
+                  <w:rFonts w:ascii="Times New Roman" w:hAnsi="Times New Roman" w:cs="Times New Roman"/>
+                  <w:sz w:val="24"/>
+                  <w:szCs w:val="24"/>
+                </w:rPr>
+                <w:t>g</w:t>
               </w:r>
             </w:hyperlink>
             <w:r>
@@ -11376,7 +11159,7 @@
         <w:spacing w:before="0" w:beforeAutospacing="0" w:after="0" w:afterAutospacing="0" w:line="345" w:lineRule="atLeast"/>
         <w:jc w:val="both"/>
         <w:rPr>
-          <w:ins w:id="16" w:author="Diana Margarita Gonzalez Martinez" w:date="2015-05-11T20:24:00Z"/>
+          <w:ins w:id="17" w:author="Diana Margarita Gonzalez Martinez" w:date="2015-05-11T20:24:00Z"/>
           <w:rStyle w:val="un"/>
         </w:rPr>
       </w:pPr>
@@ -11890,7 +11673,7 @@
                 <w:sz w:val="24"/>
                 <w:szCs w:val="24"/>
               </w:rPr>
-              <w:t>30</w:t>
+              <w:t>15</w:t>
             </w:r>
           </w:p>
         </w:tc>
@@ -11958,8 +11741,6 @@
               <w:rPr>
                 <w:rFonts w:ascii="Times New Roman" w:hAnsi="Times New Roman" w:cs="Times New Roman"/>
                 <w:noProof/>
-                <w:sz w:val="24"/>
-                <w:szCs w:val="24"/>
                 <w:lang w:val="en-US"/>
               </w:rPr>
               <w:drawing>
@@ -12054,8 +11835,18 @@
                 <w:sz w:val="24"/>
                 <w:szCs w:val="24"/>
               </w:rPr>
+              <w:t xml:space="preserve">Código Shutterstock (o URL o la ruta en </w:t>
+            </w:r>
+            <w:r>
+              <w:rPr>
+                <w:rFonts w:ascii="Times New Roman" w:hAnsi="Times New Roman" w:cs="Times New Roman"/>
+                <w:b/>
+                <w:color w:val="000000"/>
+                <w:sz w:val="24"/>
+                <w:szCs w:val="24"/>
+              </w:rPr>
               <w:lastRenderedPageBreak/>
-              <w:t>Código Shutterstock (o URL o la ruta en AulaPlaneta)</w:t>
+              <w:t>AulaPlaneta)</w:t>
             </w:r>
           </w:p>
         </w:tc>
@@ -12115,6 +11906,7 @@
                 <w:sz w:val="24"/>
                 <w:szCs w:val="24"/>
               </w:rPr>
+              <w:lastRenderedPageBreak/>
               <w:t>Pie de imagen</w:t>
             </w:r>
           </w:p>
@@ -12150,7 +11942,7 @@
         <w:spacing w:after="0"/>
         <w:jc w:val="both"/>
         <w:rPr>
-          <w:ins w:id="17" w:author="Diana Margarita Gonzalez Martinez" w:date="2015-05-11T20:25:00Z"/>
+          <w:ins w:id="18" w:author="Diana Margarita Gonzalez Martinez" w:date="2015-05-11T20:25:00Z"/>
           <w:rFonts w:ascii="Times New Roman" w:hAnsi="Times New Roman" w:cs="Times New Roman"/>
           <w:shd w:val="clear" w:color="auto" w:fill="FFFFFF"/>
         </w:rPr>
@@ -12668,7 +12460,7 @@
       <w:pPr>
         <w:spacing w:after="0"/>
         <w:rPr>
-          <w:ins w:id="18" w:author="FURA-TENA" w:date="2015-05-07T11:26:00Z"/>
+          <w:ins w:id="19" w:author="FURA-TENA" w:date="2015-05-07T11:26:00Z"/>
           <w:rFonts w:ascii="Times New Roman" w:hAnsi="Times New Roman" w:cs="Times New Roman"/>
           <w:highlight w:val="yellow"/>
         </w:rPr>
@@ -12977,7 +12769,16 @@
                 <w:sz w:val="24"/>
                 <w:szCs w:val="24"/>
               </w:rPr>
-              <w:t>IMG33</w:t>
+              <w:t>IMG1</w:t>
+            </w:r>
+            <w:r>
+              <w:rPr>
+                <w:rFonts w:ascii="Times New Roman" w:hAnsi="Times New Roman" w:cs="Times New Roman"/>
+                <w:color w:val="000000"/>
+                <w:sz w:val="24"/>
+                <w:szCs w:val="24"/>
+              </w:rPr>
+              <w:t>6</w:t>
             </w:r>
           </w:p>
         </w:tc>
@@ -13015,7 +12816,7 @@
           <w:p>
             <w:pPr>
               <w:rPr>
-                <w:ins w:id="19" w:author="Diana Margarita Gonzalez Martinez" w:date="2015-05-11T20:44:00Z"/>
+                <w:ins w:id="20" w:author="Diana Margarita Gonzalez Martinez" w:date="2015-05-11T20:44:00Z"/>
                 <w:rFonts w:ascii="Times New Roman" w:hAnsi="Times New Roman" w:cs="Times New Roman"/>
                 <w:color w:val="000000"/>
                 <w:sz w:val="24"/>
@@ -13041,16 +12842,20 @@
                 <w:szCs w:val="24"/>
               </w:rPr>
             </w:pPr>
-            <w:ins w:id="20" w:author="Diana Margarita Gonzalez Martinez" w:date="2015-05-11T20:44:00Z">
+            <w:bookmarkStart w:id="21" w:name="_GoBack"/>
+            <w:ins w:id="22" w:author="Diana Margarita Gonzalez Martinez" w:date="2015-05-11T20:44:00Z">
               <w:r>
                 <w:rPr>
                   <w:rFonts w:ascii="Times New Roman" w:hAnsi="Times New Roman" w:cs="Times New Roman"/>
                   <w:noProof/>
-                  <w:sz w:val="24"/>
-                  <w:szCs w:val="24"/>
                   <w:lang w:val="en-US"/>
+                  <w:rPrChange w:id="23" w:author="Unknown">
+                    <w:rPr>
+                      <w:noProof/>
+                      <w:lang w:val="en-US"/>
+                    </w:rPr>
+                  </w:rPrChange>
                 </w:rPr>
-                <w:lastRenderedPageBreak/>
                 <w:drawing>
                   <wp:inline distT="0" distB="0" distL="0" distR="0" wp14:anchorId="00E5EDB1" wp14:editId="6755EADA">
                     <wp:extent cx="3914775" cy="714375"/>
@@ -13088,6 +12893,7 @@
                 </w:drawing>
               </w:r>
             </w:ins>
+            <w:bookmarkEnd w:id="21"/>
           </w:p>
           <w:p>
             <w:pPr>
@@ -13154,18 +12960,18 @@
           <w:p>
             <w:pPr>
               <w:rPr>
-                <w:ins w:id="21" w:author="Diana Margarita Gonzalez Martinez" w:date="2015-05-11T20:44:00Z"/>
-                <w:rFonts w:ascii="Times New Roman" w:hAnsi="Times New Roman" w:cs="Times New Roman"/>
-                <w:color w:val="000000"/>
-                <w:sz w:val="24"/>
-                <w:szCs w:val="24"/>
-              </w:rPr>
-            </w:pPr>
-          </w:p>
-          <w:p>
-            <w:pPr>
-              <w:rPr>
-                <w:ins w:id="22" w:author="Diana Margarita Gonzalez Martinez" w:date="2015-05-11T20:45:00Z"/>
+                <w:ins w:id="24" w:author="Diana Margarita Gonzalez Martinez" w:date="2015-05-11T20:44:00Z"/>
+                <w:rFonts w:ascii="Times New Roman" w:hAnsi="Times New Roman" w:cs="Times New Roman"/>
+                <w:color w:val="000000"/>
+                <w:sz w:val="24"/>
+                <w:szCs w:val="24"/>
+              </w:rPr>
+            </w:pPr>
+          </w:p>
+          <w:p>
+            <w:pPr>
+              <w:rPr>
+                <w:ins w:id="25" w:author="Diana Margarita Gonzalez Martinez" w:date="2015-05-11T20:45:00Z"/>
                 <w:rFonts w:ascii="Times New Roman" w:hAnsi="Times New Roman" w:cs="Times New Roman"/>
                 <w:color w:val="000000"/>
                 <w:sz w:val="24"/>
@@ -13218,7 +13024,7 @@
           <w:p>
             <w:pPr>
               <w:rPr>
-                <w:ins w:id="23" w:author="Diana Margarita Gonzalez Martinez" w:date="2015-05-11T20:45:00Z"/>
+                <w:ins w:id="26" w:author="Diana Margarita Gonzalez Martinez" w:date="2015-05-11T20:45:00Z"/>
                 <w:rFonts w:ascii="Times New Roman" w:hAnsi="Times New Roman" w:cs="Times New Roman"/>
                 <w:color w:val="000000"/>
                 <w:sz w:val="24"/>
@@ -13563,7 +13369,7 @@
         <w:spacing w:before="0" w:beforeAutospacing="0" w:after="0" w:afterAutospacing="0" w:line="345" w:lineRule="atLeast"/>
         <w:jc w:val="both"/>
         <w:rPr>
-          <w:ins w:id="24" w:author="Diana Margarita Gonzalez Martinez" w:date="2015-05-11T20:27:00Z"/>
+          <w:ins w:id="27" w:author="Diana Margarita Gonzalez Martinez" w:date="2015-05-11T20:27:00Z"/>
           <w:rStyle w:val="un"/>
         </w:rPr>
       </w:pPr>
@@ -13978,7 +13784,7 @@
         </w:rPr>
         <w:t>680.</w:t>
       </w:r>
-      <w:ins w:id="25" w:author="Diana Margarita Gonzalez Martinez" w:date="2015-05-11T20:28:00Z">
+      <w:ins w:id="28" w:author="Diana Margarita Gonzalez Martinez" w:date="2015-05-11T20:28:00Z">
         <w:r>
           <w:rPr>
             <w:rStyle w:val="un"/>
@@ -14185,7 +13991,6 @@
                 <w:sz w:val="24"/>
                 <w:szCs w:val="24"/>
               </w:rPr>
-              <w:lastRenderedPageBreak/>
               <w:t>Contenido</w:t>
             </w:r>
           </w:p>
@@ -14329,7 +14134,7 @@
               </w:rPr>
               <w:t>000 (un millón de millones 1.</w:t>
             </w:r>
-            <w:ins w:id="26" w:author="Diana Margarita Gonzalez Martinez" w:date="2015-05-11T20:28:00Z">
+            <w:ins w:id="29" w:author="Diana Margarita Gonzalez Martinez" w:date="2015-05-11T20:28:00Z">
               <w:r>
                 <w:rPr>
                   <w:sz w:val="24"/>
@@ -14710,8 +14515,6 @@
               <w:rPr>
                 <w:rFonts w:ascii="Times New Roman" w:hAnsi="Times New Roman" w:cs="Times New Roman"/>
                 <w:noProof/>
-                <w:sz w:val="24"/>
-                <w:szCs w:val="24"/>
                 <w:lang w:val="en-US"/>
               </w:rPr>
               <w:drawing>
@@ -15478,7 +15281,6 @@
                 <w:sz w:val="24"/>
                 <w:szCs w:val="24"/>
               </w:rPr>
-              <w:lastRenderedPageBreak/>
               <w:t>Descripción</w:t>
             </w:r>
           </w:p>
@@ -15520,7 +15322,7 @@
       <w:pPr>
         <w:spacing w:after="0"/>
         <w:rPr>
-          <w:ins w:id="27" w:author="Diana Margarita Gonzalez Martinez" w:date="2015-05-11T20:29:00Z"/>
+          <w:ins w:id="30" w:author="Diana Margarita Gonzalez Martinez" w:date="2015-05-11T20:29:00Z"/>
           <w:rFonts w:ascii="Times New Roman" w:hAnsi="Times New Roman" w:cs="Times New Roman"/>
           <w:highlight w:val="yellow"/>
         </w:rPr>
@@ -15955,7 +15757,7 @@
         </w:rPr>
         <w:t>cifra anterior</w:t>
       </w:r>
-      <w:ins w:id="28" w:author="Diana Margarita Gonzalez Martinez" w:date="2015-05-11T20:29:00Z">
+      <w:ins w:id="31" w:author="Diana Margarita Gonzalez Martinez" w:date="2015-05-11T20:29:00Z">
         <w:r>
           <w:rPr>
             <w:rStyle w:val="un"/>
@@ -15992,7 +15794,7 @@
         </w:rPr>
         <w:t>Si la primera cifra que se sustituye es menor que 5, se disminuye en una unidad la cifra anterior</w:t>
       </w:r>
-      <w:ins w:id="29" w:author="Diana Margarita Gonzalez Martinez" w:date="2015-05-11T20:29:00Z">
+      <w:ins w:id="32" w:author="Diana Margarita Gonzalez Martinez" w:date="2015-05-11T20:29:00Z">
         <w:r>
           <w:rPr>
             <w:rStyle w:val="un"/>
@@ -16227,7 +16029,7 @@
               </w:rPr>
               <w:t>Truncamiento: el 323.</w:t>
             </w:r>
-            <w:ins w:id="30" w:author="Diana Margarita Gonzalez Martinez" w:date="2015-05-11T20:32:00Z">
+            <w:ins w:id="33" w:author="Diana Margarita Gonzalez Martinez" w:date="2015-05-11T20:32:00Z">
               <w:r>
                 <w:rPr>
                   <w:rFonts w:ascii="Times New Roman" w:eastAsia="Times New Roman" w:hAnsi="Times New Roman" w:cs="Times New Roman"/>
@@ -16247,7 +16049,7 @@
               </w:rPr>
               <w:t>855 se trunca a las unidades de mil como 323.</w:t>
             </w:r>
-            <w:ins w:id="31" w:author="Diana Margarita Gonzalez Martinez" w:date="2015-05-11T20:32:00Z">
+            <w:ins w:id="34" w:author="Diana Margarita Gonzalez Martinez" w:date="2015-05-11T20:32:00Z">
               <w:r>
                 <w:rPr>
                   <w:rFonts w:ascii="Times New Roman" w:eastAsia="Times New Roman" w:hAnsi="Times New Roman" w:cs="Times New Roman"/>
@@ -16381,7 +16183,6 @@
                 <w:sz w:val="24"/>
                 <w:szCs w:val="24"/>
               </w:rPr>
-              <w:lastRenderedPageBreak/>
               <w:t>Profundiza: recurso nuevo</w:t>
             </w:r>
           </w:p>
@@ -16802,8 +16603,6 @@
               <w:rPr>
                 <w:rFonts w:ascii="Times New Roman" w:hAnsi="Times New Roman" w:cs="Times New Roman"/>
                 <w:noProof/>
-                <w:sz w:val="24"/>
-                <w:szCs w:val="24"/>
                 <w:lang w:val="en-US"/>
               </w:rPr>
               <w:drawing>
@@ -17218,6 +17017,168 @@
     </w:p>
     <w:p>
       <w:pPr>
+        <w:jc w:val="center"/>
+        <w:rPr>
+          <w:rFonts w:ascii="Times New Roman" w:hAnsi="Times New Roman" w:cs="Times New Roman"/>
+        </w:rPr>
+      </w:pPr>
+      <w:r>
+        <w:rPr>
+          <w:rFonts w:ascii="Times New Roman" w:hAnsi="Times New Roman" w:cs="Times New Roman"/>
+          <w:i/>
+        </w:rPr>
+        <w:t>a</w:t>
+      </w:r>
+      <w:r>
+        <w:rPr>
+          <w:rFonts w:ascii="Times New Roman" w:hAnsi="Times New Roman" w:cs="Times New Roman"/>
+        </w:rPr>
+        <w:t xml:space="preserve"> es mayor que </w:t>
+      </w:r>
+      <w:r>
+        <w:rPr>
+          <w:rFonts w:ascii="Times New Roman" w:hAnsi="Times New Roman" w:cs="Times New Roman"/>
+          <w:i/>
+        </w:rPr>
+        <w:t>b</w:t>
+      </w:r>
+      <w:r>
+        <w:rPr>
+          <w:rFonts w:ascii="Times New Roman" w:hAnsi="Times New Roman" w:cs="Times New Roman"/>
+        </w:rPr>
+        <w:t xml:space="preserve">, se escribe </w:t>
+      </w:r>
+      <w:r>
+        <w:rPr>
+          <w:rFonts w:ascii="Times New Roman" w:hAnsi="Times New Roman" w:cs="Times New Roman"/>
+          <w:i/>
+        </w:rPr>
+        <w:t>a</w:t>
+      </w:r>
+      <w:r>
+        <w:rPr>
+          <w:rFonts w:ascii="Times New Roman" w:hAnsi="Times New Roman" w:cs="Times New Roman"/>
+        </w:rPr>
+        <w:t xml:space="preserve"> &gt; </w:t>
+      </w:r>
+      <w:r>
+        <w:rPr>
+          <w:rFonts w:ascii="Times New Roman" w:hAnsi="Times New Roman" w:cs="Times New Roman"/>
+          <w:i/>
+        </w:rPr>
+        <w:t>b</w:t>
+      </w:r>
+    </w:p>
+    <w:p>
+      <w:pPr>
+        <w:jc w:val="center"/>
+        <w:rPr>
+          <w:rFonts w:ascii="Times New Roman" w:hAnsi="Times New Roman" w:cs="Times New Roman"/>
+        </w:rPr>
+      </w:pPr>
+      <w:r>
+        <w:rPr>
+          <w:rFonts w:ascii="Times New Roman" w:hAnsi="Times New Roman" w:cs="Times New Roman"/>
+          <w:i/>
+        </w:rPr>
+        <w:t>a</w:t>
+      </w:r>
+      <w:r>
+        <w:rPr>
+          <w:rFonts w:ascii="Times New Roman" w:hAnsi="Times New Roman" w:cs="Times New Roman"/>
+        </w:rPr>
+        <w:t xml:space="preserve"> es menor que b</w:t>
+      </w:r>
+      <w:r>
+        <w:rPr>
+          <w:rFonts w:ascii="Times New Roman" w:hAnsi="Times New Roman" w:cs="Times New Roman"/>
+          <w:i/>
+        </w:rPr>
+        <w:t>,</w:t>
+      </w:r>
+      <w:r>
+        <w:rPr>
+          <w:rFonts w:ascii="Times New Roman" w:hAnsi="Times New Roman" w:cs="Times New Roman"/>
+        </w:rPr>
+        <w:t xml:space="preserve"> se escribe </w:t>
+      </w:r>
+      <w:r>
+        <w:rPr>
+          <w:rFonts w:ascii="Times New Roman" w:hAnsi="Times New Roman" w:cs="Times New Roman"/>
+          <w:i/>
+        </w:rPr>
+        <w:t>a</w:t>
+      </w:r>
+      <w:r>
+        <w:rPr>
+          <w:rFonts w:ascii="Times New Roman" w:hAnsi="Times New Roman" w:cs="Times New Roman"/>
+        </w:rPr>
+        <w:t xml:space="preserve"> &lt; </w:t>
+      </w:r>
+      <w:r>
+        <w:rPr>
+          <w:rFonts w:ascii="Times New Roman" w:hAnsi="Times New Roman" w:cs="Times New Roman"/>
+          <w:i/>
+        </w:rPr>
+        <w:t>b</w:t>
+      </w:r>
+    </w:p>
+    <w:p>
+      <w:pPr>
+        <w:jc w:val="center"/>
+        <w:rPr>
+          <w:rFonts w:ascii="Times New Roman" w:hAnsi="Times New Roman" w:cs="Times New Roman"/>
+        </w:rPr>
+      </w:pPr>
+      <w:r>
+        <w:rPr>
+          <w:rFonts w:ascii="Times New Roman" w:hAnsi="Times New Roman" w:cs="Times New Roman"/>
+          <w:i/>
+        </w:rPr>
+        <w:t>a</w:t>
+      </w:r>
+      <w:r>
+        <w:rPr>
+          <w:rFonts w:ascii="Times New Roman" w:hAnsi="Times New Roman" w:cs="Times New Roman"/>
+        </w:rPr>
+        <w:t xml:space="preserve"> es igual a </w:t>
+      </w:r>
+      <w:r>
+        <w:rPr>
+          <w:rFonts w:ascii="Times New Roman" w:hAnsi="Times New Roman" w:cs="Times New Roman"/>
+          <w:i/>
+        </w:rPr>
+        <w:t>b</w:t>
+      </w:r>
+      <w:r>
+        <w:rPr>
+          <w:rFonts w:ascii="Times New Roman" w:hAnsi="Times New Roman" w:cs="Times New Roman"/>
+        </w:rPr>
+        <w:t xml:space="preserve">, se escribe </w:t>
+      </w:r>
+      <w:r>
+        <w:rPr>
+          <w:rFonts w:ascii="Times New Roman" w:hAnsi="Times New Roman" w:cs="Times New Roman"/>
+          <w:i/>
+        </w:rPr>
+        <w:t>a</w:t>
+      </w:r>
+      <w:r>
+        <w:rPr>
+          <w:rFonts w:ascii="Times New Roman" w:hAnsi="Times New Roman" w:cs="Times New Roman"/>
+        </w:rPr>
+        <w:t xml:space="preserve"> = </w:t>
+      </w:r>
+      <w:r>
+        <w:rPr>
+          <w:rFonts w:ascii="Times New Roman" w:hAnsi="Times New Roman" w:cs="Times New Roman"/>
+          <w:i/>
+        </w:rPr>
+        <w:t>b</w:t>
+      </w:r>
+    </w:p>
+    <w:p>
+      <w:pPr>
         <w:spacing w:after="0"/>
         <w:jc w:val="both"/>
         <w:rPr>
@@ -17225,455 +17186,12 @@
         </w:rPr>
       </w:pPr>
     </w:p>
-    <w:tbl>
-      <w:tblPr>
-        <w:tblStyle w:val="TableGrid"/>
-        <w:tblpPr w:leftFromText="141" w:rightFromText="141" w:vertAnchor="text" w:horzAnchor="margin" w:tblpY="114"/>
-        <w:tblW w:w="0" w:type="auto"/>
-        <w:tblLook w:val="04A0" w:firstRow="1" w:lastRow="0" w:firstColumn="1" w:lastColumn="0" w:noHBand="0" w:noVBand="1"/>
-      </w:tblPr>
-      <w:tblGrid>
-        <w:gridCol w:w="2434"/>
-        <w:gridCol w:w="6394"/>
-      </w:tblGrid>
-      <w:tr>
-        <w:tc>
-          <w:tcPr>
-            <w:tcW w:w="8828" w:type="dxa"/>
-            <w:gridSpan w:val="2"/>
-            <w:shd w:val="clear" w:color="auto" w:fill="0D0D0D" w:themeFill="text1" w:themeFillTint="F2"/>
-          </w:tcPr>
-          <w:p>
-            <w:pPr>
-              <w:jc w:val="center"/>
-              <w:rPr>
-                <w:rFonts w:ascii="Times New Roman" w:hAnsi="Times New Roman" w:cs="Times New Roman"/>
-                <w:b/>
-                <w:color w:val="FFFFFF" w:themeColor="background1"/>
-                <w:sz w:val="24"/>
-                <w:szCs w:val="24"/>
-              </w:rPr>
-            </w:pPr>
-            <w:r>
-              <w:rPr>
-                <w:rFonts w:ascii="Times New Roman" w:hAnsi="Times New Roman" w:cs="Times New Roman"/>
-                <w:b/>
-                <w:color w:val="FFFFFF" w:themeColor="background1"/>
-                <w:sz w:val="24"/>
-                <w:szCs w:val="24"/>
-              </w:rPr>
-              <w:t>Imagen (fotografía, gráfica o ilustración)</w:t>
-            </w:r>
-          </w:p>
-        </w:tc>
-      </w:tr>
-      <w:tr>
-        <w:tc>
-          <w:tcPr>
-            <w:tcW w:w="2434" w:type="dxa"/>
-          </w:tcPr>
-          <w:p>
-            <w:pPr>
-              <w:rPr>
-                <w:rFonts w:ascii="Times New Roman" w:hAnsi="Times New Roman" w:cs="Times New Roman"/>
-                <w:b/>
-                <w:color w:val="000000"/>
-                <w:sz w:val="24"/>
-                <w:szCs w:val="24"/>
-              </w:rPr>
-            </w:pPr>
-            <w:r>
-              <w:rPr>
-                <w:rFonts w:ascii="Times New Roman" w:hAnsi="Times New Roman" w:cs="Times New Roman"/>
-                <w:b/>
-                <w:color w:val="000000"/>
-                <w:sz w:val="24"/>
-                <w:szCs w:val="24"/>
-              </w:rPr>
-              <w:lastRenderedPageBreak/>
-              <w:t>Código</w:t>
-            </w:r>
-          </w:p>
-        </w:tc>
-        <w:tc>
-          <w:tcPr>
-            <w:tcW w:w="6394" w:type="dxa"/>
-          </w:tcPr>
-          <w:p>
-            <w:pPr>
-              <w:rPr>
-                <w:rFonts w:ascii="Times New Roman" w:hAnsi="Times New Roman" w:cs="Times New Roman"/>
-                <w:b/>
-                <w:color w:val="000000"/>
-                <w:sz w:val="24"/>
-                <w:szCs w:val="24"/>
-              </w:rPr>
-            </w:pPr>
-            <w:r>
-              <w:rPr>
-                <w:rFonts w:ascii="Times New Roman" w:hAnsi="Times New Roman" w:cs="Times New Roman"/>
-                <w:color w:val="000000"/>
-                <w:sz w:val="24"/>
-                <w:szCs w:val="24"/>
-              </w:rPr>
-              <w:t>MA_06_02_CO_IMG</w:t>
-            </w:r>
-            <w:r>
-              <w:rPr>
-                <w:rFonts w:ascii="Times New Roman" w:hAnsi="Times New Roman" w:cs="Times New Roman"/>
-                <w:color w:val="000000"/>
-                <w:sz w:val="24"/>
-                <w:szCs w:val="24"/>
-              </w:rPr>
-              <w:t>35</w:t>
-            </w:r>
-          </w:p>
-        </w:tc>
-      </w:tr>
-      <w:tr>
-        <w:tc>
-          <w:tcPr>
-            <w:tcW w:w="2434" w:type="dxa"/>
-          </w:tcPr>
-          <w:p>
-            <w:pPr>
-              <w:rPr>
-                <w:rFonts w:ascii="Times New Roman" w:hAnsi="Times New Roman" w:cs="Times New Roman"/>
-                <w:color w:val="000000"/>
-                <w:sz w:val="24"/>
-                <w:szCs w:val="24"/>
-              </w:rPr>
-            </w:pPr>
-            <w:r>
-              <w:rPr>
-                <w:rFonts w:ascii="Times New Roman" w:hAnsi="Times New Roman" w:cs="Times New Roman"/>
-                <w:b/>
-                <w:color w:val="000000"/>
-                <w:sz w:val="24"/>
-                <w:szCs w:val="24"/>
-              </w:rPr>
-              <w:t>Descripción</w:t>
-            </w:r>
-          </w:p>
-        </w:tc>
-        <w:tc>
-          <w:tcPr>
-            <w:tcW w:w="6394" w:type="dxa"/>
-          </w:tcPr>
-          <w:p>
-            <w:pPr>
-              <w:pStyle w:val="ListParagraph"/>
-              <w:ind w:left="360"/>
-              <w:jc w:val="both"/>
-              <w:rPr>
-                <w:rFonts w:ascii="Times New Roman" w:hAnsi="Times New Roman" w:cs="Times New Roman"/>
-                <w:sz w:val="24"/>
-                <w:szCs w:val="24"/>
-              </w:rPr>
-            </w:pPr>
-            <w:r>
-              <w:rPr>
-                <w:rFonts w:ascii="Times New Roman" w:hAnsi="Times New Roman" w:cs="Times New Roman"/>
-                <w:color w:val="000000"/>
-                <w:sz w:val="24"/>
-                <w:szCs w:val="24"/>
-              </w:rPr>
-              <w:t xml:space="preserve"> </w:t>
-            </w:r>
-          </w:p>
-          <w:p>
-            <w:pPr>
-              <w:pStyle w:val="ListParagraph"/>
-              <w:numPr>
-                <w:ilvl w:val="0"/>
-                <w:numId w:val="42"/>
-              </w:numPr>
-              <w:ind w:left="360"/>
-              <w:jc w:val="both"/>
-              <w:rPr>
-                <w:rFonts w:ascii="Times New Roman" w:hAnsi="Times New Roman" w:cs="Times New Roman"/>
-                <w:sz w:val="24"/>
-                <w:szCs w:val="24"/>
-              </w:rPr>
-            </w:pPr>
-            <w:ins w:id="32" w:author="FURA-TENA" w:date="2015-05-07T11:30:00Z">
-              <w:r>
-                <w:rPr>
-                  <w:rFonts w:ascii="Times New Roman" w:hAnsi="Times New Roman" w:cs="Times New Roman"/>
-                  <w:sz w:val="24"/>
-                  <w:szCs w:val="24"/>
-                </w:rPr>
-                <w:t xml:space="preserve"> </w:t>
-              </w:r>
-            </w:ins>
-            <w:r>
-              <w:rPr>
-                <w:rFonts w:ascii="Times New Roman" w:hAnsi="Times New Roman" w:cs="Times New Roman"/>
-                <w:i/>
-                <w:sz w:val="24"/>
-                <w:szCs w:val="24"/>
-              </w:rPr>
-              <w:t>a</w:t>
-            </w:r>
-            <w:r>
-              <w:rPr>
-                <w:rFonts w:ascii="Times New Roman" w:hAnsi="Times New Roman" w:cs="Times New Roman"/>
-                <w:sz w:val="24"/>
-                <w:szCs w:val="24"/>
-              </w:rPr>
-              <w:t xml:space="preserve"> es mayor que </w:t>
-            </w:r>
-            <w:r>
-              <w:rPr>
-                <w:rFonts w:ascii="Times New Roman" w:hAnsi="Times New Roman" w:cs="Times New Roman"/>
-                <w:i/>
-                <w:sz w:val="24"/>
-                <w:szCs w:val="24"/>
-              </w:rPr>
-              <w:t>b</w:t>
-            </w:r>
-            <w:r>
-              <w:rPr>
-                <w:rFonts w:ascii="Times New Roman" w:hAnsi="Times New Roman" w:cs="Times New Roman"/>
-                <w:sz w:val="24"/>
-                <w:szCs w:val="24"/>
-              </w:rPr>
-              <w:t xml:space="preserve">, se escribe </w:t>
-            </w:r>
-            <m:oMath>
-              <m:r>
-                <w:rPr>
-                  <w:rFonts w:ascii="Cambria Math" w:hAnsi="Cambria Math" w:cs="Times New Roman"/>
-                  <w:sz w:val="24"/>
-                  <w:szCs w:val="24"/>
-                </w:rPr>
-                <m:t>a&gt;b</m:t>
-              </m:r>
-            </m:oMath>
-          </w:p>
-          <w:p>
-            <w:pPr>
-              <w:pStyle w:val="ListParagraph"/>
-              <w:numPr>
-                <w:ilvl w:val="0"/>
-                <w:numId w:val="42"/>
-              </w:numPr>
-              <w:ind w:left="360"/>
-              <w:jc w:val="both"/>
-              <w:rPr>
-                <w:rFonts w:ascii="Times New Roman" w:hAnsi="Times New Roman" w:cs="Times New Roman"/>
-                <w:sz w:val="24"/>
-                <w:szCs w:val="24"/>
-              </w:rPr>
-            </w:pPr>
-            <w:r>
-              <w:rPr>
-                <w:rFonts w:ascii="Times New Roman" w:hAnsi="Times New Roman" w:cs="Times New Roman"/>
-                <w:i/>
-                <w:sz w:val="24"/>
-                <w:szCs w:val="24"/>
-              </w:rPr>
-              <w:t>a</w:t>
-            </w:r>
-            <w:r>
-              <w:rPr>
-                <w:rFonts w:ascii="Times New Roman" w:hAnsi="Times New Roman" w:cs="Times New Roman"/>
-                <w:sz w:val="24"/>
-                <w:szCs w:val="24"/>
-              </w:rPr>
-              <w:t xml:space="preserve"> es menor que b</w:t>
-            </w:r>
-            <w:r>
-              <w:rPr>
-                <w:rFonts w:ascii="Times New Roman" w:hAnsi="Times New Roman" w:cs="Times New Roman"/>
-                <w:i/>
-                <w:sz w:val="24"/>
-                <w:szCs w:val="24"/>
-              </w:rPr>
-              <w:t>,</w:t>
-            </w:r>
-            <w:r>
-              <w:rPr>
-                <w:rFonts w:ascii="Times New Roman" w:hAnsi="Times New Roman" w:cs="Times New Roman"/>
-                <w:sz w:val="24"/>
-                <w:szCs w:val="24"/>
-              </w:rPr>
-              <w:t xml:space="preserve"> se escribe </w:t>
-            </w:r>
-            <m:oMath>
-              <m:r>
-                <w:rPr>
-                  <w:rFonts w:ascii="Cambria Math" w:hAnsi="Cambria Math" w:cs="Times New Roman"/>
-                  <w:sz w:val="24"/>
-                  <w:szCs w:val="24"/>
-                </w:rPr>
-                <m:t>a&lt;b</m:t>
-              </m:r>
-            </m:oMath>
-          </w:p>
-          <w:p>
-            <w:pPr>
-              <w:pStyle w:val="ListParagraph"/>
-              <w:numPr>
-                <w:ilvl w:val="0"/>
-                <w:numId w:val="42"/>
-              </w:numPr>
-              <w:ind w:left="360"/>
-              <w:jc w:val="both"/>
-              <w:rPr>
-                <w:rFonts w:ascii="Times New Roman" w:hAnsi="Times New Roman" w:cs="Times New Roman"/>
-                <w:sz w:val="24"/>
-                <w:szCs w:val="24"/>
-              </w:rPr>
-            </w:pPr>
-            <w:r>
-              <w:rPr>
-                <w:rFonts w:ascii="Times New Roman" w:hAnsi="Times New Roman" w:cs="Times New Roman"/>
-                <w:i/>
-                <w:sz w:val="24"/>
-                <w:szCs w:val="24"/>
-              </w:rPr>
-              <w:t>a</w:t>
-            </w:r>
-            <w:r>
-              <w:rPr>
-                <w:rFonts w:ascii="Times New Roman" w:hAnsi="Times New Roman" w:cs="Times New Roman"/>
-                <w:sz w:val="24"/>
-                <w:szCs w:val="24"/>
-              </w:rPr>
-              <w:t xml:space="preserve"> es igual a </w:t>
-            </w:r>
-            <w:r>
-              <w:rPr>
-                <w:rFonts w:ascii="Times New Roman" w:hAnsi="Times New Roman" w:cs="Times New Roman"/>
-                <w:i/>
-                <w:sz w:val="24"/>
-                <w:szCs w:val="24"/>
-              </w:rPr>
-              <w:t>b</w:t>
-            </w:r>
-            <w:r>
-              <w:rPr>
-                <w:rFonts w:ascii="Times New Roman" w:hAnsi="Times New Roman" w:cs="Times New Roman"/>
-                <w:sz w:val="24"/>
-                <w:szCs w:val="24"/>
-              </w:rPr>
-              <w:t xml:space="preserve">, se escribe </w:t>
-            </w:r>
-            <m:oMath>
-              <m:r>
-                <w:rPr>
-                  <w:rFonts w:ascii="Cambria Math" w:hAnsi="Cambria Math" w:cs="Times New Roman"/>
-                  <w:sz w:val="24"/>
-                  <w:szCs w:val="24"/>
-                </w:rPr>
-                <m:t>a=b</m:t>
-              </m:r>
-            </m:oMath>
-          </w:p>
-          <w:p>
-            <w:pPr>
-              <w:rPr>
-                <w:rFonts w:ascii="Times New Roman" w:hAnsi="Times New Roman" w:cs="Times New Roman"/>
-                <w:color w:val="000000"/>
-                <w:sz w:val="24"/>
-                <w:szCs w:val="24"/>
-              </w:rPr>
-            </w:pPr>
-          </w:p>
-        </w:tc>
-      </w:tr>
-      <w:tr>
-        <w:tc>
-          <w:tcPr>
-            <w:tcW w:w="2434" w:type="dxa"/>
-          </w:tcPr>
-          <w:p>
-            <w:pPr>
-              <w:rPr>
-                <w:rFonts w:ascii="Times New Roman" w:hAnsi="Times New Roman" w:cs="Times New Roman"/>
-                <w:color w:val="000000"/>
-                <w:sz w:val="24"/>
-                <w:szCs w:val="24"/>
-              </w:rPr>
-            </w:pPr>
-            <w:r>
-              <w:rPr>
-                <w:rFonts w:ascii="Times New Roman" w:hAnsi="Times New Roman" w:cs="Times New Roman"/>
-                <w:b/>
-                <w:color w:val="000000"/>
-                <w:sz w:val="24"/>
-                <w:szCs w:val="24"/>
-              </w:rPr>
-              <w:t>Código Shutterstock (o URL o la ruta en AulaPlaneta)</w:t>
-            </w:r>
-          </w:p>
-        </w:tc>
-        <w:tc>
-          <w:tcPr>
-            <w:tcW w:w="6394" w:type="dxa"/>
-          </w:tcPr>
-          <w:p>
-            <w:pPr>
-              <w:rPr>
-                <w:rFonts w:ascii="Times New Roman" w:hAnsi="Times New Roman" w:cs="Times New Roman"/>
-                <w:color w:val="000000"/>
-                <w:sz w:val="24"/>
-                <w:szCs w:val="24"/>
-              </w:rPr>
-            </w:pPr>
-          </w:p>
-        </w:tc>
-      </w:tr>
-      <w:tr>
-        <w:tc>
-          <w:tcPr>
-            <w:tcW w:w="2434" w:type="dxa"/>
-          </w:tcPr>
-          <w:p>
-            <w:pPr>
-              <w:rPr>
-                <w:rFonts w:ascii="Times New Roman" w:hAnsi="Times New Roman" w:cs="Times New Roman"/>
-                <w:color w:val="000000"/>
-                <w:sz w:val="24"/>
-                <w:szCs w:val="24"/>
-              </w:rPr>
-            </w:pPr>
-            <w:r>
-              <w:rPr>
-                <w:rFonts w:ascii="Times New Roman" w:hAnsi="Times New Roman" w:cs="Times New Roman"/>
-                <w:b/>
-                <w:color w:val="000000"/>
-                <w:sz w:val="24"/>
-                <w:szCs w:val="24"/>
-              </w:rPr>
-              <w:t>Pie de imagen</w:t>
-            </w:r>
-          </w:p>
-        </w:tc>
-        <w:tc>
-          <w:tcPr>
-            <w:tcW w:w="6394" w:type="dxa"/>
-          </w:tcPr>
-          <w:p>
-            <w:pPr>
-              <w:rPr>
-                <w:rFonts w:ascii="Times New Roman" w:hAnsi="Times New Roman" w:cs="Times New Roman"/>
-                <w:color w:val="000000"/>
-                <w:sz w:val="24"/>
-                <w:szCs w:val="24"/>
-              </w:rPr>
-            </w:pPr>
-          </w:p>
-        </w:tc>
-      </w:tr>
-    </w:tbl>
     <w:p>
       <w:pPr>
         <w:spacing w:after="0"/>
         <w:jc w:val="both"/>
         <w:rPr>
-          <w:ins w:id="33" w:author="Diana Margarita Gonzalez Martinez" w:date="2015-05-11T20:38:00Z"/>
+          <w:ins w:id="35" w:author="Diana Margarita Gonzalez Martinez" w:date="2015-05-11T20:38:00Z"/>
           <w:rFonts w:ascii="Times New Roman" w:eastAsiaTheme="minorEastAsia" w:hAnsi="Times New Roman" w:cs="Times New Roman"/>
         </w:rPr>
       </w:pPr>
@@ -17729,7 +17247,7 @@
         </w:rPr>
         <w:t>a &gt; b</w:t>
       </w:r>
-      <w:ins w:id="34" w:author="Diana Margarita Gonzalez Martinez" w:date="2015-05-11T20:37:00Z">
+      <w:ins w:id="36" w:author="Diana Margarita Gonzalez Martinez" w:date="2015-05-11T20:37:00Z">
         <w:r>
           <w:rPr>
             <w:rFonts w:ascii="Times New Roman" w:eastAsiaTheme="minorEastAsia" w:hAnsi="Times New Roman" w:cs="Times New Roman"/>
@@ -17775,7 +17293,7 @@
         </w:rPr>
         <w:t>a = b + c.</w:t>
       </w:r>
-      <w:ins w:id="35" w:author="Diana Margarita Gonzalez Martinez" w:date="2015-05-11T20:37:00Z">
+      <w:ins w:id="37" w:author="Diana Margarita Gonzalez Martinez" w:date="2015-05-11T20:37:00Z">
         <w:r>
           <w:rPr>
             <w:rFonts w:ascii="Times New Roman" w:eastAsiaTheme="minorEastAsia" w:hAnsi="Times New Roman" w:cs="Times New Roman"/>
@@ -17789,7 +17307,7 @@
         <w:spacing w:after="0"/>
         <w:jc w:val="both"/>
         <w:rPr>
-          <w:ins w:id="36" w:author="Diana Margarita Gonzalez Martinez" w:date="2015-05-11T20:38:00Z"/>
+          <w:ins w:id="38" w:author="Diana Margarita Gonzalez Martinez" w:date="2015-05-11T20:38:00Z"/>
           <w:rFonts w:ascii="Times New Roman" w:eastAsiaTheme="minorEastAsia" w:hAnsi="Times New Roman" w:cs="Times New Roman"/>
         </w:rPr>
       </w:pPr>
@@ -17840,7 +17358,7 @@
         <w:spacing w:after="0"/>
         <w:jc w:val="both"/>
         <w:rPr>
-          <w:ins w:id="37" w:author="Diana Margarita Gonzalez Martinez" w:date="2015-05-11T20:39:00Z"/>
+          <w:ins w:id="39" w:author="Diana Margarita Gonzalez Martinez" w:date="2015-05-11T20:39:00Z"/>
           <w:rFonts w:ascii="Times New Roman" w:eastAsiaTheme="minorEastAsia" w:hAnsi="Times New Roman" w:cs="Times New Roman"/>
         </w:rPr>
       </w:pPr>
@@ -17896,7 +17414,7 @@
         </w:rPr>
         <w:t>a &lt; b</w:t>
       </w:r>
-      <w:ins w:id="38" w:author="Diana Margarita Gonzalez Martinez" w:date="2015-05-11T20:39:00Z">
+      <w:ins w:id="40" w:author="Diana Margarita Gonzalez Martinez" w:date="2015-05-11T20:39:00Z">
         <w:r>
           <w:rPr>
             <w:rFonts w:ascii="Times New Roman" w:eastAsiaTheme="minorEastAsia" w:hAnsi="Times New Roman" w:cs="Times New Roman"/>
@@ -17942,7 +17460,7 @@
         <w:spacing w:after="0"/>
         <w:jc w:val="both"/>
         <w:rPr>
-          <w:ins w:id="39" w:author="Diana Margarita Gonzalez Martinez" w:date="2015-05-11T20:39:00Z"/>
+          <w:ins w:id="41" w:author="Diana Margarita Gonzalez Martinez" w:date="2015-05-11T20:39:00Z"/>
           <w:rFonts w:ascii="Times New Roman" w:eastAsiaTheme="minorEastAsia" w:hAnsi="Times New Roman" w:cs="Times New Roman"/>
         </w:rPr>
       </w:pPr>
@@ -18712,8 +18230,6 @@
               <w:rPr>
                 <w:rFonts w:ascii="Times New Roman" w:hAnsi="Times New Roman" w:cs="Times New Roman"/>
                 <w:noProof/>
-                <w:sz w:val="24"/>
-                <w:szCs w:val="24"/>
                 <w:lang w:val="en-US"/>
               </w:rPr>
               <w:drawing>
@@ -19436,8 +18952,6 @@
               <w:rPr>
                 <w:rFonts w:ascii="Times New Roman" w:hAnsi="Times New Roman" w:cs="Times New Roman"/>
                 <w:noProof/>
-                <w:sz w:val="24"/>
-                <w:szCs w:val="24"/>
                 <w:lang w:val="en-US"/>
               </w:rPr>
               <w:lastRenderedPageBreak/>
@@ -20053,8 +19567,6 @@
               </w:rPr>
               <w:t>5</w:t>
             </w:r>
-            <w:bookmarkStart w:id="40" w:name="_GoBack"/>
-            <w:bookmarkEnd w:id="40"/>
             <w:r>
               <w:rPr>
                 <w:rFonts w:ascii="Times New Roman" w:hAnsi="Times New Roman" w:cs="Times New Roman"/>
@@ -20775,7 +20287,7 @@
         <w:rStyle w:val="PageNumber"/>
         <w:noProof/>
       </w:rPr>
-      <w:t>20</w:t>
+      <w:t>21</w:t>
     </w:r>
     <w:r>
       <w:rPr>
@@ -29170,7 +28682,7 @@
 </file>
 
 <file path=customXml/itemProps1.xml><?xml version="1.0" encoding="utf-8"?>
-<ds:datastoreItem xmlns:ds="http://schemas.openxmlformats.org/officeDocument/2006/customXml" ds:itemID="{DAED9336-CF6B-804D-A666-11A24479FE9D}">
+<ds:datastoreItem xmlns:ds="http://schemas.openxmlformats.org/officeDocument/2006/customXml" ds:itemID="{6A566074-4D0A-BB44-94FF-DECE3DD71CBD}">
   <ds:schemaRefs>
     <ds:schemaRef ds:uri="http://schemas.openxmlformats.org/officeDocument/2006/bibliography"/>
   </ds:schemaRefs>

</xml_diff>

<commit_message>
Actualización de numeración de imágenes para que coincidan con solicitud gráfica
</commit_message>
<xml_diff>
--- a/fuentes/contenidos/grado06/guion02/MA_06_02_CO .docx
+++ b/fuentes/contenidos/grado06/guion02/MA_06_02_CO .docx
@@ -4355,8 +4355,19 @@
                 <w:sz w:val="24"/>
                 <w:szCs w:val="24"/>
               </w:rPr>
-              <w:t>IMG6</w:t>
-            </w:r>
+              <w:t>IMG</w:t>
+            </w:r>
+            <w:ins w:id="138" w:author="Andrea Constanza Perdomo Pedraza" w:date="2015-09-07T10:45:00Z">
+              <w:r>
+                <w:rPr>
+                  <w:rFonts w:ascii="Times New Roman" w:hAnsi="Times New Roman" w:cs="Times New Roman"/>
+                  <w:color w:val="000000"/>
+                  <w:sz w:val="24"/>
+                  <w:szCs w:val="24"/>
+                </w:rPr>
+                <w:t>03</w:t>
+              </w:r>
+            </w:ins>
           </w:p>
         </w:tc>
       </w:tr>
@@ -4597,7 +4608,7 @@
               </w:rPr>
               <w:t>Antiguo sistema de numeración decimal</w:t>
             </w:r>
-            <w:ins w:id="138" w:author="chris" w:date="2015-08-26T21:35:00Z">
+            <w:ins w:id="139" w:author="chris" w:date="2015-08-26T21:35:00Z">
               <w:r>
                 <w:rPr>
                   <w:rFonts w:ascii="Times New Roman" w:hAnsi="Times New Roman" w:cs="Times New Roman"/>
@@ -4608,7 +4619,7 @@
                 <w:t>.</w:t>
               </w:r>
             </w:ins>
-            <w:ins w:id="139" w:author="chris" w:date="2015-08-26T20:40:00Z">
+            <w:ins w:id="140" w:author="chris" w:date="2015-08-26T20:40:00Z">
               <w:r>
                 <w:rPr>
                   <w:rFonts w:ascii="Times New Roman" w:hAnsi="Times New Roman" w:cs="Times New Roman"/>
@@ -4644,7 +4655,7 @@
       <w:pPr>
         <w:spacing w:after="0"/>
         <w:rPr>
-          <w:ins w:id="140" w:author="Diana Margarita Gonzalez Martinez" w:date="2015-05-11T20:19:00Z"/>
+          <w:ins w:id="141" w:author="Diana Margarita Gonzalez Martinez" w:date="2015-05-11T20:19:00Z"/>
           <w:rFonts w:ascii="Times New Roman" w:hAnsi="Times New Roman" w:cs="Times New Roman"/>
         </w:rPr>
       </w:pPr>
@@ -4774,8 +4785,19 @@
                 <w:sz w:val="24"/>
                 <w:szCs w:val="24"/>
               </w:rPr>
-              <w:t>MA_06_02_CO_IMG7</w:t>
-            </w:r>
+              <w:t>MA_06_02_CO_IMG</w:t>
+            </w:r>
+            <w:ins w:id="142" w:author="Andrea Constanza Perdomo Pedraza" w:date="2015-09-07T10:51:00Z">
+              <w:r>
+                <w:rPr>
+                  <w:rFonts w:ascii="Times New Roman" w:hAnsi="Times New Roman" w:cs="Times New Roman"/>
+                  <w:color w:val="000000"/>
+                  <w:sz w:val="24"/>
+                  <w:szCs w:val="24"/>
+                </w:rPr>
+                <w:t>04</w:t>
+              </w:r>
+            </w:ins>
           </w:p>
         </w:tc>
       </w:tr>
@@ -5007,7 +5029,7 @@
               </w:rPr>
               <w:t>Evolución del sistema decimal</w:t>
             </w:r>
-            <w:ins w:id="141" w:author="chris" w:date="2015-08-26T21:35:00Z">
+            <w:ins w:id="143" w:author="chris" w:date="2015-08-26T21:35:00Z">
               <w:r>
                 <w:rPr>
                   <w:rFonts w:ascii="Times New Roman" w:hAnsi="Times New Roman" w:cs="Times New Roman"/>
@@ -5018,7 +5040,7 @@
                 <w:t>.</w:t>
               </w:r>
             </w:ins>
-            <w:ins w:id="142" w:author="chris" w:date="2015-08-26T20:40:00Z">
+            <w:ins w:id="144" w:author="chris" w:date="2015-08-26T20:40:00Z">
               <w:r>
                 <w:rPr>
                   <w:rFonts w:ascii="Times New Roman" w:hAnsi="Times New Roman" w:cs="Times New Roman"/>
@@ -5062,7 +5084,7 @@
         </w:rPr>
         <w:t>Las reglas y convenciones que permiten expresar y escribir todos los números, constituye</w:t>
       </w:r>
-      <w:ins w:id="143" w:author="chris" w:date="2015-08-26T21:32:00Z">
+      <w:ins w:id="145" w:author="chris" w:date="2015-08-26T21:32:00Z">
         <w:r>
           <w:rPr>
             <w:rFonts w:ascii="Times New Roman" w:hAnsi="Times New Roman" w:cs="Times New Roman"/>
@@ -5204,15 +5226,17 @@
               </w:rPr>
               <w:t>MA_06_02_CO_IMG</w:t>
             </w:r>
-            <w:r>
-              <w:rPr>
-                <w:rFonts w:ascii="Times New Roman" w:hAnsi="Times New Roman" w:cs="Times New Roman"/>
-                <w:color w:val="000000"/>
-                <w:sz w:val="24"/>
-                <w:szCs w:val="24"/>
-              </w:rPr>
-              <w:t>8</w:t>
-            </w:r>
+            <w:ins w:id="146" w:author="Andrea Constanza Perdomo Pedraza" w:date="2015-09-07T10:52:00Z">
+              <w:r>
+                <w:rPr>
+                  <w:rFonts w:ascii="Times New Roman" w:hAnsi="Times New Roman" w:cs="Times New Roman"/>
+                  <w:color w:val="000000"/>
+                  <w:sz w:val="24"/>
+                  <w:szCs w:val="24"/>
+                </w:rPr>
+                <w:t>05</w:t>
+              </w:r>
+            </w:ins>
           </w:p>
         </w:tc>
       </w:tr>
@@ -5386,44 +5410,13 @@
           <w:p>
             <w:pPr>
               <w:rPr>
-                <w:ins w:id="144" w:author="FURA-TENA" w:date="2015-05-08T17:51:00Z"/>
-                <w:rFonts w:ascii="Times New Roman" w:hAnsi="Times New Roman" w:cs="Times New Roman"/>
-                <w:color w:val="000000"/>
-                <w:sz w:val="24"/>
-                <w:szCs w:val="24"/>
-              </w:rPr>
-            </w:pPr>
-          </w:p>
-          <w:p>
-            <w:pPr>
-              <w:rPr>
-                <w:ins w:id="145" w:author="FURA-TENA" w:date="2015-05-08T17:51:00Z"/>
-                <w:rFonts w:ascii="Times New Roman" w:hAnsi="Times New Roman" w:cs="Times New Roman"/>
-                <w:color w:val="000000"/>
-                <w:sz w:val="24"/>
-                <w:szCs w:val="24"/>
-              </w:rPr>
-            </w:pPr>
-            <w:ins w:id="146" w:author="FURA-TENA" w:date="2015-05-08T17:51:00Z">
-              <w:r>
-                <w:rPr>
-                  <w:rFonts w:ascii="Times New Roman" w:hAnsi="Times New Roman" w:cs="Times New Roman"/>
-                  <w:sz w:val="24"/>
-                  <w:szCs w:val="24"/>
-                </w:rPr>
-                <w:t>1° ESO/Matemáticas/Los números</w:t>
-              </w:r>
-            </w:ins>
-            <w:ins w:id="147" w:author="FURA-TENA" w:date="2015-05-08T17:52:00Z">
-              <w:r>
-                <w:rPr>
-                  <w:rFonts w:ascii="Times New Roman" w:hAnsi="Times New Roman" w:cs="Times New Roman"/>
-                  <w:sz w:val="24"/>
-                  <w:szCs w:val="24"/>
-                </w:rPr>
-                <w:t xml:space="preserve"> naturales</w:t>
-              </w:r>
-            </w:ins>
+                <w:ins w:id="147" w:author="FURA-TENA" w:date="2015-05-08T17:51:00Z"/>
+                <w:rFonts w:ascii="Times New Roman" w:hAnsi="Times New Roman" w:cs="Times New Roman"/>
+                <w:color w:val="000000"/>
+                <w:sz w:val="24"/>
+                <w:szCs w:val="24"/>
+              </w:rPr>
+            </w:pPr>
           </w:p>
           <w:p>
             <w:pPr>
@@ -7776,12 +7769,8 @@
     </w:tbl>
     <w:p>
       <w:pPr>
-        <w:tabs>
-          <w:tab w:val="left" w:pos="7095"/>
-        </w:tabs>
         <w:spacing w:after="0"/>
         <w:rPr>
-          <w:del w:id="263" w:author="Andrea Constanza Perdomo Pedraza" w:date="2015-09-03T09:24:00Z"/>
           <w:rFonts w:ascii="Times New Roman" w:hAnsi="Times New Roman" w:cs="Times New Roman"/>
           <w:highlight w:val="yellow"/>
         </w:rPr>
@@ -7801,52 +7790,54 @@
         <w:spacing w:after="0"/>
         <w:rPr>
           <w:rFonts w:ascii="Times New Roman" w:hAnsi="Times New Roman" w:cs="Times New Roman"/>
+          <w:b/>
+        </w:rPr>
+      </w:pPr>
+      <w:r>
+        <w:rPr>
+          <w:rFonts w:ascii="Times New Roman" w:hAnsi="Times New Roman" w:cs="Times New Roman"/>
           <w:highlight w:val="yellow"/>
         </w:rPr>
-      </w:pPr>
+        <w:t>[SECCIÓN 1]</w:t>
+      </w:r>
+      <w:r>
+        <w:rPr>
+          <w:rFonts w:ascii="Times New Roman" w:hAnsi="Times New Roman" w:cs="Times New Roman"/>
+        </w:rPr>
+        <w:t xml:space="preserve"> </w:t>
+      </w:r>
+      <w:r>
+        <w:rPr>
+          <w:rFonts w:ascii="Times New Roman" w:hAnsi="Times New Roman" w:cs="Times New Roman"/>
+          <w:b/>
+        </w:rPr>
+        <w:t>2</w:t>
+      </w:r>
+      <w:r>
+        <w:rPr>
+          <w:rFonts w:ascii="Times New Roman" w:hAnsi="Times New Roman" w:cs="Times New Roman"/>
+          <w:b/>
+        </w:rPr>
+        <w:t xml:space="preserve"> </w:t>
+      </w:r>
+      <w:r>
+        <w:rPr>
+          <w:rFonts w:ascii="Times New Roman" w:hAnsi="Times New Roman" w:cs="Times New Roman"/>
+          <w:b/>
+        </w:rPr>
+        <w:t xml:space="preserve">Números Naturales </w:t>
+      </w:r>
     </w:p>
     <w:p>
       <w:pPr>
         <w:spacing w:after="0"/>
-        <w:rPr>
-          <w:rFonts w:ascii="Times New Roman" w:hAnsi="Times New Roman" w:cs="Times New Roman"/>
-          <w:b/>
-        </w:rPr>
-      </w:pPr>
-      <w:r>
-        <w:rPr>
-          <w:rFonts w:ascii="Times New Roman" w:hAnsi="Times New Roman" w:cs="Times New Roman"/>
-          <w:highlight w:val="yellow"/>
-        </w:rPr>
-        <w:t>[SECCIÓN 1]</w:t>
-      </w:r>
-      <w:r>
-        <w:rPr>
-          <w:rFonts w:ascii="Times New Roman" w:hAnsi="Times New Roman" w:cs="Times New Roman"/>
-        </w:rPr>
-        <w:t xml:space="preserve"> </w:t>
-      </w:r>
-      <w:r>
-        <w:rPr>
-          <w:rFonts w:ascii="Times New Roman" w:hAnsi="Times New Roman" w:cs="Times New Roman"/>
-          <w:b/>
-        </w:rPr>
-        <w:t>2</w:t>
-      </w:r>
-      <w:r>
-        <w:rPr>
-          <w:rFonts w:ascii="Times New Roman" w:hAnsi="Times New Roman" w:cs="Times New Roman"/>
-          <w:b/>
-        </w:rPr>
-        <w:t xml:space="preserve"> </w:t>
-      </w:r>
-      <w:r>
-        <w:rPr>
-          <w:rFonts w:ascii="Times New Roman" w:hAnsi="Times New Roman" w:cs="Times New Roman"/>
-          <w:b/>
-        </w:rPr>
-        <w:t xml:space="preserve">Números Naturales </w:t>
-      </w:r>
+        <w:jc w:val="both"/>
+        <w:rPr>
+          <w:rStyle w:val="un"/>
+          <w:rFonts w:ascii="Times New Roman" w:hAnsi="Times New Roman" w:cs="Times New Roman"/>
+          <w:shd w:val="clear" w:color="auto" w:fill="FFFFFF"/>
+        </w:rPr>
+      </w:pPr>
     </w:p>
     <w:p>
       <w:pPr>
@@ -7858,26 +7849,15 @@
           <w:shd w:val="clear" w:color="auto" w:fill="FFFFFF"/>
         </w:rPr>
       </w:pPr>
-    </w:p>
-    <w:p>
-      <w:pPr>
-        <w:spacing w:after="0"/>
-        <w:jc w:val="both"/>
+      <w:r>
         <w:rPr>
           <w:rStyle w:val="un"/>
           <w:rFonts w:ascii="Times New Roman" w:hAnsi="Times New Roman" w:cs="Times New Roman"/>
           <w:shd w:val="clear" w:color="auto" w:fill="FFFFFF"/>
         </w:rPr>
-      </w:pPr>
-      <w:r>
-        <w:rPr>
-          <w:rStyle w:val="un"/>
-          <w:rFonts w:ascii="Times New Roman" w:hAnsi="Times New Roman" w:cs="Times New Roman"/>
-          <w:shd w:val="clear" w:color="auto" w:fill="FFFFFF"/>
-        </w:rPr>
         <w:t>Los números naturales tienen una gran importancia en la vida cotidiana</w:t>
       </w:r>
-      <w:ins w:id="264" w:author="chris" w:date="2015-08-26T22:00:00Z">
+      <w:ins w:id="263" w:author="chris" w:date="2015-08-26T22:00:00Z">
         <w:r>
           <w:rPr>
             <w:rStyle w:val="un"/>
@@ -8022,8 +8002,19 @@
                 <w:sz w:val="24"/>
                 <w:szCs w:val="24"/>
               </w:rPr>
-              <w:t xml:space="preserve"> a IMG13</w:t>
-            </w:r>
+              <w:t xml:space="preserve"> a IMG</w:t>
+            </w:r>
+            <w:ins w:id="264" w:author="Andrea Constanza Perdomo Pedraza" w:date="2015-09-07T10:56:00Z">
+              <w:r>
+                <w:rPr>
+                  <w:rFonts w:ascii="Times New Roman" w:hAnsi="Times New Roman" w:cs="Times New Roman"/>
+                  <w:color w:val="000000"/>
+                  <w:sz w:val="24"/>
+                  <w:szCs w:val="24"/>
+                </w:rPr>
+                <w:t>06</w:t>
+              </w:r>
+            </w:ins>
           </w:p>
         </w:tc>
       </w:tr>
@@ -8143,11 +8134,32 @@
             <w:pPr>
               <w:rPr>
                 <w:rFonts w:ascii="Times New Roman" w:hAnsi="Times New Roman" w:cs="Times New Roman"/>
+                <w:color w:val="000000"/>
+                <w:sz w:val="24"/>
+                <w:szCs w:val="24"/>
+              </w:rPr>
+            </w:pPr>
+            <w:proofErr w:type="gramStart"/>
+            <w:r>
+              <w:rPr>
+                <w:rFonts w:ascii="Times New Roman" w:hAnsi="Times New Roman" w:cs="Times New Roman"/>
                 <w:sz w:val="24"/>
                 <w:szCs w:val="24"/>
                 <w:lang w:val="en-US"/>
               </w:rPr>
-            </w:pPr>
+              <w:t>112913404</w:t>
+            </w:r>
+            <w:ins w:id="265" w:author="Andrea Constanza Perdomo Pedraza" w:date="2015-09-07T10:55:00Z">
+              <w:r>
+                <w:rPr>
+                  <w:rFonts w:ascii="Times New Roman" w:hAnsi="Times New Roman" w:cs="Times New Roman"/>
+                  <w:sz w:val="24"/>
+                  <w:szCs w:val="24"/>
+                  <w:lang w:val="en-US"/>
+                </w:rPr>
+                <w:t xml:space="preserve">  </w:t>
+              </w:r>
+            </w:ins>
             <w:r>
               <w:rPr>
                 <w:rFonts w:ascii="Times New Roman" w:hAnsi="Times New Roman" w:cs="Times New Roman"/>
@@ -8155,56 +8167,40 @@
                 <w:szCs w:val="24"/>
                 <w:lang w:val="en-US"/>
               </w:rPr>
-              <w:t>112913404</w:t>
-            </w:r>
-          </w:p>
-          <w:p>
-            <w:pPr>
+              <w:t>188424746</w:t>
+            </w:r>
+            <w:proofErr w:type="gramEnd"/>
+            <w:ins w:id="266" w:author="Andrea Constanza Perdomo Pedraza" w:date="2015-09-07T10:55:00Z">
+              <w:r>
+                <w:rPr>
+                  <w:rFonts w:ascii="Times New Roman" w:hAnsi="Times New Roman" w:cs="Times New Roman"/>
+                  <w:sz w:val="24"/>
+                  <w:szCs w:val="24"/>
+                  <w:lang w:val="en-US"/>
+                </w:rPr>
+                <w:t xml:space="preserve">  </w:t>
+              </w:r>
+            </w:ins>
+            <w:r>
               <w:rPr>
                 <w:rFonts w:ascii="Times New Roman" w:hAnsi="Times New Roman" w:cs="Times New Roman"/>
                 <w:sz w:val="24"/>
                 <w:szCs w:val="24"/>
                 <w:lang w:val="en-US"/>
               </w:rPr>
-            </w:pPr>
-            <w:r>
-              <w:rPr>
-                <w:rFonts w:ascii="Times New Roman" w:hAnsi="Times New Roman" w:cs="Times New Roman"/>
-                <w:sz w:val="24"/>
-                <w:szCs w:val="24"/>
-                <w:lang w:val="en-US"/>
-              </w:rPr>
-              <w:t>188424746</w:t>
-            </w:r>
-          </w:p>
-          <w:p>
-            <w:pPr>
-              <w:rPr>
-                <w:rFonts w:ascii="Times New Roman" w:hAnsi="Times New Roman" w:cs="Times New Roman"/>
-                <w:sz w:val="24"/>
-                <w:szCs w:val="24"/>
-                <w:lang w:val="en-US"/>
-              </w:rPr>
-            </w:pPr>
-            <w:r>
-              <w:rPr>
-                <w:rFonts w:ascii="Times New Roman" w:hAnsi="Times New Roman" w:cs="Times New Roman"/>
-                <w:sz w:val="24"/>
-                <w:szCs w:val="24"/>
-                <w:lang w:val="en-US"/>
-              </w:rPr>
               <w:t>250832059</w:t>
             </w:r>
-          </w:p>
-          <w:p>
-            <w:pPr>
-              <w:rPr>
-                <w:rFonts w:ascii="Times New Roman" w:hAnsi="Times New Roman" w:cs="Times New Roman"/>
-                <w:color w:val="000000"/>
-                <w:sz w:val="24"/>
-                <w:szCs w:val="24"/>
-              </w:rPr>
-            </w:pPr>
+            <w:ins w:id="267" w:author="Andrea Constanza Perdomo Pedraza" w:date="2015-09-07T10:55:00Z">
+              <w:r>
+                <w:rPr>
+                  <w:rFonts w:ascii="Times New Roman" w:hAnsi="Times New Roman" w:cs="Times New Roman"/>
+                  <w:sz w:val="24"/>
+                  <w:szCs w:val="24"/>
+                  <w:lang w:val="en-US"/>
+                </w:rPr>
+                <w:t xml:space="preserve">  </w:t>
+              </w:r>
+            </w:ins>
             <w:r>
               <w:rPr>
                 <w:rFonts w:ascii="Times New Roman" w:hAnsi="Times New Roman" w:cs="Times New Roman"/>
@@ -8265,7 +8261,7 @@
               </w:rPr>
               <w:t>Usos de los números para contar</w:t>
             </w:r>
-            <w:ins w:id="265" w:author="chris" w:date="2015-08-26T21:33:00Z">
+            <w:ins w:id="268" w:author="chris" w:date="2015-08-26T21:33:00Z">
               <w:r>
                 <w:rPr>
                   <w:rFonts w:ascii="Times New Roman" w:hAnsi="Times New Roman" w:cs="Times New Roman"/>
@@ -8366,7 +8362,6 @@
         <w:rPr>
           <w:rFonts w:ascii="Times New Roman" w:hAnsi="Times New Roman" w:cs="Times New Roman"/>
         </w:rPr>
-        <w:lastRenderedPageBreak/>
         <w:t xml:space="preserve">El conjunto de los números naturales </w:t>
       </w:r>
       <w:r>
@@ -8607,24 +8602,17 @@
               </w:rPr>
               <w:t>IMG</w:t>
             </w:r>
-            <w:r>
-              <w:rPr>
-                <w:rFonts w:ascii="Times New Roman" w:hAnsi="Times New Roman" w:cs="Times New Roman"/>
-                <w:color w:val="000000"/>
-                <w:sz w:val="24"/>
-                <w:szCs w:val="24"/>
-              </w:rPr>
-              <w:t>1</w:t>
-            </w:r>
-            <w:r>
-              <w:rPr>
-                <w:rFonts w:ascii="Times New Roman" w:hAnsi="Times New Roman" w:cs="Times New Roman"/>
-                <w:color w:val="000000"/>
-                <w:sz w:val="24"/>
-                <w:szCs w:val="24"/>
-              </w:rPr>
-              <w:t>4</w:t>
-            </w:r>
+            <w:ins w:id="269" w:author="Andrea Constanza Perdomo Pedraza" w:date="2015-09-07T10:56:00Z">
+              <w:r>
+                <w:rPr>
+                  <w:rFonts w:ascii="Times New Roman" w:hAnsi="Times New Roman" w:cs="Times New Roman"/>
+                  <w:color w:val="000000"/>
+                  <w:sz w:val="24"/>
+                  <w:szCs w:val="24"/>
+                </w:rPr>
+                <w:t>07</w:t>
+              </w:r>
+            </w:ins>
           </w:p>
         </w:tc>
       </w:tr>
@@ -8742,7 +8730,7 @@
                 </wp:inline>
               </w:drawing>
             </w:r>
-            <w:ins w:id="266" w:author="chris" w:date="2015-08-26T20:40:00Z">
+            <w:ins w:id="270" w:author="chris" w:date="2015-08-26T20:40:00Z">
               <w:r>
                 <w:rPr>
                   <w:rFonts w:ascii="Times New Roman" w:hAnsi="Times New Roman" w:cs="Times New Roman"/>
@@ -8806,44 +8794,6 @@
                 <w:szCs w:val="24"/>
               </w:rPr>
             </w:pPr>
-            <w:hyperlink r:id="rId16" w:history="1">
-              <w:r>
-                <w:rPr>
-                  <w:rStyle w:val="Hyperlink"/>
-                  <w:rFonts w:ascii="Times New Roman" w:hAnsi="Times New Roman" w:cs="Times New Roman"/>
-                  <w:sz w:val="24"/>
-                  <w:szCs w:val="24"/>
-                </w:rPr>
-                <w:t>http://profesores.aulaplaneta.com/DNNPlayerPackages/Package12642/InfoGuion/cuadernoestudio/images_xml/MT_07_01_img01_small.jpg</w:t>
-              </w:r>
-            </w:hyperlink>
-            <w:r>
-              <w:rPr>
-                <w:rFonts w:ascii="Times New Roman" w:hAnsi="Times New Roman" w:cs="Times New Roman"/>
-                <w:color w:val="000000"/>
-                <w:sz w:val="24"/>
-                <w:szCs w:val="24"/>
-              </w:rPr>
-              <w:t xml:space="preserve"> </w:t>
-            </w:r>
-          </w:p>
-          <w:p>
-            <w:pPr>
-              <w:rPr>
-                <w:rFonts w:ascii="Times New Roman" w:hAnsi="Times New Roman" w:cs="Times New Roman"/>
-                <w:color w:val="000000"/>
-                <w:sz w:val="24"/>
-                <w:szCs w:val="24"/>
-              </w:rPr>
-            </w:pPr>
-            <w:r>
-              <w:rPr>
-                <w:rFonts w:ascii="Times New Roman" w:hAnsi="Times New Roman" w:cs="Times New Roman"/>
-                <w:sz w:val="24"/>
-                <w:szCs w:val="24"/>
-              </w:rPr>
-              <w:t>1° ESO/Matemáticas/Los números/el sistema de numeración decimal/</w:t>
-            </w:r>
           </w:p>
         </w:tc>
       </w:tr>
@@ -8944,7 +8894,7 @@
         <w:spacing w:before="0" w:beforeAutospacing="0" w:after="0" w:afterAutospacing="0" w:line="345" w:lineRule="atLeast"/>
         <w:jc w:val="both"/>
         <w:rPr>
-          <w:ins w:id="267" w:author="Diana Margarita Gonzalez Martinez" w:date="2015-05-11T20:24:00Z"/>
+          <w:ins w:id="271" w:author="Diana Margarita Gonzalez Martinez" w:date="2015-05-11T20:24:00Z"/>
           <w:rStyle w:val="un"/>
         </w:rPr>
       </w:pPr>
@@ -9071,7 +9021,7 @@
         </w:rPr>
         <w:t xml:space="preserve"> los habitantes de una población, los árboles de un jardín, los peces de un acuario, e</w:t>
       </w:r>
-      <w:ins w:id="268" w:author="chris" w:date="2015-08-26T22:01:00Z">
+      <w:ins w:id="272" w:author="chris" w:date="2015-08-26T22:01:00Z">
         <w:r>
           <w:rPr>
             <w:rStyle w:val="un"/>
@@ -9273,7 +9223,7 @@
         </w:rPr>
         <w:t>centímetros (cm)</w:t>
       </w:r>
-      <w:ins w:id="269" w:author="chris" w:date="2015-08-26T22:02:00Z">
+      <w:ins w:id="273" w:author="chris" w:date="2015-08-26T22:02:00Z">
         <w:r>
           <w:rPr>
             <w:rFonts w:ascii="Times New Roman" w:eastAsia="Times New Roman" w:hAnsi="Times New Roman" w:cs="Times New Roman"/>
@@ -9289,7 +9239,7 @@
         </w:rPr>
         <w:t xml:space="preserve"> e</w:t>
       </w:r>
-      <w:ins w:id="270" w:author="chris" w:date="2015-08-26T22:02:00Z">
+      <w:ins w:id="274" w:author="chris" w:date="2015-08-26T22:02:00Z">
         <w:r>
           <w:rPr>
             <w:rFonts w:ascii="Times New Roman" w:eastAsia="Times New Roman" w:hAnsi="Times New Roman" w:cs="Times New Roman"/>
@@ -9379,7 +9329,7 @@
         </w:rPr>
         <w:t xml:space="preserve"> los edificios de una calle, las entradas vendidas en un teatro, </w:t>
       </w:r>
-      <w:ins w:id="271" w:author="chris" w:date="2015-08-26T22:02:00Z">
+      <w:ins w:id="275" w:author="chris" w:date="2015-08-26T22:02:00Z">
         <w:r>
           <w:rPr>
             <w:rFonts w:ascii="Times New Roman" w:eastAsia="Times New Roman" w:hAnsi="Times New Roman" w:cs="Times New Roman"/>
@@ -9473,7 +9423,6 @@
                 <w:sz w:val="24"/>
                 <w:szCs w:val="24"/>
               </w:rPr>
-              <w:lastRenderedPageBreak/>
               <w:t>Código</w:t>
             </w:r>
           </w:p>
@@ -9544,6 +9493,7 @@
                 <w:sz w:val="24"/>
                 <w:szCs w:val="24"/>
               </w:rPr>
+              <w:lastRenderedPageBreak/>
               <w:t>Descripción</w:t>
             </w:r>
           </w:p>
@@ -9605,7 +9555,7 @@
                           </pic:cNvPicPr>
                         </pic:nvPicPr>
                         <pic:blipFill>
-                          <a:blip r:embed="rId17">
+                          <a:blip r:embed="rId16">
                             <a:extLst>
                               <a:ext uri="{28A0092B-C50C-407E-A947-70E740481C1C}">
                                 <a14:useLocalDpi xmlns:a14="http://schemas.microsoft.com/office/drawing/2010/main" val="0"/>
@@ -9636,7 +9586,7 @@
                 </wp:inline>
               </w:drawing>
             </w:r>
-            <w:ins w:id="272" w:author="chris" w:date="2015-08-26T20:40:00Z">
+            <w:ins w:id="276" w:author="chris" w:date="2015-08-26T20:40:00Z">
               <w:r>
                 <w:rPr>
                   <w:rFonts w:ascii="Times New Roman" w:hAnsi="Times New Roman" w:cs="Times New Roman"/>
@@ -9688,7 +9638,7 @@
                 <w:szCs w:val="24"/>
               </w:rPr>
             </w:pPr>
-            <w:hyperlink r:id="rId18" w:history="1">
+            <w:hyperlink r:id="rId17" w:history="1">
               <w:r>
                 <w:rPr>
                   <w:rStyle w:val="Hyperlink"/>
@@ -9767,7 +9717,7 @@
         <w:spacing w:after="0"/>
         <w:jc w:val="both"/>
         <w:rPr>
-          <w:ins w:id="273" w:author="Diana Margarita Gonzalez Martinez" w:date="2015-05-11T20:25:00Z"/>
+          <w:ins w:id="277" w:author="Diana Margarita Gonzalez Martinez" w:date="2015-05-11T20:25:00Z"/>
           <w:rFonts w:ascii="Times New Roman" w:hAnsi="Times New Roman" w:cs="Times New Roman"/>
           <w:shd w:val="clear" w:color="auto" w:fill="FFFFFF"/>
         </w:rPr>
@@ -9822,7 +9772,7 @@
         <w:spacing w:after="0"/>
         <w:jc w:val="both"/>
         <w:rPr>
-          <w:ins w:id="274" w:author="Andrea Constanza Perdomo Pedraza" w:date="2015-09-03T09:39:00Z"/>
+          <w:ins w:id="278" w:author="Andrea Constanza Perdomo Pedraza" w:date="2015-09-03T09:39:00Z"/>
           <w:rFonts w:ascii="Times New Roman" w:hAnsi="Times New Roman" w:cs="Times New Roman"/>
           <w:shd w:val="clear" w:color="auto" w:fill="FFFFFF"/>
         </w:rPr>
@@ -9860,7 +9810,7 @@
         <w:spacing w:after="0"/>
         <w:jc w:val="both"/>
         <w:rPr>
-          <w:ins w:id="275" w:author="Andrea Constanza Perdomo Pedraza" w:date="2015-09-03T09:39:00Z"/>
+          <w:ins w:id="279" w:author="Andrea Constanza Perdomo Pedraza" w:date="2015-09-03T09:39:00Z"/>
           <w:rFonts w:ascii="Times New Roman" w:hAnsi="Times New Roman" w:cs="Times New Roman"/>
           <w:shd w:val="clear" w:color="auto" w:fill="FFFFFF"/>
         </w:rPr>
@@ -9878,7 +9828,7 @@
       </w:tblGrid>
       <w:tr>
         <w:trPr>
-          <w:ins w:id="276" w:author="Andrea Constanza Perdomo Pedraza" w:date="2015-09-03T09:39:00Z"/>
+          <w:ins w:id="280" w:author="Andrea Constanza Perdomo Pedraza" w:date="2015-09-03T09:39:00Z"/>
         </w:trPr>
         <w:tc>
           <w:tcPr>
@@ -9890,7 +9840,7 @@
             <w:pPr>
               <w:jc w:val="center"/>
               <w:rPr>
-                <w:ins w:id="277" w:author="Andrea Constanza Perdomo Pedraza" w:date="2015-09-03T09:39:00Z"/>
+                <w:ins w:id="281" w:author="Andrea Constanza Perdomo Pedraza" w:date="2015-09-03T09:39:00Z"/>
                 <w:rFonts w:ascii="Times New Roman" w:hAnsi="Times New Roman" w:cs="Times New Roman"/>
                 <w:b/>
                 <w:color w:val="FFFFFF" w:themeColor="background1"/>
@@ -9898,7 +9848,7 @@
                 <w:szCs w:val="24"/>
               </w:rPr>
             </w:pPr>
-            <w:ins w:id="278" w:author="Andrea Constanza Perdomo Pedraza" w:date="2015-09-03T09:39:00Z">
+            <w:ins w:id="282" w:author="Andrea Constanza Perdomo Pedraza" w:date="2015-09-03T09:39:00Z">
               <w:r>
                 <w:rPr>
                   <w:rFonts w:ascii="Times New Roman" w:hAnsi="Times New Roman" w:cs="Times New Roman"/>
@@ -9915,7 +9865,7 @@
       </w:tr>
       <w:tr>
         <w:trPr>
-          <w:ins w:id="279" w:author="Andrea Constanza Perdomo Pedraza" w:date="2015-09-03T09:39:00Z"/>
+          <w:ins w:id="283" w:author="Andrea Constanza Perdomo Pedraza" w:date="2015-09-03T09:39:00Z"/>
         </w:trPr>
         <w:tc>
           <w:tcPr>
@@ -9924,7 +9874,7 @@
           <w:p>
             <w:pPr>
               <w:rPr>
-                <w:ins w:id="280" w:author="Andrea Constanza Perdomo Pedraza" w:date="2015-09-03T09:39:00Z"/>
+                <w:ins w:id="284" w:author="Andrea Constanza Perdomo Pedraza" w:date="2015-09-03T09:39:00Z"/>
                 <w:rFonts w:ascii="Times New Roman" w:hAnsi="Times New Roman" w:cs="Times New Roman"/>
                 <w:b/>
                 <w:color w:val="000000"/>
@@ -9932,7 +9882,7 @@
                 <w:szCs w:val="24"/>
               </w:rPr>
             </w:pPr>
-            <w:ins w:id="281" w:author="Andrea Constanza Perdomo Pedraza" w:date="2015-09-03T09:39:00Z">
+            <w:ins w:id="285" w:author="Andrea Constanza Perdomo Pedraza" w:date="2015-09-03T09:39:00Z">
               <w:r>
                 <w:rPr>
                   <w:rFonts w:ascii="Times New Roman" w:hAnsi="Times New Roman" w:cs="Times New Roman"/>
@@ -9953,7 +9903,7 @@
           <w:p>
             <w:pPr>
               <w:rPr>
-                <w:ins w:id="282" w:author="Andrea Constanza Perdomo Pedraza" w:date="2015-09-03T09:39:00Z"/>
+                <w:ins w:id="286" w:author="Andrea Constanza Perdomo Pedraza" w:date="2015-09-03T09:39:00Z"/>
                 <w:rFonts w:ascii="Times New Roman" w:hAnsi="Times New Roman" w:cs="Times New Roman"/>
                 <w:b/>
                 <w:color w:val="000000"/>
@@ -9961,7 +9911,7 @@
                 <w:szCs w:val="24"/>
               </w:rPr>
             </w:pPr>
-            <w:ins w:id="283" w:author="Andrea Constanza Perdomo Pedraza" w:date="2015-09-03T09:39:00Z">
+            <w:ins w:id="287" w:author="Andrea Constanza Perdomo Pedraza" w:date="2015-09-03T09:39:00Z">
               <w:r>
                 <w:rPr>
                   <w:rFonts w:ascii="Times New Roman" w:hAnsi="Times New Roman" w:cs="Times New Roman"/>
@@ -9986,7 +9936,7 @@
       </w:tr>
       <w:tr>
         <w:trPr>
-          <w:ins w:id="284" w:author="Andrea Constanza Perdomo Pedraza" w:date="2015-09-03T09:39:00Z"/>
+          <w:ins w:id="288" w:author="Andrea Constanza Perdomo Pedraza" w:date="2015-09-03T09:39:00Z"/>
         </w:trPr>
         <w:tc>
           <w:tcPr>
@@ -9995,14 +9945,14 @@
           <w:p>
             <w:pPr>
               <w:rPr>
-                <w:ins w:id="285" w:author="Andrea Constanza Perdomo Pedraza" w:date="2015-09-03T09:39:00Z"/>
-                <w:rFonts w:ascii="Times New Roman" w:hAnsi="Times New Roman" w:cs="Times New Roman"/>
-                <w:color w:val="000000"/>
-                <w:sz w:val="24"/>
-                <w:szCs w:val="24"/>
-              </w:rPr>
-            </w:pPr>
-            <w:ins w:id="286" w:author="Andrea Constanza Perdomo Pedraza" w:date="2015-09-03T09:39:00Z">
+                <w:ins w:id="289" w:author="Andrea Constanza Perdomo Pedraza" w:date="2015-09-03T09:39:00Z"/>
+                <w:rFonts w:ascii="Times New Roman" w:hAnsi="Times New Roman" w:cs="Times New Roman"/>
+                <w:color w:val="000000"/>
+                <w:sz w:val="24"/>
+                <w:szCs w:val="24"/>
+              </w:rPr>
+            </w:pPr>
+            <w:ins w:id="290" w:author="Andrea Constanza Perdomo Pedraza" w:date="2015-09-03T09:39:00Z">
               <w:r>
                 <w:rPr>
                   <w:rFonts w:ascii="Times New Roman" w:hAnsi="Times New Roman" w:cs="Times New Roman"/>
@@ -10023,14 +9973,14 @@
           <w:p>
             <w:pPr>
               <w:rPr>
-                <w:ins w:id="287" w:author="Andrea Constanza Perdomo Pedraza" w:date="2015-09-03T09:39:00Z"/>
+                <w:ins w:id="291" w:author="Andrea Constanza Perdomo Pedraza" w:date="2015-09-03T09:39:00Z"/>
                 <w:rFonts w:ascii="Times New Roman" w:hAnsi="Times New Roman" w:cs="Times New Roman"/>
                 <w:sz w:val="24"/>
                 <w:szCs w:val="24"/>
                 <w:lang w:val="es-ES_tradnl"/>
               </w:rPr>
             </w:pPr>
-            <w:ins w:id="288" w:author="Andrea Constanza Perdomo Pedraza" w:date="2015-09-03T09:39:00Z">
+            <w:ins w:id="292" w:author="Andrea Constanza Perdomo Pedraza" w:date="2015-09-03T09:39:00Z">
               <w:r>
                 <w:rPr>
                   <w:rFonts w:ascii="Lucida Grande" w:hAnsi="Lucida Grande" w:cs="Lucida Grande"/>
@@ -10044,7 +9994,7 @@
       </w:tr>
       <w:tr>
         <w:trPr>
-          <w:ins w:id="289" w:author="Andrea Constanza Perdomo Pedraza" w:date="2015-09-03T09:39:00Z"/>
+          <w:ins w:id="293" w:author="Andrea Constanza Perdomo Pedraza" w:date="2015-09-03T09:39:00Z"/>
         </w:trPr>
         <w:tc>
           <w:tcPr>
@@ -10053,14 +10003,14 @@
           <w:p>
             <w:pPr>
               <w:rPr>
-                <w:ins w:id="290" w:author="Andrea Constanza Perdomo Pedraza" w:date="2015-09-03T09:39:00Z"/>
-                <w:rFonts w:ascii="Times New Roman" w:hAnsi="Times New Roman" w:cs="Times New Roman"/>
-                <w:color w:val="000000"/>
-                <w:sz w:val="24"/>
-                <w:szCs w:val="24"/>
-              </w:rPr>
-            </w:pPr>
-            <w:ins w:id="291" w:author="Andrea Constanza Perdomo Pedraza" w:date="2015-09-03T09:39:00Z">
+                <w:ins w:id="294" w:author="Andrea Constanza Perdomo Pedraza" w:date="2015-09-03T09:39:00Z"/>
+                <w:rFonts w:ascii="Times New Roman" w:hAnsi="Times New Roman" w:cs="Times New Roman"/>
+                <w:color w:val="000000"/>
+                <w:sz w:val="24"/>
+                <w:szCs w:val="24"/>
+              </w:rPr>
+            </w:pPr>
+            <w:ins w:id="295" w:author="Andrea Constanza Perdomo Pedraza" w:date="2015-09-03T09:39:00Z">
               <w:r>
                 <w:rPr>
                   <w:rFonts w:ascii="Times New Roman" w:hAnsi="Times New Roman" w:cs="Times New Roman"/>
@@ -10081,14 +10031,14 @@
           <w:p>
             <w:pPr>
               <w:rPr>
-                <w:ins w:id="292" w:author="Andrea Constanza Perdomo Pedraza" w:date="2015-09-03T09:39:00Z"/>
+                <w:ins w:id="296" w:author="Andrea Constanza Perdomo Pedraza" w:date="2015-09-03T09:39:00Z"/>
                 <w:rFonts w:ascii="Times New Roman" w:hAnsi="Times New Roman" w:cs="Times New Roman"/>
                 <w:sz w:val="24"/>
                 <w:szCs w:val="24"/>
                 <w:lang w:val="es-ES_tradnl"/>
               </w:rPr>
             </w:pPr>
-            <w:ins w:id="293" w:author="Andrea Constanza Perdomo Pedraza" w:date="2015-09-03T09:39:00Z">
+            <w:ins w:id="297" w:author="Andrea Constanza Perdomo Pedraza" w:date="2015-09-03T09:39:00Z">
               <w:r>
                 <w:rPr>
                   <w:rFonts w:ascii="Lucida Grande" w:hAnsi="Lucida Grande" w:cs="Lucida Grande"/>
@@ -10123,7 +10073,7 @@
       </w:tblGrid>
       <w:tr>
         <w:trPr>
-          <w:ins w:id="294" w:author="Andrea Constanza Perdomo Pedraza" w:date="2015-09-03T09:40:00Z"/>
+          <w:ins w:id="298" w:author="Andrea Constanza Perdomo Pedraza" w:date="2015-09-03T09:40:00Z"/>
         </w:trPr>
         <w:tc>
           <w:tcPr>
@@ -10135,7 +10085,7 @@
             <w:pPr>
               <w:jc w:val="center"/>
               <w:rPr>
-                <w:ins w:id="295" w:author="Andrea Constanza Perdomo Pedraza" w:date="2015-09-03T09:40:00Z"/>
+                <w:ins w:id="299" w:author="Andrea Constanza Perdomo Pedraza" w:date="2015-09-03T09:40:00Z"/>
                 <w:rFonts w:ascii="Times New Roman" w:hAnsi="Times New Roman" w:cs="Times New Roman"/>
                 <w:b/>
                 <w:color w:val="FFFFFF" w:themeColor="background1"/>
@@ -10143,7 +10093,7 @@
                 <w:szCs w:val="24"/>
               </w:rPr>
             </w:pPr>
-            <w:ins w:id="296" w:author="Andrea Constanza Perdomo Pedraza" w:date="2015-09-03T09:40:00Z">
+            <w:ins w:id="300" w:author="Andrea Constanza Perdomo Pedraza" w:date="2015-09-03T09:40:00Z">
               <w:r>
                 <w:rPr>
                   <w:rFonts w:ascii="Times New Roman" w:hAnsi="Times New Roman" w:cs="Times New Roman"/>
@@ -10160,7 +10110,7 @@
       </w:tr>
       <w:tr>
         <w:trPr>
-          <w:ins w:id="297" w:author="Andrea Constanza Perdomo Pedraza" w:date="2015-09-03T09:40:00Z"/>
+          <w:ins w:id="301" w:author="Andrea Constanza Perdomo Pedraza" w:date="2015-09-03T09:40:00Z"/>
         </w:trPr>
         <w:tc>
           <w:tcPr>
@@ -10169,7 +10119,7 @@
           <w:p>
             <w:pPr>
               <w:rPr>
-                <w:ins w:id="298" w:author="Andrea Constanza Perdomo Pedraza" w:date="2015-09-03T09:40:00Z"/>
+                <w:ins w:id="302" w:author="Andrea Constanza Perdomo Pedraza" w:date="2015-09-03T09:40:00Z"/>
                 <w:rFonts w:ascii="Times New Roman" w:hAnsi="Times New Roman" w:cs="Times New Roman"/>
                 <w:b/>
                 <w:color w:val="000000"/>
@@ -10177,7 +10127,7 @@
                 <w:szCs w:val="24"/>
               </w:rPr>
             </w:pPr>
-            <w:ins w:id="299" w:author="Andrea Constanza Perdomo Pedraza" w:date="2015-09-03T09:40:00Z">
+            <w:ins w:id="303" w:author="Andrea Constanza Perdomo Pedraza" w:date="2015-09-03T09:40:00Z">
               <w:r>
                 <w:rPr>
                   <w:rFonts w:ascii="Times New Roman" w:hAnsi="Times New Roman" w:cs="Times New Roman"/>
@@ -10198,7 +10148,7 @@
           <w:p>
             <w:pPr>
               <w:rPr>
-                <w:ins w:id="300" w:author="Andrea Constanza Perdomo Pedraza" w:date="2015-09-03T09:40:00Z"/>
+                <w:ins w:id="304" w:author="Andrea Constanza Perdomo Pedraza" w:date="2015-09-03T09:40:00Z"/>
                 <w:rFonts w:ascii="Times New Roman" w:hAnsi="Times New Roman" w:cs="Times New Roman"/>
                 <w:b/>
                 <w:color w:val="000000"/>
@@ -10206,7 +10156,7 @@
                 <w:szCs w:val="24"/>
               </w:rPr>
             </w:pPr>
-            <w:ins w:id="301" w:author="Andrea Constanza Perdomo Pedraza" w:date="2015-09-03T09:40:00Z">
+            <w:ins w:id="305" w:author="Andrea Constanza Perdomo Pedraza" w:date="2015-09-03T09:40:00Z">
               <w:r>
                 <w:rPr>
                   <w:rFonts w:ascii="Times New Roman" w:hAnsi="Times New Roman" w:cs="Times New Roman"/>
@@ -10231,7 +10181,7 @@
       </w:tr>
       <w:tr>
         <w:trPr>
-          <w:ins w:id="302" w:author="Andrea Constanza Perdomo Pedraza" w:date="2015-09-03T09:40:00Z"/>
+          <w:ins w:id="306" w:author="Andrea Constanza Perdomo Pedraza" w:date="2015-09-03T09:40:00Z"/>
         </w:trPr>
         <w:tc>
           <w:tcPr>
@@ -10240,14 +10190,14 @@
           <w:p>
             <w:pPr>
               <w:rPr>
-                <w:ins w:id="303" w:author="Andrea Constanza Perdomo Pedraza" w:date="2015-09-03T09:40:00Z"/>
-                <w:rFonts w:ascii="Times New Roman" w:hAnsi="Times New Roman" w:cs="Times New Roman"/>
-                <w:color w:val="000000"/>
-                <w:sz w:val="24"/>
-                <w:szCs w:val="24"/>
-              </w:rPr>
-            </w:pPr>
-            <w:ins w:id="304" w:author="Andrea Constanza Perdomo Pedraza" w:date="2015-09-03T09:40:00Z">
+                <w:ins w:id="307" w:author="Andrea Constanza Perdomo Pedraza" w:date="2015-09-03T09:40:00Z"/>
+                <w:rFonts w:ascii="Times New Roman" w:hAnsi="Times New Roman" w:cs="Times New Roman"/>
+                <w:color w:val="000000"/>
+                <w:sz w:val="24"/>
+                <w:szCs w:val="24"/>
+              </w:rPr>
+            </w:pPr>
+            <w:ins w:id="308" w:author="Andrea Constanza Perdomo Pedraza" w:date="2015-09-03T09:40:00Z">
               <w:r>
                 <w:rPr>
                   <w:rFonts w:ascii="Times New Roman" w:hAnsi="Times New Roman" w:cs="Times New Roman"/>
@@ -10268,14 +10218,14 @@
           <w:p>
             <w:pPr>
               <w:rPr>
-                <w:ins w:id="305" w:author="Andrea Constanza Perdomo Pedraza" w:date="2015-09-03T09:40:00Z"/>
+                <w:ins w:id="309" w:author="Andrea Constanza Perdomo Pedraza" w:date="2015-09-03T09:40:00Z"/>
                 <w:rFonts w:ascii="Times New Roman" w:hAnsi="Times New Roman" w:cs="Times New Roman"/>
                 <w:sz w:val="24"/>
                 <w:szCs w:val="24"/>
                 <w:lang w:val="es-ES_tradnl"/>
               </w:rPr>
             </w:pPr>
-            <w:ins w:id="306" w:author="Andrea Constanza Perdomo Pedraza" w:date="2015-09-03T09:40:00Z">
+            <w:ins w:id="310" w:author="Andrea Constanza Perdomo Pedraza" w:date="2015-09-03T09:40:00Z">
               <w:r>
                 <w:rPr>
                   <w:rFonts w:ascii="Lucida Grande" w:hAnsi="Lucida Grande" w:cs="Lucida Grande"/>
@@ -10289,7 +10239,7 @@
       </w:tr>
       <w:tr>
         <w:trPr>
-          <w:ins w:id="307" w:author="Andrea Constanza Perdomo Pedraza" w:date="2015-09-03T09:40:00Z"/>
+          <w:ins w:id="311" w:author="Andrea Constanza Perdomo Pedraza" w:date="2015-09-03T09:40:00Z"/>
         </w:trPr>
         <w:tc>
           <w:tcPr>
@@ -10298,14 +10248,14 @@
           <w:p>
             <w:pPr>
               <w:rPr>
-                <w:ins w:id="308" w:author="Andrea Constanza Perdomo Pedraza" w:date="2015-09-03T09:40:00Z"/>
-                <w:rFonts w:ascii="Times New Roman" w:hAnsi="Times New Roman" w:cs="Times New Roman"/>
-                <w:color w:val="000000"/>
-                <w:sz w:val="24"/>
-                <w:szCs w:val="24"/>
-              </w:rPr>
-            </w:pPr>
-            <w:ins w:id="309" w:author="Andrea Constanza Perdomo Pedraza" w:date="2015-09-03T09:40:00Z">
+                <w:ins w:id="312" w:author="Andrea Constanza Perdomo Pedraza" w:date="2015-09-03T09:40:00Z"/>
+                <w:rFonts w:ascii="Times New Roman" w:hAnsi="Times New Roman" w:cs="Times New Roman"/>
+                <w:color w:val="000000"/>
+                <w:sz w:val="24"/>
+                <w:szCs w:val="24"/>
+              </w:rPr>
+            </w:pPr>
+            <w:ins w:id="313" w:author="Andrea Constanza Perdomo Pedraza" w:date="2015-09-03T09:40:00Z">
               <w:r>
                 <w:rPr>
                   <w:rFonts w:ascii="Times New Roman" w:hAnsi="Times New Roman" w:cs="Times New Roman"/>
@@ -10326,14 +10276,14 @@
           <w:p>
             <w:pPr>
               <w:rPr>
-                <w:ins w:id="310" w:author="Andrea Constanza Perdomo Pedraza" w:date="2015-09-03T09:40:00Z"/>
+                <w:ins w:id="314" w:author="Andrea Constanza Perdomo Pedraza" w:date="2015-09-03T09:40:00Z"/>
                 <w:rFonts w:ascii="Times New Roman" w:hAnsi="Times New Roman" w:cs="Times New Roman"/>
                 <w:sz w:val="24"/>
                 <w:szCs w:val="24"/>
                 <w:lang w:val="es-ES_tradnl"/>
               </w:rPr>
             </w:pPr>
-            <w:ins w:id="311" w:author="Andrea Constanza Perdomo Pedraza" w:date="2015-09-03T09:40:00Z">
+            <w:ins w:id="315" w:author="Andrea Constanza Perdomo Pedraza" w:date="2015-09-03T09:40:00Z">
               <w:r>
                 <w:rPr>
                   <w:rFonts w:ascii="Lucida Grande" w:hAnsi="Lucida Grande" w:cs="Lucida Grande"/>
@@ -10350,7 +10300,7 @@
       <w:pPr>
         <w:spacing w:after="0"/>
         <w:rPr>
-          <w:ins w:id="312" w:author="Andrea Constanza Perdomo Pedraza" w:date="2015-09-03T09:39:00Z"/>
+          <w:ins w:id="316" w:author="Andrea Constanza Perdomo Pedraza" w:date="2015-09-03T09:39:00Z"/>
           <w:rFonts w:ascii="Times New Roman" w:hAnsi="Times New Roman" w:cs="Times New Roman"/>
           <w:highlight w:val="yellow"/>
         </w:rPr>
@@ -10368,7 +10318,7 @@
       </w:tblGrid>
       <w:tr>
         <w:trPr>
-          <w:ins w:id="313" w:author="Andrea Constanza Perdomo Pedraza" w:date="2015-09-03T09:40:00Z"/>
+          <w:ins w:id="317" w:author="Andrea Constanza Perdomo Pedraza" w:date="2015-09-03T09:40:00Z"/>
         </w:trPr>
         <w:tc>
           <w:tcPr>
@@ -10380,7 +10330,7 @@
             <w:pPr>
               <w:jc w:val="center"/>
               <w:rPr>
-                <w:ins w:id="314" w:author="Andrea Constanza Perdomo Pedraza" w:date="2015-09-03T09:40:00Z"/>
+                <w:ins w:id="318" w:author="Andrea Constanza Perdomo Pedraza" w:date="2015-09-03T09:40:00Z"/>
                 <w:rFonts w:ascii="Times New Roman" w:hAnsi="Times New Roman" w:cs="Times New Roman"/>
                 <w:b/>
                 <w:color w:val="FFFFFF" w:themeColor="background1"/>
@@ -10388,7 +10338,7 @@
                 <w:szCs w:val="24"/>
               </w:rPr>
             </w:pPr>
-            <w:ins w:id="315" w:author="Andrea Constanza Perdomo Pedraza" w:date="2015-09-03T09:40:00Z">
+            <w:ins w:id="319" w:author="Andrea Constanza Perdomo Pedraza" w:date="2015-09-03T09:40:00Z">
               <w:r>
                 <w:rPr>
                   <w:rFonts w:ascii="Times New Roman" w:hAnsi="Times New Roman" w:cs="Times New Roman"/>
@@ -10405,7 +10355,7 @@
       </w:tr>
       <w:tr>
         <w:trPr>
-          <w:ins w:id="316" w:author="Andrea Constanza Perdomo Pedraza" w:date="2015-09-03T09:40:00Z"/>
+          <w:ins w:id="320" w:author="Andrea Constanza Perdomo Pedraza" w:date="2015-09-03T09:40:00Z"/>
         </w:trPr>
         <w:tc>
           <w:tcPr>
@@ -10414,7 +10364,7 @@
           <w:p>
             <w:pPr>
               <w:rPr>
-                <w:ins w:id="317" w:author="Andrea Constanza Perdomo Pedraza" w:date="2015-09-03T09:40:00Z"/>
+                <w:ins w:id="321" w:author="Andrea Constanza Perdomo Pedraza" w:date="2015-09-03T09:40:00Z"/>
                 <w:rFonts w:ascii="Times New Roman" w:hAnsi="Times New Roman" w:cs="Times New Roman"/>
                 <w:b/>
                 <w:color w:val="000000"/>
@@ -10422,7 +10372,7 @@
                 <w:szCs w:val="24"/>
               </w:rPr>
             </w:pPr>
-            <w:ins w:id="318" w:author="Andrea Constanza Perdomo Pedraza" w:date="2015-09-03T09:40:00Z">
+            <w:ins w:id="322" w:author="Andrea Constanza Perdomo Pedraza" w:date="2015-09-03T09:40:00Z">
               <w:r>
                 <w:rPr>
                   <w:rFonts w:ascii="Times New Roman" w:hAnsi="Times New Roman" w:cs="Times New Roman"/>
@@ -10443,7 +10393,7 @@
           <w:p>
             <w:pPr>
               <w:rPr>
-                <w:ins w:id="319" w:author="Andrea Constanza Perdomo Pedraza" w:date="2015-09-03T09:40:00Z"/>
+                <w:ins w:id="323" w:author="Andrea Constanza Perdomo Pedraza" w:date="2015-09-03T09:40:00Z"/>
                 <w:rFonts w:ascii="Times New Roman" w:hAnsi="Times New Roman" w:cs="Times New Roman"/>
                 <w:b/>
                 <w:color w:val="000000"/>
@@ -10451,7 +10401,7 @@
                 <w:szCs w:val="24"/>
               </w:rPr>
             </w:pPr>
-            <w:ins w:id="320" w:author="Andrea Constanza Perdomo Pedraza" w:date="2015-09-03T09:40:00Z">
+            <w:ins w:id="324" w:author="Andrea Constanza Perdomo Pedraza" w:date="2015-09-03T09:40:00Z">
               <w:r>
                 <w:rPr>
                   <w:rFonts w:ascii="Times New Roman" w:hAnsi="Times New Roman" w:cs="Times New Roman"/>
@@ -10476,7 +10426,7 @@
       </w:tr>
       <w:tr>
         <w:trPr>
-          <w:ins w:id="321" w:author="Andrea Constanza Perdomo Pedraza" w:date="2015-09-03T09:40:00Z"/>
+          <w:ins w:id="325" w:author="Andrea Constanza Perdomo Pedraza" w:date="2015-09-03T09:40:00Z"/>
         </w:trPr>
         <w:tc>
           <w:tcPr>
@@ -10485,14 +10435,14 @@
           <w:p>
             <w:pPr>
               <w:rPr>
-                <w:ins w:id="322" w:author="Andrea Constanza Perdomo Pedraza" w:date="2015-09-03T09:40:00Z"/>
-                <w:rFonts w:ascii="Times New Roman" w:hAnsi="Times New Roman" w:cs="Times New Roman"/>
-                <w:color w:val="000000"/>
-                <w:sz w:val="24"/>
-                <w:szCs w:val="24"/>
-              </w:rPr>
-            </w:pPr>
-            <w:ins w:id="323" w:author="Andrea Constanza Perdomo Pedraza" w:date="2015-09-03T09:40:00Z">
+                <w:ins w:id="326" w:author="Andrea Constanza Perdomo Pedraza" w:date="2015-09-03T09:40:00Z"/>
+                <w:rFonts w:ascii="Times New Roman" w:hAnsi="Times New Roman" w:cs="Times New Roman"/>
+                <w:color w:val="000000"/>
+                <w:sz w:val="24"/>
+                <w:szCs w:val="24"/>
+              </w:rPr>
+            </w:pPr>
+            <w:ins w:id="327" w:author="Andrea Constanza Perdomo Pedraza" w:date="2015-09-03T09:40:00Z">
               <w:r>
                 <w:rPr>
                   <w:rFonts w:ascii="Times New Roman" w:hAnsi="Times New Roman" w:cs="Times New Roman"/>
@@ -10513,14 +10463,14 @@
           <w:p>
             <w:pPr>
               <w:rPr>
-                <w:ins w:id="324" w:author="Andrea Constanza Perdomo Pedraza" w:date="2015-09-03T09:40:00Z"/>
+                <w:ins w:id="328" w:author="Andrea Constanza Perdomo Pedraza" w:date="2015-09-03T09:40:00Z"/>
                 <w:rFonts w:ascii="Times New Roman" w:hAnsi="Times New Roman" w:cs="Times New Roman"/>
                 <w:sz w:val="24"/>
                 <w:szCs w:val="24"/>
                 <w:lang w:val="es-ES_tradnl"/>
               </w:rPr>
             </w:pPr>
-            <w:ins w:id="325" w:author="Andrea Constanza Perdomo Pedraza" w:date="2015-09-03T09:41:00Z">
+            <w:ins w:id="329" w:author="Andrea Constanza Perdomo Pedraza" w:date="2015-09-03T09:41:00Z">
               <w:r>
                 <w:rPr>
                   <w:rFonts w:ascii="Lucida Grande" w:hAnsi="Lucida Grande" w:cs="Lucida Grande"/>
@@ -10534,7 +10484,7 @@
       </w:tr>
       <w:tr>
         <w:trPr>
-          <w:ins w:id="326" w:author="Andrea Constanza Perdomo Pedraza" w:date="2015-09-03T09:40:00Z"/>
+          <w:ins w:id="330" w:author="Andrea Constanza Perdomo Pedraza" w:date="2015-09-03T09:40:00Z"/>
         </w:trPr>
         <w:tc>
           <w:tcPr>
@@ -10543,14 +10493,14 @@
           <w:p>
             <w:pPr>
               <w:rPr>
-                <w:ins w:id="327" w:author="Andrea Constanza Perdomo Pedraza" w:date="2015-09-03T09:40:00Z"/>
-                <w:rFonts w:ascii="Times New Roman" w:hAnsi="Times New Roman" w:cs="Times New Roman"/>
-                <w:color w:val="000000"/>
-                <w:sz w:val="24"/>
-                <w:szCs w:val="24"/>
-              </w:rPr>
-            </w:pPr>
-            <w:ins w:id="328" w:author="Andrea Constanza Perdomo Pedraza" w:date="2015-09-03T09:40:00Z">
+                <w:ins w:id="331" w:author="Andrea Constanza Perdomo Pedraza" w:date="2015-09-03T09:40:00Z"/>
+                <w:rFonts w:ascii="Times New Roman" w:hAnsi="Times New Roman" w:cs="Times New Roman"/>
+                <w:color w:val="000000"/>
+                <w:sz w:val="24"/>
+                <w:szCs w:val="24"/>
+              </w:rPr>
+            </w:pPr>
+            <w:ins w:id="332" w:author="Andrea Constanza Perdomo Pedraza" w:date="2015-09-03T09:40:00Z">
               <w:r>
                 <w:rPr>
                   <w:rFonts w:ascii="Times New Roman" w:hAnsi="Times New Roman" w:cs="Times New Roman"/>
@@ -10571,14 +10521,14 @@
           <w:p>
             <w:pPr>
               <w:rPr>
-                <w:ins w:id="329" w:author="Andrea Constanza Perdomo Pedraza" w:date="2015-09-03T09:40:00Z"/>
+                <w:ins w:id="333" w:author="Andrea Constanza Perdomo Pedraza" w:date="2015-09-03T09:40:00Z"/>
                 <w:rFonts w:ascii="Times New Roman" w:hAnsi="Times New Roman" w:cs="Times New Roman"/>
                 <w:sz w:val="24"/>
                 <w:szCs w:val="24"/>
                 <w:lang w:val="es-ES_tradnl"/>
               </w:rPr>
             </w:pPr>
-            <w:ins w:id="330" w:author="Andrea Constanza Perdomo Pedraza" w:date="2015-09-03T09:41:00Z">
+            <w:ins w:id="334" w:author="Andrea Constanza Perdomo Pedraza" w:date="2015-09-03T09:41:00Z">
               <w:r>
                 <w:rPr>
                   <w:rFonts w:ascii="Lucida Grande" w:hAnsi="Lucida Grande" w:cs="Lucida Grande"/>
@@ -10595,7 +10545,7 @@
       <w:pPr>
         <w:spacing w:after="0"/>
         <w:rPr>
-          <w:ins w:id="331" w:author="Andrea Constanza Perdomo Pedraza" w:date="2015-09-03T09:40:00Z"/>
+          <w:ins w:id="335" w:author="Andrea Constanza Perdomo Pedraza" w:date="2015-09-03T09:40:00Z"/>
           <w:rFonts w:ascii="Times New Roman" w:hAnsi="Times New Roman" w:cs="Times New Roman"/>
           <w:highlight w:val="yellow"/>
         </w:rPr>
@@ -10786,7 +10736,7 @@
                 <w:sz w:val="24"/>
                 <w:szCs w:val="24"/>
               </w:rPr>
-              <w:t xml:space="preserve">De este modo, decimos: </w:t>
+              <w:t xml:space="preserve">De este modo, decimos: primero, segundo, tercero, cuarto, quinto, sexto, séptimo, </w:t>
             </w:r>
             <w:r>
               <w:rPr>
@@ -10795,9 +10745,9 @@
                 <w:szCs w:val="24"/>
               </w:rPr>
               <w:lastRenderedPageBreak/>
-              <w:t xml:space="preserve">primero, segundo, tercero, cuarto, quinto, sexto, séptimo, octavo, noveno, décimo, undécimo, vigésimo, </w:t>
-            </w:r>
-            <w:ins w:id="332" w:author="chris" w:date="2015-08-26T22:03:00Z">
+              <w:t xml:space="preserve">octavo, noveno, décimo, undécimo, vigésimo, </w:t>
+            </w:r>
+            <w:ins w:id="336" w:author="chris" w:date="2015-08-26T22:03:00Z">
               <w:r>
                 <w:rPr>
                   <w:rStyle w:val="un"/>
@@ -11059,7 +11009,7 @@
       <w:pPr>
         <w:spacing w:after="0"/>
         <w:rPr>
-          <w:ins w:id="333" w:author="FURA-TENA" w:date="2015-05-07T11:26:00Z"/>
+          <w:ins w:id="337" w:author="FURA-TENA" w:date="2015-05-07T11:26:00Z"/>
           <w:rFonts w:ascii="Times New Roman" w:hAnsi="Times New Roman" w:cs="Times New Roman"/>
           <w:highlight w:val="yellow"/>
         </w:rPr>
@@ -11204,7 +11154,7 @@
         </w:rPr>
         <w:t xml:space="preserve"> cero</w:t>
       </w:r>
-      <w:ins w:id="334" w:author="chris" w:date="2015-08-26T22:03:00Z">
+      <w:ins w:id="338" w:author="chris" w:date="2015-08-26T22:03:00Z">
         <w:r>
           <w:rPr>
             <w:rFonts w:ascii="Times New Roman" w:hAnsi="Times New Roman" w:cs="Times New Roman"/>
@@ -11218,7 +11168,7 @@
         </w:rPr>
         <w:t xml:space="preserve"> </w:t>
       </w:r>
-      <w:ins w:id="335" w:author="chris" w:date="2015-08-26T22:03:00Z">
+      <w:ins w:id="339" w:author="chris" w:date="2015-08-26T22:03:00Z">
         <w:r>
           <w:rPr>
             <w:rFonts w:ascii="Times New Roman" w:hAnsi="Times New Roman" w:cs="Times New Roman"/>
@@ -11384,17 +11334,21 @@
                 <w:sz w:val="24"/>
                 <w:szCs w:val="24"/>
               </w:rPr>
-              <w:t>IMG1</w:t>
-            </w:r>
-            <w:r>
-              <w:rPr>
-                <w:rFonts w:ascii="Times New Roman" w:hAnsi="Times New Roman" w:cs="Times New Roman"/>
-                <w:color w:val="000000"/>
-                <w:sz w:val="24"/>
-                <w:szCs w:val="24"/>
-              </w:rPr>
-              <w:t>6</w:t>
-            </w:r>
+              <w:t>IMG</w:t>
+            </w:r>
+            <w:ins w:id="340" w:author="Andrea Constanza Perdomo Pedraza" w:date="2015-09-07T10:58:00Z">
+              <w:r>
+                <w:rPr>
+                  <w:rFonts w:ascii="Times New Roman" w:hAnsi="Times New Roman" w:cs="Times New Roman"/>
+                  <w:color w:val="000000"/>
+                  <w:sz w:val="24"/>
+                  <w:szCs w:val="24"/>
+                </w:rPr>
+                <w:t>09</w:t>
+              </w:r>
+            </w:ins>
+            <w:bookmarkStart w:id="341" w:name="_GoBack"/>
+            <w:bookmarkEnd w:id="341"/>
           </w:p>
         </w:tc>
       </w:tr>
@@ -11431,7 +11385,7 @@
           <w:p>
             <w:pPr>
               <w:rPr>
-                <w:ins w:id="336" w:author="Diana Margarita Gonzalez Martinez" w:date="2015-05-11T20:44:00Z"/>
+                <w:ins w:id="342" w:author="Diana Margarita Gonzalez Martinez" w:date="2015-05-11T20:44:00Z"/>
                 <w:rFonts w:ascii="Times New Roman" w:hAnsi="Times New Roman" w:cs="Times New Roman"/>
                 <w:color w:val="000000"/>
                 <w:sz w:val="24"/>
@@ -11479,7 +11433,7 @@
                           <pic:cNvPicPr/>
                         </pic:nvPicPr>
                         <pic:blipFill>
-                          <a:blip r:embed="rId19"/>
+                          <a:blip r:embed="rId18"/>
                           <a:stretch>
                             <a:fillRect/>
                           </a:stretch>
@@ -11528,7 +11482,7 @@
               </w:rPr>
               <w:t>Representación de un n</w:t>
             </w:r>
-            <w:ins w:id="337" w:author="chris" w:date="2015-08-26T22:03:00Z">
+            <w:ins w:id="343" w:author="chris" w:date="2015-08-26T22:03:00Z">
               <w:r>
                 <w:rPr>
                   <w:rFonts w:ascii="Times New Roman" w:hAnsi="Times New Roman" w:cs="Times New Roman"/>
@@ -11584,18 +11538,18 @@
           <w:p>
             <w:pPr>
               <w:rPr>
-                <w:ins w:id="338" w:author="Diana Margarita Gonzalez Martinez" w:date="2015-05-11T20:44:00Z"/>
-                <w:rFonts w:ascii="Times New Roman" w:hAnsi="Times New Roman" w:cs="Times New Roman"/>
-                <w:color w:val="000000"/>
-                <w:sz w:val="24"/>
-                <w:szCs w:val="24"/>
-              </w:rPr>
-            </w:pPr>
-          </w:p>
-          <w:p>
-            <w:pPr>
-              <w:rPr>
-                <w:ins w:id="339" w:author="Diana Margarita Gonzalez Martinez" w:date="2015-05-11T20:45:00Z"/>
+                <w:ins w:id="344" w:author="Diana Margarita Gonzalez Martinez" w:date="2015-05-11T20:44:00Z"/>
+                <w:rFonts w:ascii="Times New Roman" w:hAnsi="Times New Roman" w:cs="Times New Roman"/>
+                <w:color w:val="000000"/>
+                <w:sz w:val="24"/>
+                <w:szCs w:val="24"/>
+              </w:rPr>
+            </w:pPr>
+          </w:p>
+          <w:p>
+            <w:pPr>
+              <w:rPr>
+                <w:ins w:id="345" w:author="Diana Margarita Gonzalez Martinez" w:date="2015-05-11T20:45:00Z"/>
                 <w:rFonts w:ascii="Times New Roman" w:hAnsi="Times New Roman" w:cs="Times New Roman"/>
                 <w:color w:val="000000"/>
                 <w:sz w:val="24"/>
@@ -11648,7 +11602,7 @@
           <w:p>
             <w:pPr>
               <w:rPr>
-                <w:ins w:id="340" w:author="Diana Margarita Gonzalez Martinez" w:date="2015-05-11T20:45:00Z"/>
+                <w:ins w:id="346" w:author="Diana Margarita Gonzalez Martinez" w:date="2015-05-11T20:45:00Z"/>
                 <w:rFonts w:ascii="Times New Roman" w:hAnsi="Times New Roman" w:cs="Times New Roman"/>
                 <w:color w:val="000000"/>
                 <w:sz w:val="24"/>
@@ -11664,7 +11618,7 @@
               </w:rPr>
               <w:t>Representación de los números naturales sobre la semirrecta numérica</w:t>
             </w:r>
-            <w:ins w:id="341" w:author="chris" w:date="2015-08-26T21:34:00Z">
+            <w:ins w:id="347" w:author="chris" w:date="2015-08-26T21:34:00Z">
               <w:r>
                 <w:rPr>
                   <w:rFonts w:ascii="Times New Roman" w:hAnsi="Times New Roman" w:cs="Times New Roman"/>
@@ -11816,7 +11770,7 @@
               </w:rPr>
               <w:t>1</w:t>
             </w:r>
-            <w:ins w:id="342" w:author="Andrea Constanza Perdomo Pedraza" w:date="2015-09-03T09:42:00Z">
+            <w:ins w:id="348" w:author="Andrea Constanza Perdomo Pedraza" w:date="2015-09-03T09:42:00Z">
               <w:r>
                 <w:rPr>
                   <w:rFonts w:ascii="Times New Roman" w:hAnsi="Times New Roman" w:cs="Times New Roman"/>
@@ -11929,7 +11883,7 @@
                 <w:lang w:val="es-ES_tradnl"/>
               </w:rPr>
             </w:pPr>
-            <w:ins w:id="343" w:author="Andrea Constanza Perdomo Pedraza" w:date="2015-09-03T09:42:00Z">
+            <w:ins w:id="349" w:author="Andrea Constanza Perdomo Pedraza" w:date="2015-09-03T09:42:00Z">
               <w:r>
                 <w:rPr>
                   <w:rFonts w:ascii="Lucida Grande" w:hAnsi="Lucida Grande" w:cs="Lucida Grande"/>
@@ -11995,7 +11949,7 @@
         </w:rPr>
         <w:t xml:space="preserve"> Lectura de los números naturales</w:t>
       </w:r>
-      <w:ins w:id="344" w:author="chris" w:date="2015-08-26T20:40:00Z">
+      <w:ins w:id="350" w:author="chris" w:date="2015-08-26T20:40:00Z">
         <w:r>
           <w:rPr>
             <w:rFonts w:ascii="Times New Roman" w:hAnsi="Times New Roman" w:cs="Times New Roman"/>
@@ -12028,7 +11982,7 @@
         <w:spacing w:before="0" w:beforeAutospacing="0" w:after="0" w:afterAutospacing="0" w:line="345" w:lineRule="atLeast"/>
         <w:jc w:val="both"/>
         <w:rPr>
-          <w:ins w:id="345" w:author="Diana Margarita Gonzalez Martinez" w:date="2015-05-11T20:27:00Z"/>
+          <w:ins w:id="351" w:author="Diana Margarita Gonzalez Martinez" w:date="2015-05-11T20:27:00Z"/>
           <w:rStyle w:val="un"/>
         </w:rPr>
       </w:pPr>
@@ -12066,9 +12020,10 @@
           <w:rStyle w:val="un"/>
           <w:rFonts w:ascii="Times New Roman" w:hAnsi="Times New Roman" w:cs="Times New Roman"/>
         </w:rPr>
+        <w:lastRenderedPageBreak/>
         <w:t xml:space="preserve">Primero, </w:t>
       </w:r>
-      <w:ins w:id="346" w:author="Andrea Constanza Perdomo Pedraza" w:date="2015-09-03T09:43:00Z">
+      <w:ins w:id="352" w:author="Andrea Constanza Perdomo Pedraza" w:date="2015-09-03T09:43:00Z">
         <w:r>
           <w:rPr>
             <w:rStyle w:val="un"/>
@@ -12114,7 +12069,7 @@
         </w:rPr>
         <w:t xml:space="preserve">Después, </w:t>
       </w:r>
-      <w:ins w:id="347" w:author="Andrea Constanza Perdomo Pedraza" w:date="2015-09-03T09:43:00Z">
+      <w:ins w:id="353" w:author="Andrea Constanza Perdomo Pedraza" w:date="2015-09-03T09:43:00Z">
         <w:r>
           <w:rPr>
             <w:rStyle w:val="un"/>
@@ -12144,7 +12099,7 @@
         </w:rPr>
         <w:t xml:space="preserve">tres cifras, añadiendo mil, millones, billones, trillones, </w:t>
       </w:r>
-      <w:ins w:id="348" w:author="chris" w:date="2015-08-26T22:04:00Z">
+      <w:ins w:id="354" w:author="chris" w:date="2015-08-26T22:04:00Z">
         <w:r>
           <w:rPr>
             <w:rStyle w:val="un"/>
@@ -12355,7 +12310,7 @@
         </w:rPr>
         <w:t>820</w:t>
       </w:r>
-      <w:ins w:id="349" w:author="chris" w:date="2015-08-26T22:05:00Z">
+      <w:ins w:id="355" w:author="chris" w:date="2015-08-26T22:05:00Z">
         <w:r>
           <w:rPr>
             <w:rStyle w:val="un"/>
@@ -12442,7 +12397,7 @@
         </w:rPr>
         <w:t>796</w:t>
       </w:r>
-      <w:ins w:id="350" w:author="chris" w:date="2015-08-26T22:05:00Z">
+      <w:ins w:id="356" w:author="chris" w:date="2015-08-26T22:05:00Z">
         <w:r>
           <w:rPr>
             <w:rStyle w:val="un"/>
@@ -12530,7 +12485,7 @@
         </w:rPr>
         <w:t>680</w:t>
       </w:r>
-      <w:ins w:id="351" w:author="Diana Margarita Gonzalez Martinez" w:date="2015-05-11T20:28:00Z">
+      <w:ins w:id="357" w:author="Diana Margarita Gonzalez Martinez" w:date="2015-05-11T20:28:00Z">
         <w:r>
           <w:rPr>
             <w:rStyle w:val="un"/>
@@ -12546,7 +12501,7 @@
         </w:rPr>
         <w:t>001</w:t>
       </w:r>
-      <w:ins w:id="352" w:author="chris" w:date="2015-08-26T22:05:00Z">
+      <w:ins w:id="358" w:author="chris" w:date="2015-08-26T22:05:00Z">
         <w:r>
           <w:rPr>
             <w:rStyle w:val="un"/>
@@ -12777,7 +12732,7 @@
               </w:rPr>
               <w:t>1</w:t>
             </w:r>
-            <w:ins w:id="353" w:author="chris" w:date="2015-08-26T22:05:00Z">
+            <w:ins w:id="359" w:author="chris" w:date="2015-08-26T22:05:00Z">
               <w:r>
                 <w:rPr>
                   <w:sz w:val="24"/>
@@ -12912,7 +12867,7 @@
               </w:rPr>
               <w:t>000 (un millón de millones 1</w:t>
             </w:r>
-            <w:ins w:id="354" w:author="Diana Margarita Gonzalez Martinez" w:date="2015-05-11T20:28:00Z">
+            <w:ins w:id="360" w:author="Diana Margarita Gonzalez Martinez" w:date="2015-05-11T20:28:00Z">
               <w:r>
                 <w:rPr>
                   <w:sz w:val="24"/>
@@ -12950,7 +12905,7 @@
               </w:rPr>
               <w:t>1 trillón: 1</w:t>
             </w:r>
-            <w:ins w:id="355" w:author="chris" w:date="2015-08-26T22:25:00Z">
+            <w:ins w:id="361" w:author="chris" w:date="2015-08-26T22:25:00Z">
               <w:r>
                 <w:rPr>
                   <w:sz w:val="24"/>
@@ -13063,7 +13018,7 @@
               </w:rPr>
               <w:t> </w:t>
             </w:r>
-            <w:hyperlink r:id="rId20" w:tooltip="Vía Láctea" w:history="1">
+            <w:hyperlink r:id="rId19" w:tooltip="Vía Láctea" w:history="1">
               <w:r>
                 <w:rPr>
                   <w:rStyle w:val="Hyperlink"/>
@@ -13317,7 +13272,7 @@
               </w:rPr>
               <w:t>MA_06_02_CO_REC1</w:t>
             </w:r>
-            <w:ins w:id="356" w:author="Andrea Constanza Perdomo Pedraza" w:date="2015-09-03T09:44:00Z">
+            <w:ins w:id="362" w:author="Andrea Constanza Perdomo Pedraza" w:date="2015-09-03T09:44:00Z">
               <w:r>
                 <w:rPr>
                   <w:rFonts w:ascii="Times New Roman" w:hAnsi="Times New Roman" w:cs="Times New Roman"/>
@@ -13382,7 +13337,7 @@
                 <w:lang w:val="es-ES_tradnl"/>
               </w:rPr>
             </w:pPr>
-            <w:ins w:id="357" w:author="Andrea Constanza Perdomo Pedraza" w:date="2015-09-03T09:43:00Z">
+            <w:ins w:id="363" w:author="Andrea Constanza Perdomo Pedraza" w:date="2015-09-03T09:43:00Z">
               <w:r>
                 <w:rPr>
                   <w:rFonts w:ascii="Lucida Grande" w:hAnsi="Lucida Grande" w:cs="Lucida Grande"/>
@@ -13443,7 +13398,7 @@
               </w:rPr>
               <w:t>Actividad para escribir en diferentes sistemas de numeración,</w:t>
             </w:r>
-            <w:ins w:id="358" w:author="chris" w:date="2015-08-26T22:06:00Z">
+            <w:ins w:id="364" w:author="chris" w:date="2015-08-26T22:06:00Z">
               <w:r>
                 <w:rPr>
                   <w:rFonts w:ascii="Lucida Grande" w:hAnsi="Lucida Grande" w:cs="Lucida Grande"/>
@@ -13476,7 +13431,7 @@
       <w:pPr>
         <w:spacing w:after="0"/>
         <w:rPr>
-          <w:ins w:id="359" w:author="Diana Margarita Gonzalez Martinez" w:date="2015-05-11T20:29:00Z"/>
+          <w:ins w:id="365" w:author="Diana Margarita Gonzalez Martinez" w:date="2015-05-11T20:29:00Z"/>
           <w:rFonts w:ascii="Times New Roman" w:hAnsi="Times New Roman" w:cs="Times New Roman"/>
           <w:highlight w:val="yellow"/>
         </w:rPr>
@@ -13517,7 +13472,7 @@
         </w:rPr>
         <w:t>de</w:t>
       </w:r>
-      <w:ins w:id="360" w:author="Andrea Constanza Perdomo Pedraza" w:date="2015-09-03T09:52:00Z">
+      <w:ins w:id="366" w:author="Andrea Constanza Perdomo Pedraza" w:date="2015-09-03T09:52:00Z">
         <w:r>
           <w:rPr>
             <w:rFonts w:ascii="Times New Roman" w:hAnsi="Times New Roman" w:cs="Times New Roman"/>
@@ -13928,7 +13883,7 @@
         </w:rPr>
         <w:t>cifra anterior</w:t>
       </w:r>
-      <w:ins w:id="361" w:author="Diana Margarita Gonzalez Martinez" w:date="2015-05-11T20:29:00Z">
+      <w:ins w:id="367" w:author="Diana Margarita Gonzalez Martinez" w:date="2015-05-11T20:29:00Z">
         <w:r>
           <w:rPr>
             <w:rStyle w:val="un"/>
@@ -13965,7 +13920,7 @@
         </w:rPr>
         <w:t>Si la primera cifra que se sustituye es menor que 5, se disminuye en una unidad la cifra anterior</w:t>
       </w:r>
-      <w:ins w:id="362" w:author="Diana Margarita Gonzalez Martinez" w:date="2015-05-11T20:29:00Z">
+      <w:ins w:id="368" w:author="Diana Margarita Gonzalez Martinez" w:date="2015-05-11T20:29:00Z">
         <w:r>
           <w:rPr>
             <w:rStyle w:val="un"/>
@@ -14028,7 +13983,7 @@
         </w:rPr>
         <w:t>encontrar la decena, centena, unidad de mil, decena de mil, centena de mil, unidad de millón</w:t>
       </w:r>
-      <w:ins w:id="363" w:author="chris" w:date="2015-08-26T22:08:00Z">
+      <w:ins w:id="369" w:author="chris" w:date="2015-08-26T22:08:00Z">
         <w:r>
           <w:rPr>
             <w:rFonts w:ascii="Times New Roman" w:hAnsi="Times New Roman" w:cs="Times New Roman"/>
@@ -14216,7 +14171,7 @@
               </w:rPr>
               <w:t>Truncamiento: el 323</w:t>
             </w:r>
-            <w:ins w:id="364" w:author="Diana Margarita Gonzalez Martinez" w:date="2015-05-11T20:32:00Z">
+            <w:ins w:id="370" w:author="Diana Margarita Gonzalez Martinez" w:date="2015-05-11T20:32:00Z">
               <w:r>
                 <w:rPr>
                   <w:rFonts w:ascii="Times New Roman" w:eastAsia="Times New Roman" w:hAnsi="Times New Roman" w:cs="Times New Roman"/>
@@ -14236,7 +14191,7 @@
               </w:rPr>
               <w:t>855 se trunca a las unidades de mil como 323</w:t>
             </w:r>
-            <w:ins w:id="365" w:author="Diana Margarita Gonzalez Martinez" w:date="2015-05-11T20:32:00Z">
+            <w:ins w:id="371" w:author="Diana Margarita Gonzalez Martinez" w:date="2015-05-11T20:32:00Z">
               <w:r>
                 <w:rPr>
                   <w:rFonts w:ascii="Times New Roman" w:eastAsia="Times New Roman" w:hAnsi="Times New Roman" w:cs="Times New Roman"/>
@@ -14425,7 +14380,7 @@
               </w:rPr>
               <w:t>MA_06_02_CO_REC1</w:t>
             </w:r>
-            <w:ins w:id="366" w:author="Andrea Constanza Perdomo Pedraza" w:date="2015-09-03T09:45:00Z">
+            <w:ins w:id="372" w:author="Andrea Constanza Perdomo Pedraza" w:date="2015-09-03T09:45:00Z">
               <w:r>
                 <w:rPr>
                   <w:rFonts w:ascii="Times New Roman" w:hAnsi="Times New Roman" w:cs="Times New Roman"/>
@@ -14547,7 +14502,7 @@
                 <w:lang w:val="es-ES_tradnl"/>
               </w:rPr>
             </w:pPr>
-            <w:ins w:id="367" w:author="Andrea Constanza Perdomo Pedraza" w:date="2015-09-03T09:46:00Z">
+            <w:ins w:id="373" w:author="Andrea Constanza Perdomo Pedraza" w:date="2015-09-03T09:46:00Z">
               <w:r>
                 <w:rPr>
                   <w:rFonts w:ascii="Lucida Grande" w:hAnsi="Lucida Grande" w:cs="Lucida Grande"/>
@@ -14564,7 +14519,7 @@
       <w:pPr>
         <w:spacing w:after="0"/>
         <w:rPr>
-          <w:ins w:id="368" w:author="Andrea Constanza Perdomo Pedraza" w:date="2015-09-03T09:47:00Z"/>
+          <w:ins w:id="374" w:author="Andrea Constanza Perdomo Pedraza" w:date="2015-09-03T09:47:00Z"/>
           <w:rFonts w:ascii="Times New Roman" w:hAnsi="Times New Roman" w:cs="Times New Roman"/>
           <w:highlight w:val="yellow"/>
         </w:rPr>
@@ -14592,7 +14547,7 @@
       <w:tr>
         <w:trPr>
           <w:trHeight w:val="301"/>
-          <w:ins w:id="369" w:author="Andrea Constanza Perdomo Pedraza" w:date="2015-09-03T09:47:00Z"/>
+          <w:ins w:id="375" w:author="Andrea Constanza Perdomo Pedraza" w:date="2015-09-03T09:47:00Z"/>
         </w:trPr>
         <w:tc>
           <w:tcPr>
@@ -14604,7 +14559,7 @@
             <w:pPr>
               <w:jc w:val="center"/>
               <w:rPr>
-                <w:ins w:id="370" w:author="Andrea Constanza Perdomo Pedraza" w:date="2015-09-03T09:47:00Z"/>
+                <w:ins w:id="376" w:author="Andrea Constanza Perdomo Pedraza" w:date="2015-09-03T09:47:00Z"/>
                 <w:rFonts w:ascii="Times New Roman" w:hAnsi="Times New Roman" w:cs="Times New Roman"/>
                 <w:b/>
                 <w:color w:val="FFFFFF" w:themeColor="background1"/>
@@ -14612,7 +14567,7 @@
                 <w:szCs w:val="24"/>
               </w:rPr>
             </w:pPr>
-            <w:ins w:id="371" w:author="Andrea Constanza Perdomo Pedraza" w:date="2015-09-03T09:47:00Z">
+            <w:ins w:id="377" w:author="Andrea Constanza Perdomo Pedraza" w:date="2015-09-03T09:47:00Z">
               <w:r>
                 <w:rPr>
                   <w:rFonts w:ascii="Times New Roman" w:hAnsi="Times New Roman" w:cs="Times New Roman"/>
@@ -14631,7 +14586,7 @@
       <w:tr>
         <w:trPr>
           <w:trHeight w:val="283"/>
-          <w:ins w:id="372" w:author="Andrea Constanza Perdomo Pedraza" w:date="2015-09-03T09:47:00Z"/>
+          <w:ins w:id="378" w:author="Andrea Constanza Perdomo Pedraza" w:date="2015-09-03T09:47:00Z"/>
         </w:trPr>
         <w:tc>
           <w:tcPr>
@@ -14640,7 +14595,7 @@
           <w:p>
             <w:pPr>
               <w:rPr>
-                <w:ins w:id="373" w:author="Andrea Constanza Perdomo Pedraza" w:date="2015-09-03T09:47:00Z"/>
+                <w:ins w:id="379" w:author="Andrea Constanza Perdomo Pedraza" w:date="2015-09-03T09:47:00Z"/>
                 <w:rFonts w:ascii="Times New Roman" w:hAnsi="Times New Roman" w:cs="Times New Roman"/>
                 <w:b/>
                 <w:color w:val="000000"/>
@@ -14648,7 +14603,7 @@
                 <w:szCs w:val="24"/>
               </w:rPr>
             </w:pPr>
-            <w:ins w:id="374" w:author="Andrea Constanza Perdomo Pedraza" w:date="2015-09-03T09:47:00Z">
+            <w:ins w:id="380" w:author="Andrea Constanza Perdomo Pedraza" w:date="2015-09-03T09:47:00Z">
               <w:r>
                 <w:rPr>
                   <w:rFonts w:ascii="Times New Roman" w:hAnsi="Times New Roman" w:cs="Times New Roman"/>
@@ -14669,7 +14624,7 @@
           <w:p>
             <w:pPr>
               <w:rPr>
-                <w:ins w:id="375" w:author="Andrea Constanza Perdomo Pedraza" w:date="2015-09-03T09:47:00Z"/>
+                <w:ins w:id="381" w:author="Andrea Constanza Perdomo Pedraza" w:date="2015-09-03T09:47:00Z"/>
                 <w:rFonts w:ascii="Times New Roman" w:hAnsi="Times New Roman" w:cs="Times New Roman"/>
                 <w:b/>
                 <w:color w:val="000000"/>
@@ -14677,7 +14632,7 @@
                 <w:szCs w:val="24"/>
               </w:rPr>
             </w:pPr>
-            <w:ins w:id="376" w:author="Andrea Constanza Perdomo Pedraza" w:date="2015-09-03T09:47:00Z">
+            <w:ins w:id="382" w:author="Andrea Constanza Perdomo Pedraza" w:date="2015-09-03T09:47:00Z">
               <w:r>
                 <w:rPr>
                   <w:rFonts w:ascii="Times New Roman" w:hAnsi="Times New Roman" w:cs="Times New Roman"/>
@@ -14712,7 +14667,7 @@
       <w:tr>
         <w:trPr>
           <w:trHeight w:val="248"/>
-          <w:ins w:id="377" w:author="Andrea Constanza Perdomo Pedraza" w:date="2015-09-03T09:47:00Z"/>
+          <w:ins w:id="383" w:author="Andrea Constanza Perdomo Pedraza" w:date="2015-09-03T09:47:00Z"/>
         </w:trPr>
         <w:tc>
           <w:tcPr>
@@ -14721,14 +14676,14 @@
           <w:p>
             <w:pPr>
               <w:rPr>
-                <w:ins w:id="378" w:author="Andrea Constanza Perdomo Pedraza" w:date="2015-09-03T09:47:00Z"/>
-                <w:rFonts w:ascii="Times New Roman" w:hAnsi="Times New Roman" w:cs="Times New Roman"/>
-                <w:color w:val="000000"/>
-                <w:sz w:val="24"/>
-                <w:szCs w:val="24"/>
-              </w:rPr>
-            </w:pPr>
-            <w:ins w:id="379" w:author="Andrea Constanza Perdomo Pedraza" w:date="2015-09-03T09:47:00Z">
+                <w:ins w:id="384" w:author="Andrea Constanza Perdomo Pedraza" w:date="2015-09-03T09:47:00Z"/>
+                <w:rFonts w:ascii="Times New Roman" w:hAnsi="Times New Roman" w:cs="Times New Roman"/>
+                <w:color w:val="000000"/>
+                <w:sz w:val="24"/>
+                <w:szCs w:val="24"/>
+              </w:rPr>
+            </w:pPr>
+            <w:ins w:id="385" w:author="Andrea Constanza Perdomo Pedraza" w:date="2015-09-03T09:47:00Z">
               <w:r>
                 <w:rPr>
                   <w:rFonts w:ascii="Times New Roman" w:hAnsi="Times New Roman" w:cs="Times New Roman"/>
@@ -14749,14 +14704,14 @@
           <w:p>
             <w:pPr>
               <w:rPr>
-                <w:ins w:id="380" w:author="Andrea Constanza Perdomo Pedraza" w:date="2015-09-03T09:47:00Z"/>
+                <w:ins w:id="386" w:author="Andrea Constanza Perdomo Pedraza" w:date="2015-09-03T09:47:00Z"/>
                 <w:rFonts w:ascii="Times New Roman" w:hAnsi="Times New Roman" w:cs="Times New Roman"/>
                 <w:sz w:val="24"/>
                 <w:szCs w:val="24"/>
                 <w:lang w:val="es-ES_tradnl"/>
               </w:rPr>
             </w:pPr>
-            <w:ins w:id="381" w:author="Andrea Constanza Perdomo Pedraza" w:date="2015-09-03T09:48:00Z">
+            <w:ins w:id="387" w:author="Andrea Constanza Perdomo Pedraza" w:date="2015-09-03T09:48:00Z">
               <w:r>
                 <w:rPr>
                   <w:rFonts w:ascii="Lucida Grande" w:hAnsi="Lucida Grande" w:cs="Lucida Grande"/>
@@ -14771,7 +14726,7 @@
       <w:tr>
         <w:trPr>
           <w:trHeight w:val="651"/>
-          <w:ins w:id="382" w:author="Andrea Constanza Perdomo Pedraza" w:date="2015-09-03T09:47:00Z"/>
+          <w:ins w:id="388" w:author="Andrea Constanza Perdomo Pedraza" w:date="2015-09-03T09:47:00Z"/>
         </w:trPr>
         <w:tc>
           <w:tcPr>
@@ -14780,14 +14735,14 @@
           <w:p>
             <w:pPr>
               <w:rPr>
-                <w:ins w:id="383" w:author="Andrea Constanza Perdomo Pedraza" w:date="2015-09-03T09:47:00Z"/>
-                <w:rFonts w:ascii="Times New Roman" w:hAnsi="Times New Roman" w:cs="Times New Roman"/>
-                <w:color w:val="000000"/>
-                <w:sz w:val="24"/>
-                <w:szCs w:val="24"/>
-              </w:rPr>
-            </w:pPr>
-            <w:ins w:id="384" w:author="Andrea Constanza Perdomo Pedraza" w:date="2015-09-03T09:47:00Z">
+                <w:ins w:id="389" w:author="Andrea Constanza Perdomo Pedraza" w:date="2015-09-03T09:47:00Z"/>
+                <w:rFonts w:ascii="Times New Roman" w:hAnsi="Times New Roman" w:cs="Times New Roman"/>
+                <w:color w:val="000000"/>
+                <w:sz w:val="24"/>
+                <w:szCs w:val="24"/>
+              </w:rPr>
+            </w:pPr>
+            <w:ins w:id="390" w:author="Andrea Constanza Perdomo Pedraza" w:date="2015-09-03T09:47:00Z">
               <w:r>
                 <w:rPr>
                   <w:rFonts w:ascii="Times New Roman" w:hAnsi="Times New Roman" w:cs="Times New Roman"/>
@@ -14808,14 +14763,14 @@
           <w:p>
             <w:pPr>
               <w:rPr>
-                <w:ins w:id="385" w:author="Andrea Constanza Perdomo Pedraza" w:date="2015-09-03T09:47:00Z"/>
+                <w:ins w:id="391" w:author="Andrea Constanza Perdomo Pedraza" w:date="2015-09-03T09:47:00Z"/>
                 <w:rFonts w:ascii="Times New Roman" w:hAnsi="Times New Roman" w:cs="Times New Roman"/>
                 <w:sz w:val="24"/>
                 <w:szCs w:val="24"/>
                 <w:lang w:val="es-ES_tradnl"/>
               </w:rPr>
             </w:pPr>
-            <w:ins w:id="386" w:author="Andrea Constanza Perdomo Pedraza" w:date="2015-09-03T09:48:00Z">
+            <w:ins w:id="392" w:author="Andrea Constanza Perdomo Pedraza" w:date="2015-09-03T09:48:00Z">
               <w:r>
                 <w:rPr>
                   <w:rFonts w:ascii="Lucida Grande" w:hAnsi="Lucida Grande" w:cs="Lucida Grande"/>
@@ -14832,7 +14787,7 @@
       <w:pPr>
         <w:spacing w:after="0"/>
         <w:rPr>
-          <w:ins w:id="387" w:author="Andrea Constanza Perdomo Pedraza" w:date="2015-09-03T09:48:00Z"/>
+          <w:ins w:id="393" w:author="Andrea Constanza Perdomo Pedraza" w:date="2015-09-03T09:48:00Z"/>
           <w:rFonts w:ascii="Times New Roman" w:hAnsi="Times New Roman" w:cs="Times New Roman"/>
           <w:highlight w:val="yellow"/>
         </w:rPr>
@@ -14851,7 +14806,7 @@
       <w:tr>
         <w:trPr>
           <w:trHeight w:val="301"/>
-          <w:ins w:id="388" w:author="Andrea Constanza Perdomo Pedraza" w:date="2015-09-03T09:48:00Z"/>
+          <w:ins w:id="394" w:author="Andrea Constanza Perdomo Pedraza" w:date="2015-09-03T09:48:00Z"/>
         </w:trPr>
         <w:tc>
           <w:tcPr>
@@ -14863,7 +14818,7 @@
             <w:pPr>
               <w:jc w:val="center"/>
               <w:rPr>
-                <w:ins w:id="389" w:author="Andrea Constanza Perdomo Pedraza" w:date="2015-09-03T09:48:00Z"/>
+                <w:ins w:id="395" w:author="Andrea Constanza Perdomo Pedraza" w:date="2015-09-03T09:48:00Z"/>
                 <w:rFonts w:ascii="Times New Roman" w:hAnsi="Times New Roman" w:cs="Times New Roman"/>
                 <w:b/>
                 <w:color w:val="FFFFFF" w:themeColor="background1"/>
@@ -14871,7 +14826,7 @@
                 <w:szCs w:val="24"/>
               </w:rPr>
             </w:pPr>
-            <w:ins w:id="390" w:author="Andrea Constanza Perdomo Pedraza" w:date="2015-09-03T09:48:00Z">
+            <w:ins w:id="396" w:author="Andrea Constanza Perdomo Pedraza" w:date="2015-09-03T09:48:00Z">
               <w:r>
                 <w:rPr>
                   <w:rFonts w:ascii="Times New Roman" w:hAnsi="Times New Roman" w:cs="Times New Roman"/>
@@ -14889,7 +14844,7 @@
       <w:tr>
         <w:trPr>
           <w:trHeight w:val="283"/>
-          <w:ins w:id="391" w:author="Andrea Constanza Perdomo Pedraza" w:date="2015-09-03T09:48:00Z"/>
+          <w:ins w:id="397" w:author="Andrea Constanza Perdomo Pedraza" w:date="2015-09-03T09:48:00Z"/>
         </w:trPr>
         <w:tc>
           <w:tcPr>
@@ -14898,7 +14853,7 @@
           <w:p>
             <w:pPr>
               <w:rPr>
-                <w:ins w:id="392" w:author="Andrea Constanza Perdomo Pedraza" w:date="2015-09-03T09:48:00Z"/>
+                <w:ins w:id="398" w:author="Andrea Constanza Perdomo Pedraza" w:date="2015-09-03T09:48:00Z"/>
                 <w:rFonts w:ascii="Times New Roman" w:hAnsi="Times New Roman" w:cs="Times New Roman"/>
                 <w:b/>
                 <w:color w:val="000000"/>
@@ -14906,7 +14861,7 @@
                 <w:szCs w:val="24"/>
               </w:rPr>
             </w:pPr>
-            <w:ins w:id="393" w:author="Andrea Constanza Perdomo Pedraza" w:date="2015-09-03T09:48:00Z">
+            <w:ins w:id="399" w:author="Andrea Constanza Perdomo Pedraza" w:date="2015-09-03T09:48:00Z">
               <w:r>
                 <w:rPr>
                   <w:rFonts w:ascii="Times New Roman" w:hAnsi="Times New Roman" w:cs="Times New Roman"/>
@@ -14927,7 +14882,7 @@
           <w:p>
             <w:pPr>
               <w:rPr>
-                <w:ins w:id="394" w:author="Andrea Constanza Perdomo Pedraza" w:date="2015-09-03T09:48:00Z"/>
+                <w:ins w:id="400" w:author="Andrea Constanza Perdomo Pedraza" w:date="2015-09-03T09:48:00Z"/>
                 <w:rFonts w:ascii="Times New Roman" w:hAnsi="Times New Roman" w:cs="Times New Roman"/>
                 <w:b/>
                 <w:color w:val="000000"/>
@@ -14935,7 +14890,7 @@
                 <w:szCs w:val="24"/>
               </w:rPr>
             </w:pPr>
-            <w:ins w:id="395" w:author="Andrea Constanza Perdomo Pedraza" w:date="2015-09-03T09:48:00Z">
+            <w:ins w:id="401" w:author="Andrea Constanza Perdomo Pedraza" w:date="2015-09-03T09:48:00Z">
               <w:r>
                 <w:rPr>
                   <w:rFonts w:ascii="Times New Roman" w:hAnsi="Times New Roman" w:cs="Times New Roman"/>
@@ -14970,7 +14925,7 @@
       <w:tr>
         <w:trPr>
           <w:trHeight w:val="248"/>
-          <w:ins w:id="396" w:author="Andrea Constanza Perdomo Pedraza" w:date="2015-09-03T09:48:00Z"/>
+          <w:ins w:id="402" w:author="Andrea Constanza Perdomo Pedraza" w:date="2015-09-03T09:48:00Z"/>
         </w:trPr>
         <w:tc>
           <w:tcPr>
@@ -14979,14 +14934,14 @@
           <w:p>
             <w:pPr>
               <w:rPr>
-                <w:ins w:id="397" w:author="Andrea Constanza Perdomo Pedraza" w:date="2015-09-03T09:48:00Z"/>
-                <w:rFonts w:ascii="Times New Roman" w:hAnsi="Times New Roman" w:cs="Times New Roman"/>
-                <w:color w:val="000000"/>
-                <w:sz w:val="24"/>
-                <w:szCs w:val="24"/>
-              </w:rPr>
-            </w:pPr>
-            <w:ins w:id="398" w:author="Andrea Constanza Perdomo Pedraza" w:date="2015-09-03T09:48:00Z">
+                <w:ins w:id="403" w:author="Andrea Constanza Perdomo Pedraza" w:date="2015-09-03T09:48:00Z"/>
+                <w:rFonts w:ascii="Times New Roman" w:hAnsi="Times New Roman" w:cs="Times New Roman"/>
+                <w:color w:val="000000"/>
+                <w:sz w:val="24"/>
+                <w:szCs w:val="24"/>
+              </w:rPr>
+            </w:pPr>
+            <w:ins w:id="404" w:author="Andrea Constanza Perdomo Pedraza" w:date="2015-09-03T09:48:00Z">
               <w:r>
                 <w:rPr>
                   <w:rFonts w:ascii="Times New Roman" w:hAnsi="Times New Roman" w:cs="Times New Roman"/>
@@ -15007,14 +14962,14 @@
           <w:p>
             <w:pPr>
               <w:rPr>
-                <w:ins w:id="399" w:author="Andrea Constanza Perdomo Pedraza" w:date="2015-09-03T09:48:00Z"/>
+                <w:ins w:id="405" w:author="Andrea Constanza Perdomo Pedraza" w:date="2015-09-03T09:48:00Z"/>
                 <w:rFonts w:ascii="Times New Roman" w:hAnsi="Times New Roman" w:cs="Times New Roman"/>
                 <w:sz w:val="24"/>
                 <w:szCs w:val="24"/>
                 <w:lang w:val="es-ES_tradnl"/>
               </w:rPr>
             </w:pPr>
-            <w:ins w:id="400" w:author="Andrea Constanza Perdomo Pedraza" w:date="2015-09-03T09:48:00Z">
+            <w:ins w:id="406" w:author="Andrea Constanza Perdomo Pedraza" w:date="2015-09-03T09:48:00Z">
               <w:r>
                 <w:rPr>
                   <w:rFonts w:ascii="Lucida Grande" w:hAnsi="Lucida Grande" w:cs="Lucida Grande"/>
@@ -15029,7 +14984,7 @@
       <w:tr>
         <w:trPr>
           <w:trHeight w:val="651"/>
-          <w:ins w:id="401" w:author="Andrea Constanza Perdomo Pedraza" w:date="2015-09-03T09:48:00Z"/>
+          <w:ins w:id="407" w:author="Andrea Constanza Perdomo Pedraza" w:date="2015-09-03T09:48:00Z"/>
         </w:trPr>
         <w:tc>
           <w:tcPr>
@@ -15038,14 +14993,14 @@
           <w:p>
             <w:pPr>
               <w:rPr>
-                <w:ins w:id="402" w:author="Andrea Constanza Perdomo Pedraza" w:date="2015-09-03T09:48:00Z"/>
-                <w:rFonts w:ascii="Times New Roman" w:hAnsi="Times New Roman" w:cs="Times New Roman"/>
-                <w:color w:val="000000"/>
-                <w:sz w:val="24"/>
-                <w:szCs w:val="24"/>
-              </w:rPr>
-            </w:pPr>
-            <w:ins w:id="403" w:author="Andrea Constanza Perdomo Pedraza" w:date="2015-09-03T09:48:00Z">
+                <w:ins w:id="408" w:author="Andrea Constanza Perdomo Pedraza" w:date="2015-09-03T09:48:00Z"/>
+                <w:rFonts w:ascii="Times New Roman" w:hAnsi="Times New Roman" w:cs="Times New Roman"/>
+                <w:color w:val="000000"/>
+                <w:sz w:val="24"/>
+                <w:szCs w:val="24"/>
+              </w:rPr>
+            </w:pPr>
+            <w:ins w:id="409" w:author="Andrea Constanza Perdomo Pedraza" w:date="2015-09-03T09:48:00Z">
               <w:r>
                 <w:rPr>
                   <w:rFonts w:ascii="Times New Roman" w:hAnsi="Times New Roman" w:cs="Times New Roman"/>
@@ -15066,14 +15021,14 @@
           <w:p>
             <w:pPr>
               <w:rPr>
-                <w:ins w:id="404" w:author="Andrea Constanza Perdomo Pedraza" w:date="2015-09-03T09:48:00Z"/>
+                <w:ins w:id="410" w:author="Andrea Constanza Perdomo Pedraza" w:date="2015-09-03T09:48:00Z"/>
                 <w:rFonts w:ascii="Times New Roman" w:hAnsi="Times New Roman" w:cs="Times New Roman"/>
                 <w:sz w:val="24"/>
                 <w:szCs w:val="24"/>
                 <w:lang w:val="es-ES_tradnl"/>
               </w:rPr>
             </w:pPr>
-            <w:ins w:id="405" w:author="Andrea Constanza Perdomo Pedraza" w:date="2015-09-03T09:49:00Z">
+            <w:ins w:id="411" w:author="Andrea Constanza Perdomo Pedraza" w:date="2015-09-03T09:49:00Z">
               <w:r>
                 <w:rPr>
                   <w:rFonts w:ascii="Lucida Grande" w:hAnsi="Lucida Grande" w:cs="Lucida Grande"/>
@@ -15090,7 +15045,7 @@
       <w:pPr>
         <w:spacing w:after="0"/>
         <w:rPr>
-          <w:ins w:id="406" w:author="Andrea Constanza Perdomo Pedraza" w:date="2015-09-03T09:48:00Z"/>
+          <w:ins w:id="412" w:author="Andrea Constanza Perdomo Pedraza" w:date="2015-09-03T09:48:00Z"/>
           <w:rFonts w:ascii="Times New Roman" w:hAnsi="Times New Roman" w:cs="Times New Roman"/>
           <w:highlight w:val="yellow"/>
         </w:rPr>
@@ -15138,7 +15093,7 @@
       <w:pPr>
         <w:spacing w:after="0"/>
         <w:rPr>
-          <w:ins w:id="407" w:author="Andrea Constanza Perdomo Pedraza" w:date="2015-09-03T09:50:00Z"/>
+          <w:ins w:id="413" w:author="Andrea Constanza Perdomo Pedraza" w:date="2015-09-03T09:50:00Z"/>
           <w:rFonts w:ascii="Times New Roman" w:hAnsi="Times New Roman" w:cs="Times New Roman"/>
           <w:b/>
         </w:rPr>
@@ -15157,7 +15112,7 @@
       <w:tr>
         <w:trPr>
           <w:trHeight w:val="301"/>
-          <w:ins w:id="408" w:author="Andrea Constanza Perdomo Pedraza" w:date="2015-09-03T09:50:00Z"/>
+          <w:ins w:id="414" w:author="Andrea Constanza Perdomo Pedraza" w:date="2015-09-03T09:50:00Z"/>
         </w:trPr>
         <w:tc>
           <w:tcPr>
@@ -15169,7 +15124,7 @@
             <w:pPr>
               <w:jc w:val="center"/>
               <w:rPr>
-                <w:ins w:id="409" w:author="Andrea Constanza Perdomo Pedraza" w:date="2015-09-03T09:50:00Z"/>
+                <w:ins w:id="415" w:author="Andrea Constanza Perdomo Pedraza" w:date="2015-09-03T09:50:00Z"/>
                 <w:rFonts w:ascii="Times New Roman" w:hAnsi="Times New Roman" w:cs="Times New Roman"/>
                 <w:b/>
                 <w:color w:val="FFFFFF" w:themeColor="background1"/>
@@ -15177,7 +15132,7 @@
                 <w:szCs w:val="24"/>
               </w:rPr>
             </w:pPr>
-            <w:ins w:id="410" w:author="Andrea Constanza Perdomo Pedraza" w:date="2015-09-03T09:50:00Z">
+            <w:ins w:id="416" w:author="Andrea Constanza Perdomo Pedraza" w:date="2015-09-03T09:50:00Z">
               <w:r>
                 <w:rPr>
                   <w:rFonts w:ascii="Times New Roman" w:hAnsi="Times New Roman" w:cs="Times New Roman"/>
@@ -15195,7 +15150,7 @@
       <w:tr>
         <w:trPr>
           <w:trHeight w:val="283"/>
-          <w:ins w:id="411" w:author="Andrea Constanza Perdomo Pedraza" w:date="2015-09-03T09:50:00Z"/>
+          <w:ins w:id="417" w:author="Andrea Constanza Perdomo Pedraza" w:date="2015-09-03T09:50:00Z"/>
         </w:trPr>
         <w:tc>
           <w:tcPr>
@@ -15204,7 +15159,7 @@
           <w:p>
             <w:pPr>
               <w:rPr>
-                <w:ins w:id="412" w:author="Andrea Constanza Perdomo Pedraza" w:date="2015-09-03T09:50:00Z"/>
+                <w:ins w:id="418" w:author="Andrea Constanza Perdomo Pedraza" w:date="2015-09-03T09:50:00Z"/>
                 <w:rFonts w:ascii="Times New Roman" w:hAnsi="Times New Roman" w:cs="Times New Roman"/>
                 <w:b/>
                 <w:color w:val="000000"/>
@@ -15212,7 +15167,7 @@
                 <w:szCs w:val="24"/>
               </w:rPr>
             </w:pPr>
-            <w:ins w:id="413" w:author="Andrea Constanza Perdomo Pedraza" w:date="2015-09-03T09:50:00Z">
+            <w:ins w:id="419" w:author="Andrea Constanza Perdomo Pedraza" w:date="2015-09-03T09:50:00Z">
               <w:r>
                 <w:rPr>
                   <w:rFonts w:ascii="Times New Roman" w:hAnsi="Times New Roman" w:cs="Times New Roman"/>
@@ -15233,7 +15188,7 @@
           <w:p>
             <w:pPr>
               <w:rPr>
-                <w:ins w:id="414" w:author="Andrea Constanza Perdomo Pedraza" w:date="2015-09-03T09:50:00Z"/>
+                <w:ins w:id="420" w:author="Andrea Constanza Perdomo Pedraza" w:date="2015-09-03T09:50:00Z"/>
                 <w:rFonts w:ascii="Times New Roman" w:hAnsi="Times New Roman" w:cs="Times New Roman"/>
                 <w:b/>
                 <w:color w:val="000000"/>
@@ -15241,7 +15196,7 @@
                 <w:szCs w:val="24"/>
               </w:rPr>
             </w:pPr>
-            <w:ins w:id="415" w:author="Andrea Constanza Perdomo Pedraza" w:date="2015-09-03T09:50:00Z">
+            <w:ins w:id="421" w:author="Andrea Constanza Perdomo Pedraza" w:date="2015-09-03T09:50:00Z">
               <w:r>
                 <w:rPr>
                   <w:rFonts w:ascii="Times New Roman" w:hAnsi="Times New Roman" w:cs="Times New Roman"/>
@@ -15276,7 +15231,7 @@
       <w:tr>
         <w:trPr>
           <w:trHeight w:val="248"/>
-          <w:ins w:id="416" w:author="Andrea Constanza Perdomo Pedraza" w:date="2015-09-03T09:50:00Z"/>
+          <w:ins w:id="422" w:author="Andrea Constanza Perdomo Pedraza" w:date="2015-09-03T09:50:00Z"/>
         </w:trPr>
         <w:tc>
           <w:tcPr>
@@ -15285,14 +15240,14 @@
           <w:p>
             <w:pPr>
               <w:rPr>
-                <w:ins w:id="417" w:author="Andrea Constanza Perdomo Pedraza" w:date="2015-09-03T09:50:00Z"/>
-                <w:rFonts w:ascii="Times New Roman" w:hAnsi="Times New Roman" w:cs="Times New Roman"/>
-                <w:color w:val="000000"/>
-                <w:sz w:val="24"/>
-                <w:szCs w:val="24"/>
-              </w:rPr>
-            </w:pPr>
-            <w:ins w:id="418" w:author="Andrea Constanza Perdomo Pedraza" w:date="2015-09-03T09:50:00Z">
+                <w:ins w:id="423" w:author="Andrea Constanza Perdomo Pedraza" w:date="2015-09-03T09:50:00Z"/>
+                <w:rFonts w:ascii="Times New Roman" w:hAnsi="Times New Roman" w:cs="Times New Roman"/>
+                <w:color w:val="000000"/>
+                <w:sz w:val="24"/>
+                <w:szCs w:val="24"/>
+              </w:rPr>
+            </w:pPr>
+            <w:ins w:id="424" w:author="Andrea Constanza Perdomo Pedraza" w:date="2015-09-03T09:50:00Z">
               <w:r>
                 <w:rPr>
                   <w:rFonts w:ascii="Times New Roman" w:hAnsi="Times New Roman" w:cs="Times New Roman"/>
@@ -15313,14 +15268,14 @@
           <w:p>
             <w:pPr>
               <w:rPr>
-                <w:ins w:id="419" w:author="Andrea Constanza Perdomo Pedraza" w:date="2015-09-03T09:50:00Z"/>
+                <w:ins w:id="425" w:author="Andrea Constanza Perdomo Pedraza" w:date="2015-09-03T09:50:00Z"/>
                 <w:rFonts w:ascii="Times New Roman" w:hAnsi="Times New Roman" w:cs="Times New Roman"/>
                 <w:sz w:val="24"/>
                 <w:szCs w:val="24"/>
                 <w:lang w:val="es-ES_tradnl"/>
               </w:rPr>
             </w:pPr>
-            <w:ins w:id="420" w:author="Andrea Constanza Perdomo Pedraza" w:date="2015-09-03T09:50:00Z">
+            <w:ins w:id="426" w:author="Andrea Constanza Perdomo Pedraza" w:date="2015-09-03T09:50:00Z">
               <w:r>
                 <w:rPr>
                   <w:rFonts w:ascii="Lucida Grande" w:hAnsi="Lucida Grande" w:cs="Lucida Grande"/>
@@ -15335,7 +15290,7 @@
       <w:tr>
         <w:trPr>
           <w:trHeight w:val="651"/>
-          <w:ins w:id="421" w:author="Andrea Constanza Perdomo Pedraza" w:date="2015-09-03T09:50:00Z"/>
+          <w:ins w:id="427" w:author="Andrea Constanza Perdomo Pedraza" w:date="2015-09-03T09:50:00Z"/>
         </w:trPr>
         <w:tc>
           <w:tcPr>
@@ -15344,14 +15299,14 @@
           <w:p>
             <w:pPr>
               <w:rPr>
-                <w:ins w:id="422" w:author="Andrea Constanza Perdomo Pedraza" w:date="2015-09-03T09:50:00Z"/>
-                <w:rFonts w:ascii="Times New Roman" w:hAnsi="Times New Roman" w:cs="Times New Roman"/>
-                <w:color w:val="000000"/>
-                <w:sz w:val="24"/>
-                <w:szCs w:val="24"/>
-              </w:rPr>
-            </w:pPr>
-            <w:ins w:id="423" w:author="Andrea Constanza Perdomo Pedraza" w:date="2015-09-03T09:50:00Z">
+                <w:ins w:id="428" w:author="Andrea Constanza Perdomo Pedraza" w:date="2015-09-03T09:50:00Z"/>
+                <w:rFonts w:ascii="Times New Roman" w:hAnsi="Times New Roman" w:cs="Times New Roman"/>
+                <w:color w:val="000000"/>
+                <w:sz w:val="24"/>
+                <w:szCs w:val="24"/>
+              </w:rPr>
+            </w:pPr>
+            <w:ins w:id="429" w:author="Andrea Constanza Perdomo Pedraza" w:date="2015-09-03T09:50:00Z">
               <w:r>
                 <w:rPr>
                   <w:rFonts w:ascii="Times New Roman" w:hAnsi="Times New Roman" w:cs="Times New Roman"/>
@@ -15372,14 +15327,14 @@
           <w:p>
             <w:pPr>
               <w:rPr>
-                <w:ins w:id="424" w:author="Andrea Constanza Perdomo Pedraza" w:date="2015-09-03T09:50:00Z"/>
+                <w:ins w:id="430" w:author="Andrea Constanza Perdomo Pedraza" w:date="2015-09-03T09:50:00Z"/>
                 <w:rFonts w:ascii="Times New Roman" w:hAnsi="Times New Roman" w:cs="Times New Roman"/>
                 <w:sz w:val="24"/>
                 <w:szCs w:val="24"/>
                 <w:lang w:val="es-ES_tradnl"/>
               </w:rPr>
             </w:pPr>
-            <w:ins w:id="425" w:author="Andrea Constanza Perdomo Pedraza" w:date="2015-09-03T09:50:00Z">
+            <w:ins w:id="431" w:author="Andrea Constanza Perdomo Pedraza" w:date="2015-09-03T09:50:00Z">
               <w:r>
                 <w:rPr>
                   <w:rFonts w:ascii="Lucida Grande" w:hAnsi="Lucida Grande" w:cs="Lucida Grande"/>
@@ -15396,7 +15351,7 @@
       <w:pPr>
         <w:spacing w:after="0"/>
         <w:rPr>
-          <w:ins w:id="426" w:author="Andrea Constanza Perdomo Pedraza" w:date="2015-09-03T09:50:00Z"/>
+          <w:ins w:id="432" w:author="Andrea Constanza Perdomo Pedraza" w:date="2015-09-03T09:50:00Z"/>
           <w:rFonts w:ascii="Times New Roman" w:hAnsi="Times New Roman" w:cs="Times New Roman"/>
           <w:b/>
         </w:rPr>
@@ -15469,7 +15424,7 @@
         </w:rPr>
         <w:t xml:space="preserve">de </w:t>
       </w:r>
-      <w:ins w:id="427" w:author="chris" w:date="2015-08-26T22:09:00Z">
+      <w:ins w:id="433" w:author="chris" w:date="2015-08-26T22:09:00Z">
         <w:r>
           <w:rPr>
             <w:rFonts w:ascii="Times New Roman" w:hAnsi="Times New Roman" w:cs="Times New Roman"/>
@@ -15492,7 +15447,7 @@
         </w:rPr>
         <w:t xml:space="preserve"> </w:t>
       </w:r>
-      <w:ins w:id="428" w:author="chris" w:date="2015-08-26T22:09:00Z">
+      <w:ins w:id="434" w:author="chris" w:date="2015-08-26T22:09:00Z">
         <w:r>
           <w:rPr>
             <w:rFonts w:ascii="Times New Roman" w:hAnsi="Times New Roman" w:cs="Times New Roman"/>
@@ -15776,7 +15731,7 @@
       </w:tblGrid>
       <w:tr>
         <w:trPr>
-          <w:ins w:id="429" w:author="Andrea Constanza Perdomo Pedraza" w:date="2015-09-03T09:53:00Z"/>
+          <w:ins w:id="435" w:author="Andrea Constanza Perdomo Pedraza" w:date="2015-09-03T09:53:00Z"/>
         </w:trPr>
         <w:tc>
           <w:tcPr>
@@ -15788,7 +15743,7 @@
             <w:pPr>
               <w:jc w:val="center"/>
               <w:rPr>
-                <w:ins w:id="430" w:author="Andrea Constanza Perdomo Pedraza" w:date="2015-09-03T09:53:00Z"/>
+                <w:ins w:id="436" w:author="Andrea Constanza Perdomo Pedraza" w:date="2015-09-03T09:53:00Z"/>
                 <w:rFonts w:ascii="Times New Roman" w:hAnsi="Times New Roman" w:cs="Times New Roman"/>
                 <w:b/>
                 <w:color w:val="FFFFFF" w:themeColor="background1"/>
@@ -15796,7 +15751,7 @@
                 <w:szCs w:val="24"/>
               </w:rPr>
             </w:pPr>
-            <w:ins w:id="431" w:author="Andrea Constanza Perdomo Pedraza" w:date="2015-09-03T09:53:00Z">
+            <w:ins w:id="437" w:author="Andrea Constanza Perdomo Pedraza" w:date="2015-09-03T09:53:00Z">
               <w:r>
                 <w:rPr>
                   <w:rFonts w:ascii="Times New Roman" w:hAnsi="Times New Roman" w:cs="Times New Roman"/>
@@ -15813,7 +15768,7 @@
       </w:tr>
       <w:tr>
         <w:trPr>
-          <w:ins w:id="432" w:author="Andrea Constanza Perdomo Pedraza" w:date="2015-09-03T09:53:00Z"/>
+          <w:ins w:id="438" w:author="Andrea Constanza Perdomo Pedraza" w:date="2015-09-03T09:53:00Z"/>
         </w:trPr>
         <w:tc>
           <w:tcPr>
@@ -15822,7 +15777,7 @@
           <w:p>
             <w:pPr>
               <w:rPr>
-                <w:ins w:id="433" w:author="Andrea Constanza Perdomo Pedraza" w:date="2015-09-03T09:53:00Z"/>
+                <w:ins w:id="439" w:author="Andrea Constanza Perdomo Pedraza" w:date="2015-09-03T09:53:00Z"/>
                 <w:rFonts w:ascii="Times New Roman" w:hAnsi="Times New Roman" w:cs="Times New Roman"/>
                 <w:b/>
                 <w:color w:val="000000"/>
@@ -15830,7 +15785,7 @@
                 <w:szCs w:val="24"/>
               </w:rPr>
             </w:pPr>
-            <w:ins w:id="434" w:author="Andrea Constanza Perdomo Pedraza" w:date="2015-09-03T09:53:00Z">
+            <w:ins w:id="440" w:author="Andrea Constanza Perdomo Pedraza" w:date="2015-09-03T09:53:00Z">
               <w:r>
                 <w:rPr>
                   <w:rFonts w:ascii="Times New Roman" w:hAnsi="Times New Roman" w:cs="Times New Roman"/>
@@ -15851,7 +15806,7 @@
           <w:p>
             <w:pPr>
               <w:rPr>
-                <w:ins w:id="435" w:author="Andrea Constanza Perdomo Pedraza" w:date="2015-09-03T09:53:00Z"/>
+                <w:ins w:id="441" w:author="Andrea Constanza Perdomo Pedraza" w:date="2015-09-03T09:53:00Z"/>
                 <w:rFonts w:ascii="Times New Roman" w:hAnsi="Times New Roman" w:cs="Times New Roman"/>
                 <w:b/>
                 <w:color w:val="000000"/>
@@ -15859,7 +15814,7 @@
                 <w:szCs w:val="24"/>
               </w:rPr>
             </w:pPr>
-            <w:ins w:id="436" w:author="Andrea Constanza Perdomo Pedraza" w:date="2015-09-03T09:53:00Z">
+            <w:ins w:id="442" w:author="Andrea Constanza Perdomo Pedraza" w:date="2015-09-03T09:53:00Z">
               <w:r>
                 <w:rPr>
                   <w:rFonts w:ascii="Times New Roman" w:hAnsi="Times New Roman" w:cs="Times New Roman"/>
@@ -15875,7 +15830,7 @@
       </w:tr>
       <w:tr>
         <w:trPr>
-          <w:ins w:id="437" w:author="Andrea Constanza Perdomo Pedraza" w:date="2015-09-03T09:53:00Z"/>
+          <w:ins w:id="443" w:author="Andrea Constanza Perdomo Pedraza" w:date="2015-09-03T09:53:00Z"/>
         </w:trPr>
         <w:tc>
           <w:tcPr>
@@ -15884,14 +15839,14 @@
           <w:p>
             <w:pPr>
               <w:rPr>
-                <w:ins w:id="438" w:author="Andrea Constanza Perdomo Pedraza" w:date="2015-09-03T09:53:00Z"/>
-                <w:rFonts w:ascii="Times New Roman" w:hAnsi="Times New Roman" w:cs="Times New Roman"/>
-                <w:color w:val="000000"/>
-                <w:sz w:val="24"/>
-                <w:szCs w:val="24"/>
-              </w:rPr>
-            </w:pPr>
-            <w:ins w:id="439" w:author="Andrea Constanza Perdomo Pedraza" w:date="2015-09-03T09:53:00Z">
+                <w:ins w:id="444" w:author="Andrea Constanza Perdomo Pedraza" w:date="2015-09-03T09:53:00Z"/>
+                <w:rFonts w:ascii="Times New Roman" w:hAnsi="Times New Roman" w:cs="Times New Roman"/>
+                <w:color w:val="000000"/>
+                <w:sz w:val="24"/>
+                <w:szCs w:val="24"/>
+              </w:rPr>
+            </w:pPr>
+            <w:ins w:id="445" w:author="Andrea Constanza Perdomo Pedraza" w:date="2015-09-03T09:53:00Z">
               <w:r>
                 <w:rPr>
                   <w:rFonts w:ascii="Times New Roman" w:hAnsi="Times New Roman" w:cs="Times New Roman"/>
@@ -15912,7 +15867,7 @@
           <w:p>
             <w:pPr>
               <w:rPr>
-                <w:ins w:id="440" w:author="Andrea Constanza Perdomo Pedraza" w:date="2015-09-03T09:53:00Z"/>
+                <w:ins w:id="446" w:author="Andrea Constanza Perdomo Pedraza" w:date="2015-09-03T09:53:00Z"/>
                 <w:rFonts w:ascii="Times New Roman" w:hAnsi="Times New Roman" w:cs="Times New Roman"/>
                 <w:color w:val="000000"/>
                 <w:sz w:val="24"/>
@@ -15920,7 +15875,7 @@
                 <w:lang w:val="es-ES_tradnl"/>
               </w:rPr>
             </w:pPr>
-            <w:ins w:id="441" w:author="Andrea Constanza Perdomo Pedraza" w:date="2015-09-03T09:55:00Z">
+            <w:ins w:id="447" w:author="Andrea Constanza Perdomo Pedraza" w:date="2015-09-03T09:55:00Z">
               <w:r>
                 <w:rPr>
                   <w:rFonts w:ascii="Lucida Grande" w:hAnsi="Lucida Grande" w:cs="Lucida Grande"/>
@@ -15934,7 +15889,7 @@
       </w:tr>
       <w:tr>
         <w:trPr>
-          <w:ins w:id="442" w:author="Andrea Constanza Perdomo Pedraza" w:date="2015-09-03T09:53:00Z"/>
+          <w:ins w:id="448" w:author="Andrea Constanza Perdomo Pedraza" w:date="2015-09-03T09:53:00Z"/>
         </w:trPr>
         <w:tc>
           <w:tcPr>
@@ -15943,14 +15898,14 @@
           <w:p>
             <w:pPr>
               <w:rPr>
-                <w:ins w:id="443" w:author="Andrea Constanza Perdomo Pedraza" w:date="2015-09-03T09:53:00Z"/>
-                <w:rFonts w:ascii="Times New Roman" w:hAnsi="Times New Roman" w:cs="Times New Roman"/>
-                <w:color w:val="000000"/>
-                <w:sz w:val="24"/>
-                <w:szCs w:val="24"/>
-              </w:rPr>
-            </w:pPr>
-            <w:ins w:id="444" w:author="Andrea Constanza Perdomo Pedraza" w:date="2015-09-03T09:53:00Z">
+                <w:ins w:id="449" w:author="Andrea Constanza Perdomo Pedraza" w:date="2015-09-03T09:53:00Z"/>
+                <w:rFonts w:ascii="Times New Roman" w:hAnsi="Times New Roman" w:cs="Times New Roman"/>
+                <w:color w:val="000000"/>
+                <w:sz w:val="24"/>
+                <w:szCs w:val="24"/>
+              </w:rPr>
+            </w:pPr>
+            <w:ins w:id="450" w:author="Andrea Constanza Perdomo Pedraza" w:date="2015-09-03T09:53:00Z">
               <w:r>
                 <w:rPr>
                   <w:rFonts w:ascii="Times New Roman" w:hAnsi="Times New Roman" w:cs="Times New Roman"/>
@@ -15971,14 +15926,14 @@
           <w:p>
             <w:pPr>
               <w:rPr>
-                <w:ins w:id="445" w:author="Andrea Constanza Perdomo Pedraza" w:date="2015-09-03T09:53:00Z"/>
+                <w:ins w:id="451" w:author="Andrea Constanza Perdomo Pedraza" w:date="2015-09-03T09:53:00Z"/>
                 <w:rFonts w:ascii="Times New Roman" w:hAnsi="Times New Roman" w:cs="Times New Roman"/>
                 <w:sz w:val="24"/>
                 <w:szCs w:val="24"/>
                 <w:lang w:val="es-ES_tradnl"/>
               </w:rPr>
             </w:pPr>
-            <w:ins w:id="446" w:author="Andrea Constanza Perdomo Pedraza" w:date="2015-09-03T09:56:00Z">
+            <w:ins w:id="452" w:author="Andrea Constanza Perdomo Pedraza" w:date="2015-09-03T09:56:00Z">
               <w:r>
                 <w:rPr>
                   <w:rFonts w:ascii="Lucida Grande" w:hAnsi="Lucida Grande" w:cs="Lucida Grande"/>
@@ -16112,7 +16067,7 @@
               </w:rPr>
               <w:t>MA_06_02_CO_REC</w:t>
             </w:r>
-            <w:ins w:id="447" w:author="Andrea Constanza Perdomo Pedraza" w:date="2015-09-03T09:56:00Z">
+            <w:ins w:id="453" w:author="Andrea Constanza Perdomo Pedraza" w:date="2015-09-03T09:56:00Z">
               <w:r>
                 <w:rPr>
                   <w:rFonts w:ascii="Times New Roman" w:hAnsi="Times New Roman" w:cs="Times New Roman"/>
@@ -16174,7 +16129,7 @@
                 <w:lang w:val="es-ES_tradnl"/>
               </w:rPr>
             </w:pPr>
-            <w:ins w:id="448" w:author="Andrea Constanza Perdomo Pedraza" w:date="2015-09-03T09:56:00Z">
+            <w:ins w:id="454" w:author="Andrea Constanza Perdomo Pedraza" w:date="2015-09-03T09:56:00Z">
               <w:r>
                 <w:rPr>
                   <w:rFonts w:ascii="Lucida Grande" w:hAnsi="Lucida Grande" w:cs="Lucida Grande"/>
@@ -16226,7 +16181,7 @@
                 <w:lang w:val="es-ES_tradnl"/>
               </w:rPr>
             </w:pPr>
-            <w:ins w:id="449" w:author="Andrea Constanza Perdomo Pedraza" w:date="2015-09-03T09:56:00Z">
+            <w:ins w:id="455" w:author="Andrea Constanza Perdomo Pedraza" w:date="2015-09-03T09:56:00Z">
               <w:r>
                 <w:rPr>
                   <w:rFonts w:ascii="Lucida Grande" w:hAnsi="Lucida Grande" w:cs="Lucida Grande"/>
@@ -16243,7 +16198,7 @@
       <w:pPr>
         <w:spacing w:after="0"/>
         <w:rPr>
-          <w:ins w:id="450" w:author="Andrea Constanza Perdomo Pedraza" w:date="2015-09-03T09:56:00Z"/>
+          <w:ins w:id="456" w:author="Andrea Constanza Perdomo Pedraza" w:date="2015-09-03T09:56:00Z"/>
           <w:rFonts w:ascii="Times New Roman" w:hAnsi="Times New Roman" w:cs="Times New Roman"/>
           <w:highlight w:val="yellow"/>
         </w:rPr>
@@ -16261,7 +16216,7 @@
       </w:tblGrid>
       <w:tr>
         <w:trPr>
-          <w:ins w:id="451" w:author="Andrea Constanza Perdomo Pedraza" w:date="2015-09-03T09:57:00Z"/>
+          <w:ins w:id="457" w:author="Andrea Constanza Perdomo Pedraza" w:date="2015-09-03T09:57:00Z"/>
         </w:trPr>
         <w:tc>
           <w:tcPr>
@@ -16273,7 +16228,7 @@
             <w:pPr>
               <w:jc w:val="center"/>
               <w:rPr>
-                <w:ins w:id="452" w:author="Andrea Constanza Perdomo Pedraza" w:date="2015-09-03T09:57:00Z"/>
+                <w:ins w:id="458" w:author="Andrea Constanza Perdomo Pedraza" w:date="2015-09-03T09:57:00Z"/>
                 <w:rFonts w:ascii="Times New Roman" w:hAnsi="Times New Roman" w:cs="Times New Roman"/>
                 <w:b/>
                 <w:color w:val="FFFFFF" w:themeColor="background1"/>
@@ -16281,7 +16236,7 @@
                 <w:szCs w:val="24"/>
               </w:rPr>
             </w:pPr>
-            <w:ins w:id="453" w:author="Andrea Constanza Perdomo Pedraza" w:date="2015-09-03T09:57:00Z">
+            <w:ins w:id="459" w:author="Andrea Constanza Perdomo Pedraza" w:date="2015-09-03T09:57:00Z">
               <w:r>
                 <w:rPr>
                   <w:rFonts w:ascii="Times New Roman" w:hAnsi="Times New Roman" w:cs="Times New Roman"/>
@@ -16298,7 +16253,7 @@
       </w:tr>
       <w:tr>
         <w:trPr>
-          <w:ins w:id="454" w:author="Andrea Constanza Perdomo Pedraza" w:date="2015-09-03T09:57:00Z"/>
+          <w:ins w:id="460" w:author="Andrea Constanza Perdomo Pedraza" w:date="2015-09-03T09:57:00Z"/>
         </w:trPr>
         <w:tc>
           <w:tcPr>
@@ -16307,7 +16262,7 @@
           <w:p>
             <w:pPr>
               <w:rPr>
-                <w:ins w:id="455" w:author="Andrea Constanza Perdomo Pedraza" w:date="2015-09-03T09:57:00Z"/>
+                <w:ins w:id="461" w:author="Andrea Constanza Perdomo Pedraza" w:date="2015-09-03T09:57:00Z"/>
                 <w:rFonts w:ascii="Times New Roman" w:hAnsi="Times New Roman" w:cs="Times New Roman"/>
                 <w:b/>
                 <w:color w:val="000000"/>
@@ -16315,7 +16270,7 @@
                 <w:szCs w:val="24"/>
               </w:rPr>
             </w:pPr>
-            <w:ins w:id="456" w:author="Andrea Constanza Perdomo Pedraza" w:date="2015-09-03T09:57:00Z">
+            <w:ins w:id="462" w:author="Andrea Constanza Perdomo Pedraza" w:date="2015-09-03T09:57:00Z">
               <w:r>
                 <w:rPr>
                   <w:rFonts w:ascii="Times New Roman" w:hAnsi="Times New Roman" w:cs="Times New Roman"/>
@@ -16336,7 +16291,7 @@
           <w:p>
             <w:pPr>
               <w:rPr>
-                <w:ins w:id="457" w:author="Andrea Constanza Perdomo Pedraza" w:date="2015-09-03T09:57:00Z"/>
+                <w:ins w:id="463" w:author="Andrea Constanza Perdomo Pedraza" w:date="2015-09-03T09:57:00Z"/>
                 <w:rFonts w:ascii="Times New Roman" w:hAnsi="Times New Roman" w:cs="Times New Roman"/>
                 <w:b/>
                 <w:color w:val="000000"/>
@@ -16344,7 +16299,7 @@
                 <w:szCs w:val="24"/>
               </w:rPr>
             </w:pPr>
-            <w:ins w:id="458" w:author="Andrea Constanza Perdomo Pedraza" w:date="2015-09-03T09:57:00Z">
+            <w:ins w:id="464" w:author="Andrea Constanza Perdomo Pedraza" w:date="2015-09-03T09:57:00Z">
               <w:r>
                 <w:rPr>
                   <w:rFonts w:ascii="Times New Roman" w:hAnsi="Times New Roman" w:cs="Times New Roman"/>
@@ -16378,7 +16333,7 @@
       </w:tr>
       <w:tr>
         <w:trPr>
-          <w:ins w:id="459" w:author="Andrea Constanza Perdomo Pedraza" w:date="2015-09-03T09:57:00Z"/>
+          <w:ins w:id="465" w:author="Andrea Constanza Perdomo Pedraza" w:date="2015-09-03T09:57:00Z"/>
         </w:trPr>
         <w:tc>
           <w:tcPr>
@@ -16387,14 +16342,14 @@
           <w:p>
             <w:pPr>
               <w:rPr>
-                <w:ins w:id="460" w:author="Andrea Constanza Perdomo Pedraza" w:date="2015-09-03T09:57:00Z"/>
-                <w:rFonts w:ascii="Times New Roman" w:hAnsi="Times New Roman" w:cs="Times New Roman"/>
-                <w:color w:val="000000"/>
-                <w:sz w:val="24"/>
-                <w:szCs w:val="24"/>
-              </w:rPr>
-            </w:pPr>
-            <w:ins w:id="461" w:author="Andrea Constanza Perdomo Pedraza" w:date="2015-09-03T09:57:00Z">
+                <w:ins w:id="466" w:author="Andrea Constanza Perdomo Pedraza" w:date="2015-09-03T09:57:00Z"/>
+                <w:rFonts w:ascii="Times New Roman" w:hAnsi="Times New Roman" w:cs="Times New Roman"/>
+                <w:color w:val="000000"/>
+                <w:sz w:val="24"/>
+                <w:szCs w:val="24"/>
+              </w:rPr>
+            </w:pPr>
+            <w:ins w:id="467" w:author="Andrea Constanza Perdomo Pedraza" w:date="2015-09-03T09:57:00Z">
               <w:r>
                 <w:rPr>
                   <w:rFonts w:ascii="Times New Roman" w:hAnsi="Times New Roman" w:cs="Times New Roman"/>
@@ -16415,14 +16370,14 @@
           <w:p>
             <w:pPr>
               <w:rPr>
-                <w:ins w:id="462" w:author="Andrea Constanza Perdomo Pedraza" w:date="2015-09-03T09:57:00Z"/>
+                <w:ins w:id="468" w:author="Andrea Constanza Perdomo Pedraza" w:date="2015-09-03T09:57:00Z"/>
                 <w:rFonts w:ascii="Times New Roman" w:hAnsi="Times New Roman" w:cs="Times New Roman"/>
                 <w:sz w:val="24"/>
                 <w:szCs w:val="24"/>
                 <w:lang w:val="es-ES_tradnl"/>
               </w:rPr>
             </w:pPr>
-            <w:ins w:id="463" w:author="Andrea Constanza Perdomo Pedraza" w:date="2015-09-03T09:57:00Z">
+            <w:ins w:id="469" w:author="Andrea Constanza Perdomo Pedraza" w:date="2015-09-03T09:57:00Z">
               <w:r>
                 <w:rPr>
                   <w:rFonts w:ascii="Lucida Grande" w:hAnsi="Lucida Grande" w:cs="Lucida Grande"/>
@@ -16436,7 +16391,7 @@
       </w:tr>
       <w:tr>
         <w:trPr>
-          <w:ins w:id="464" w:author="Andrea Constanza Perdomo Pedraza" w:date="2015-09-03T09:57:00Z"/>
+          <w:ins w:id="470" w:author="Andrea Constanza Perdomo Pedraza" w:date="2015-09-03T09:57:00Z"/>
         </w:trPr>
         <w:tc>
           <w:tcPr>
@@ -16445,14 +16400,14 @@
           <w:p>
             <w:pPr>
               <w:rPr>
-                <w:ins w:id="465" w:author="Andrea Constanza Perdomo Pedraza" w:date="2015-09-03T09:57:00Z"/>
-                <w:rFonts w:ascii="Times New Roman" w:hAnsi="Times New Roman" w:cs="Times New Roman"/>
-                <w:color w:val="000000"/>
-                <w:sz w:val="24"/>
-                <w:szCs w:val="24"/>
-              </w:rPr>
-            </w:pPr>
-            <w:ins w:id="466" w:author="Andrea Constanza Perdomo Pedraza" w:date="2015-09-03T09:57:00Z">
+                <w:ins w:id="471" w:author="Andrea Constanza Perdomo Pedraza" w:date="2015-09-03T09:57:00Z"/>
+                <w:rFonts w:ascii="Times New Roman" w:hAnsi="Times New Roman" w:cs="Times New Roman"/>
+                <w:color w:val="000000"/>
+                <w:sz w:val="24"/>
+                <w:szCs w:val="24"/>
+              </w:rPr>
+            </w:pPr>
+            <w:ins w:id="472" w:author="Andrea Constanza Perdomo Pedraza" w:date="2015-09-03T09:57:00Z">
               <w:r>
                 <w:rPr>
                   <w:rFonts w:ascii="Times New Roman" w:hAnsi="Times New Roman" w:cs="Times New Roman"/>
@@ -16473,14 +16428,14 @@
           <w:p>
             <w:pPr>
               <w:rPr>
-                <w:ins w:id="467" w:author="Andrea Constanza Perdomo Pedraza" w:date="2015-09-03T09:57:00Z"/>
+                <w:ins w:id="473" w:author="Andrea Constanza Perdomo Pedraza" w:date="2015-09-03T09:57:00Z"/>
                 <w:rFonts w:ascii="Times New Roman" w:hAnsi="Times New Roman" w:cs="Times New Roman"/>
                 <w:sz w:val="24"/>
                 <w:szCs w:val="24"/>
                 <w:lang w:val="es-ES_tradnl"/>
               </w:rPr>
             </w:pPr>
-            <w:ins w:id="468" w:author="Andrea Constanza Perdomo Pedraza" w:date="2015-09-03T09:57:00Z">
+            <w:ins w:id="474" w:author="Andrea Constanza Perdomo Pedraza" w:date="2015-09-03T09:57:00Z">
               <w:r>
                 <w:rPr>
                   <w:rFonts w:ascii="Lucida Grande" w:hAnsi="Lucida Grande" w:cs="Lucida Grande"/>
@@ -16497,7 +16452,7 @@
       <w:pPr>
         <w:spacing w:after="0"/>
         <w:rPr>
-          <w:ins w:id="469" w:author="Andrea Constanza Perdomo Pedraza" w:date="2015-09-03T09:56:00Z"/>
+          <w:ins w:id="475" w:author="Andrea Constanza Perdomo Pedraza" w:date="2015-09-03T09:56:00Z"/>
           <w:rFonts w:ascii="Times New Roman" w:hAnsi="Times New Roman" w:cs="Times New Roman"/>
           <w:highlight w:val="yellow"/>
         </w:rPr>
@@ -16515,7 +16470,7 @@
       </w:tblGrid>
       <w:tr>
         <w:trPr>
-          <w:ins w:id="470" w:author="Andrea Constanza Perdomo Pedraza" w:date="2015-09-03T09:57:00Z"/>
+          <w:ins w:id="476" w:author="Andrea Constanza Perdomo Pedraza" w:date="2015-09-03T09:57:00Z"/>
         </w:trPr>
         <w:tc>
           <w:tcPr>
@@ -16527,7 +16482,7 @@
             <w:pPr>
               <w:jc w:val="center"/>
               <w:rPr>
-                <w:ins w:id="471" w:author="Andrea Constanza Perdomo Pedraza" w:date="2015-09-03T09:57:00Z"/>
+                <w:ins w:id="477" w:author="Andrea Constanza Perdomo Pedraza" w:date="2015-09-03T09:57:00Z"/>
                 <w:rFonts w:ascii="Times New Roman" w:hAnsi="Times New Roman" w:cs="Times New Roman"/>
                 <w:b/>
                 <w:color w:val="FFFFFF" w:themeColor="background1"/>
@@ -16535,7 +16490,7 @@
                 <w:szCs w:val="24"/>
               </w:rPr>
             </w:pPr>
-            <w:ins w:id="472" w:author="Andrea Constanza Perdomo Pedraza" w:date="2015-09-03T09:57:00Z">
+            <w:ins w:id="478" w:author="Andrea Constanza Perdomo Pedraza" w:date="2015-09-03T09:57:00Z">
               <w:r>
                 <w:rPr>
                   <w:rFonts w:ascii="Times New Roman" w:hAnsi="Times New Roman" w:cs="Times New Roman"/>
@@ -16552,7 +16507,7 @@
       </w:tr>
       <w:tr>
         <w:trPr>
-          <w:ins w:id="473" w:author="Andrea Constanza Perdomo Pedraza" w:date="2015-09-03T09:57:00Z"/>
+          <w:ins w:id="479" w:author="Andrea Constanza Perdomo Pedraza" w:date="2015-09-03T09:57:00Z"/>
         </w:trPr>
         <w:tc>
           <w:tcPr>
@@ -16561,7 +16516,7 @@
           <w:p>
             <w:pPr>
               <w:rPr>
-                <w:ins w:id="474" w:author="Andrea Constanza Perdomo Pedraza" w:date="2015-09-03T09:57:00Z"/>
+                <w:ins w:id="480" w:author="Andrea Constanza Perdomo Pedraza" w:date="2015-09-03T09:57:00Z"/>
                 <w:rFonts w:ascii="Times New Roman" w:hAnsi="Times New Roman" w:cs="Times New Roman"/>
                 <w:b/>
                 <w:color w:val="000000"/>
@@ -16569,7 +16524,7 @@
                 <w:szCs w:val="24"/>
               </w:rPr>
             </w:pPr>
-            <w:ins w:id="475" w:author="Andrea Constanza Perdomo Pedraza" w:date="2015-09-03T09:57:00Z">
+            <w:ins w:id="481" w:author="Andrea Constanza Perdomo Pedraza" w:date="2015-09-03T09:57:00Z">
               <w:r>
                 <w:rPr>
                   <w:rFonts w:ascii="Times New Roman" w:hAnsi="Times New Roman" w:cs="Times New Roman"/>
@@ -16590,7 +16545,7 @@
           <w:p>
             <w:pPr>
               <w:rPr>
-                <w:ins w:id="476" w:author="Andrea Constanza Perdomo Pedraza" w:date="2015-09-03T09:57:00Z"/>
+                <w:ins w:id="482" w:author="Andrea Constanza Perdomo Pedraza" w:date="2015-09-03T09:57:00Z"/>
                 <w:rFonts w:ascii="Times New Roman" w:hAnsi="Times New Roman" w:cs="Times New Roman"/>
                 <w:b/>
                 <w:color w:val="000000"/>
@@ -16598,7 +16553,7 @@
                 <w:szCs w:val="24"/>
               </w:rPr>
             </w:pPr>
-            <w:ins w:id="477" w:author="Andrea Constanza Perdomo Pedraza" w:date="2015-09-03T09:57:00Z">
+            <w:ins w:id="483" w:author="Andrea Constanza Perdomo Pedraza" w:date="2015-09-03T09:57:00Z">
               <w:r>
                 <w:rPr>
                   <w:rFonts w:ascii="Times New Roman" w:hAnsi="Times New Roman" w:cs="Times New Roman"/>
@@ -16632,7 +16587,7 @@
       </w:tr>
       <w:tr>
         <w:trPr>
-          <w:ins w:id="478" w:author="Andrea Constanza Perdomo Pedraza" w:date="2015-09-03T09:57:00Z"/>
+          <w:ins w:id="484" w:author="Andrea Constanza Perdomo Pedraza" w:date="2015-09-03T09:57:00Z"/>
         </w:trPr>
         <w:tc>
           <w:tcPr>
@@ -16641,14 +16596,14 @@
           <w:p>
             <w:pPr>
               <w:rPr>
-                <w:ins w:id="479" w:author="Andrea Constanza Perdomo Pedraza" w:date="2015-09-03T09:57:00Z"/>
-                <w:rFonts w:ascii="Times New Roman" w:hAnsi="Times New Roman" w:cs="Times New Roman"/>
-                <w:color w:val="000000"/>
-                <w:sz w:val="24"/>
-                <w:szCs w:val="24"/>
-              </w:rPr>
-            </w:pPr>
-            <w:ins w:id="480" w:author="Andrea Constanza Perdomo Pedraza" w:date="2015-09-03T09:57:00Z">
+                <w:ins w:id="485" w:author="Andrea Constanza Perdomo Pedraza" w:date="2015-09-03T09:57:00Z"/>
+                <w:rFonts w:ascii="Times New Roman" w:hAnsi="Times New Roman" w:cs="Times New Roman"/>
+                <w:color w:val="000000"/>
+                <w:sz w:val="24"/>
+                <w:szCs w:val="24"/>
+              </w:rPr>
+            </w:pPr>
+            <w:ins w:id="486" w:author="Andrea Constanza Perdomo Pedraza" w:date="2015-09-03T09:57:00Z">
               <w:r>
                 <w:rPr>
                   <w:rFonts w:ascii="Times New Roman" w:hAnsi="Times New Roman" w:cs="Times New Roman"/>
@@ -16669,14 +16624,14 @@
           <w:p>
             <w:pPr>
               <w:rPr>
-                <w:ins w:id="481" w:author="Andrea Constanza Perdomo Pedraza" w:date="2015-09-03T09:57:00Z"/>
+                <w:ins w:id="487" w:author="Andrea Constanza Perdomo Pedraza" w:date="2015-09-03T09:57:00Z"/>
                 <w:rFonts w:ascii="Times New Roman" w:hAnsi="Times New Roman" w:cs="Times New Roman"/>
                 <w:sz w:val="24"/>
                 <w:szCs w:val="24"/>
                 <w:lang w:val="es-ES_tradnl"/>
               </w:rPr>
             </w:pPr>
-            <w:ins w:id="482" w:author="Andrea Constanza Perdomo Pedraza" w:date="2015-09-03T09:58:00Z">
+            <w:ins w:id="488" w:author="Andrea Constanza Perdomo Pedraza" w:date="2015-09-03T09:58:00Z">
               <w:r>
                 <w:rPr>
                   <w:rFonts w:ascii="Lucida Grande" w:hAnsi="Lucida Grande" w:cs="Lucida Grande"/>
@@ -16690,7 +16645,7 @@
       </w:tr>
       <w:tr>
         <w:trPr>
-          <w:ins w:id="483" w:author="Andrea Constanza Perdomo Pedraza" w:date="2015-09-03T09:57:00Z"/>
+          <w:ins w:id="489" w:author="Andrea Constanza Perdomo Pedraza" w:date="2015-09-03T09:57:00Z"/>
         </w:trPr>
         <w:tc>
           <w:tcPr>
@@ -16699,14 +16654,14 @@
           <w:p>
             <w:pPr>
               <w:rPr>
-                <w:ins w:id="484" w:author="Andrea Constanza Perdomo Pedraza" w:date="2015-09-03T09:57:00Z"/>
-                <w:rFonts w:ascii="Times New Roman" w:hAnsi="Times New Roman" w:cs="Times New Roman"/>
-                <w:color w:val="000000"/>
-                <w:sz w:val="24"/>
-                <w:szCs w:val="24"/>
-              </w:rPr>
-            </w:pPr>
-            <w:ins w:id="485" w:author="Andrea Constanza Perdomo Pedraza" w:date="2015-09-03T09:57:00Z">
+                <w:ins w:id="490" w:author="Andrea Constanza Perdomo Pedraza" w:date="2015-09-03T09:57:00Z"/>
+                <w:rFonts w:ascii="Times New Roman" w:hAnsi="Times New Roman" w:cs="Times New Roman"/>
+                <w:color w:val="000000"/>
+                <w:sz w:val="24"/>
+                <w:szCs w:val="24"/>
+              </w:rPr>
+            </w:pPr>
+            <w:ins w:id="491" w:author="Andrea Constanza Perdomo Pedraza" w:date="2015-09-03T09:57:00Z">
               <w:r>
                 <w:rPr>
                   <w:rFonts w:ascii="Times New Roman" w:hAnsi="Times New Roman" w:cs="Times New Roman"/>
@@ -16727,14 +16682,14 @@
           <w:p>
             <w:pPr>
               <w:rPr>
-                <w:ins w:id="486" w:author="Andrea Constanza Perdomo Pedraza" w:date="2015-09-03T09:57:00Z"/>
+                <w:ins w:id="492" w:author="Andrea Constanza Perdomo Pedraza" w:date="2015-09-03T09:57:00Z"/>
                 <w:rFonts w:ascii="Times New Roman" w:hAnsi="Times New Roman" w:cs="Times New Roman"/>
                 <w:sz w:val="24"/>
                 <w:szCs w:val="24"/>
                 <w:lang w:val="es-ES_tradnl"/>
               </w:rPr>
             </w:pPr>
-            <w:ins w:id="487" w:author="Andrea Constanza Perdomo Pedraza" w:date="2015-09-03T09:58:00Z">
+            <w:ins w:id="493" w:author="Andrea Constanza Perdomo Pedraza" w:date="2015-09-03T09:58:00Z">
               <w:r>
                 <w:rPr>
                   <w:rFonts w:ascii="Lucida Grande" w:hAnsi="Lucida Grande" w:cs="Lucida Grande"/>
@@ -16751,7 +16706,7 @@
       <w:pPr>
         <w:spacing w:after="0"/>
         <w:rPr>
-          <w:ins w:id="488" w:author="Andrea Constanza Perdomo Pedraza" w:date="2015-09-03T09:56:00Z"/>
+          <w:ins w:id="494" w:author="Andrea Constanza Perdomo Pedraza" w:date="2015-09-03T09:56:00Z"/>
           <w:rFonts w:ascii="Times New Roman" w:hAnsi="Times New Roman" w:cs="Times New Roman"/>
           <w:highlight w:val="yellow"/>
         </w:rPr>
@@ -16912,7 +16867,7 @@
               </w:rPr>
               <w:t>MA_06_02_CO_REC2</w:t>
             </w:r>
-            <w:ins w:id="489" w:author="Andrea Constanza Perdomo Pedraza" w:date="2015-09-03T09:59:00Z">
+            <w:ins w:id="495" w:author="Andrea Constanza Perdomo Pedraza" w:date="2015-09-03T09:59:00Z">
               <w:r>
                 <w:rPr>
                   <w:rFonts w:ascii="Times New Roman" w:hAnsi="Times New Roman" w:cs="Times New Roman"/>
@@ -16975,7 +16930,7 @@
                 <w:lang w:val="es-ES_tradnl"/>
               </w:rPr>
             </w:pPr>
-            <w:ins w:id="490" w:author="Andrea Constanza Perdomo Pedraza" w:date="2015-09-03T10:00:00Z">
+            <w:ins w:id="496" w:author="Andrea Constanza Perdomo Pedraza" w:date="2015-09-03T10:00:00Z">
               <w:r>
                 <w:rPr>
                   <w:rFonts w:ascii="Lucida Grande" w:hAnsi="Lucida Grande" w:cs="Lucida Grande"/>
@@ -17026,7 +16981,7 @@
                 <w:lang w:val="es-ES_tradnl"/>
               </w:rPr>
             </w:pPr>
-            <w:ins w:id="491" w:author="Andrea Constanza Perdomo Pedraza" w:date="2015-09-03T10:00:00Z">
+            <w:ins w:id="497" w:author="Andrea Constanza Perdomo Pedraza" w:date="2015-09-03T10:00:00Z">
               <w:r>
                 <w:rPr>
                   <w:rFonts w:ascii="Lucida Grande" w:hAnsi="Lucida Grande" w:cs="Lucida Grande"/>
@@ -17099,7 +17054,7 @@
         </w:rPr>
         <w:t xml:space="preserve"> </w:t>
       </w:r>
-      <w:ins w:id="492" w:author="Andrea Constanza Perdomo Pedraza" w:date="2015-09-03T10:02:00Z">
+      <w:ins w:id="498" w:author="Andrea Constanza Perdomo Pedraza" w:date="2015-09-03T10:02:00Z">
         <w:r>
           <w:rPr>
             <w:rFonts w:ascii="Times New Roman" w:hAnsi="Times New Roman" w:cs="Times New Roman"/>
@@ -17130,7 +17085,7 @@
         <w:spacing w:after="0"/>
         <w:jc w:val="both"/>
         <w:rPr>
-          <w:ins w:id="493" w:author="Andrea Constanza Perdomo Pedraza" w:date="2015-09-03T10:02:00Z"/>
+          <w:ins w:id="499" w:author="Andrea Constanza Perdomo Pedraza" w:date="2015-09-03T10:02:00Z"/>
           <w:rFonts w:ascii="Times New Roman" w:hAnsi="Times New Roman" w:cs="Times New Roman"/>
         </w:rPr>
       </w:pPr>
@@ -17158,7 +17113,7 @@
         </w:rPr>
         <w:t>s</w:t>
       </w:r>
-      <w:ins w:id="494" w:author="Andrea Constanza Perdomo Pedraza" w:date="2015-09-03T10:02:00Z">
+      <w:ins w:id="500" w:author="Andrea Constanza Perdomo Pedraza" w:date="2015-09-03T10:02:00Z">
         <w:r>
           <w:rPr>
             <w:rFonts w:ascii="Times New Roman" w:hAnsi="Times New Roman" w:cs="Times New Roman"/>
@@ -17172,7 +17127,7 @@
         <w:spacing w:after="0"/>
         <w:jc w:val="both"/>
         <w:rPr>
-          <w:ins w:id="495" w:author="Andrea Constanza Perdomo Pedraza" w:date="2015-09-03T10:02:00Z"/>
+          <w:ins w:id="501" w:author="Andrea Constanza Perdomo Pedraza" w:date="2015-09-03T10:02:00Z"/>
           <w:rFonts w:ascii="Times New Roman" w:hAnsi="Times New Roman" w:cs="Times New Roman"/>
         </w:rPr>
       </w:pPr>
@@ -17190,7 +17145,7 @@
       </w:tblGrid>
       <w:tr>
         <w:trPr>
-          <w:ins w:id="496" w:author="Andrea Constanza Perdomo Pedraza" w:date="2015-09-03T10:02:00Z"/>
+          <w:ins w:id="502" w:author="Andrea Constanza Perdomo Pedraza" w:date="2015-09-03T10:02:00Z"/>
         </w:trPr>
         <w:tc>
           <w:tcPr>
@@ -17202,7 +17157,7 @@
             <w:pPr>
               <w:jc w:val="center"/>
               <w:rPr>
-                <w:ins w:id="497" w:author="Andrea Constanza Perdomo Pedraza" w:date="2015-09-03T10:02:00Z"/>
+                <w:ins w:id="503" w:author="Andrea Constanza Perdomo Pedraza" w:date="2015-09-03T10:02:00Z"/>
                 <w:rFonts w:ascii="Times New Roman" w:hAnsi="Times New Roman" w:cs="Times New Roman"/>
                 <w:b/>
                 <w:color w:val="FFFFFF" w:themeColor="background1"/>
@@ -17210,7 +17165,7 @@
                 <w:szCs w:val="24"/>
               </w:rPr>
             </w:pPr>
-            <w:ins w:id="498" w:author="Andrea Constanza Perdomo Pedraza" w:date="2015-09-03T10:02:00Z">
+            <w:ins w:id="504" w:author="Andrea Constanza Perdomo Pedraza" w:date="2015-09-03T10:02:00Z">
               <w:r>
                 <w:rPr>
                   <w:rFonts w:ascii="Times New Roman" w:hAnsi="Times New Roman" w:cs="Times New Roman"/>
@@ -17227,7 +17182,7 @@
       </w:tr>
       <w:tr>
         <w:trPr>
-          <w:ins w:id="499" w:author="Andrea Constanza Perdomo Pedraza" w:date="2015-09-03T10:02:00Z"/>
+          <w:ins w:id="505" w:author="Andrea Constanza Perdomo Pedraza" w:date="2015-09-03T10:02:00Z"/>
         </w:trPr>
         <w:tc>
           <w:tcPr>
@@ -17236,7 +17191,7 @@
           <w:p>
             <w:pPr>
               <w:rPr>
-                <w:ins w:id="500" w:author="Andrea Constanza Perdomo Pedraza" w:date="2015-09-03T10:02:00Z"/>
+                <w:ins w:id="506" w:author="Andrea Constanza Perdomo Pedraza" w:date="2015-09-03T10:02:00Z"/>
                 <w:rFonts w:ascii="Times New Roman" w:hAnsi="Times New Roman" w:cs="Times New Roman"/>
                 <w:b/>
                 <w:color w:val="000000"/>
@@ -17244,7 +17199,7 @@
                 <w:szCs w:val="24"/>
               </w:rPr>
             </w:pPr>
-            <w:ins w:id="501" w:author="Andrea Constanza Perdomo Pedraza" w:date="2015-09-03T10:02:00Z">
+            <w:ins w:id="507" w:author="Andrea Constanza Perdomo Pedraza" w:date="2015-09-03T10:02:00Z">
               <w:r>
                 <w:rPr>
                   <w:rFonts w:ascii="Times New Roman" w:hAnsi="Times New Roman" w:cs="Times New Roman"/>
@@ -17265,7 +17220,7 @@
           <w:p>
             <w:pPr>
               <w:rPr>
-                <w:ins w:id="502" w:author="Andrea Constanza Perdomo Pedraza" w:date="2015-09-03T10:02:00Z"/>
+                <w:ins w:id="508" w:author="Andrea Constanza Perdomo Pedraza" w:date="2015-09-03T10:02:00Z"/>
                 <w:rFonts w:ascii="Times New Roman" w:hAnsi="Times New Roman" w:cs="Times New Roman"/>
                 <w:b/>
                 <w:color w:val="000000"/>
@@ -17273,7 +17228,7 @@
                 <w:szCs w:val="24"/>
               </w:rPr>
             </w:pPr>
-            <w:ins w:id="503" w:author="Andrea Constanza Perdomo Pedraza" w:date="2015-09-03T10:02:00Z">
+            <w:ins w:id="509" w:author="Andrea Constanza Perdomo Pedraza" w:date="2015-09-03T10:02:00Z">
               <w:r>
                 <w:rPr>
                   <w:rFonts w:ascii="Times New Roman" w:hAnsi="Times New Roman" w:cs="Times New Roman"/>
@@ -17298,7 +17253,7 @@
       </w:tr>
       <w:tr>
         <w:trPr>
-          <w:ins w:id="504" w:author="Andrea Constanza Perdomo Pedraza" w:date="2015-09-03T10:02:00Z"/>
+          <w:ins w:id="510" w:author="Andrea Constanza Perdomo Pedraza" w:date="2015-09-03T10:02:00Z"/>
         </w:trPr>
         <w:tc>
           <w:tcPr>
@@ -17307,14 +17262,14 @@
           <w:p>
             <w:pPr>
               <w:rPr>
-                <w:ins w:id="505" w:author="Andrea Constanza Perdomo Pedraza" w:date="2015-09-03T10:02:00Z"/>
-                <w:rFonts w:ascii="Times New Roman" w:hAnsi="Times New Roman" w:cs="Times New Roman"/>
-                <w:color w:val="000000"/>
-                <w:sz w:val="24"/>
-                <w:szCs w:val="24"/>
-              </w:rPr>
-            </w:pPr>
-            <w:ins w:id="506" w:author="Andrea Constanza Perdomo Pedraza" w:date="2015-09-03T10:02:00Z">
+                <w:ins w:id="511" w:author="Andrea Constanza Perdomo Pedraza" w:date="2015-09-03T10:02:00Z"/>
+                <w:rFonts w:ascii="Times New Roman" w:hAnsi="Times New Roman" w:cs="Times New Roman"/>
+                <w:color w:val="000000"/>
+                <w:sz w:val="24"/>
+                <w:szCs w:val="24"/>
+              </w:rPr>
+            </w:pPr>
+            <w:ins w:id="512" w:author="Andrea Constanza Perdomo Pedraza" w:date="2015-09-03T10:02:00Z">
               <w:r>
                 <w:rPr>
                   <w:rFonts w:ascii="Times New Roman" w:hAnsi="Times New Roman" w:cs="Times New Roman"/>
@@ -17335,14 +17290,14 @@
           <w:p>
             <w:pPr>
               <w:rPr>
-                <w:ins w:id="507" w:author="Andrea Constanza Perdomo Pedraza" w:date="2015-09-03T10:02:00Z"/>
+                <w:ins w:id="513" w:author="Andrea Constanza Perdomo Pedraza" w:date="2015-09-03T10:02:00Z"/>
                 <w:rFonts w:ascii="Times New Roman" w:hAnsi="Times New Roman" w:cs="Times New Roman"/>
                 <w:sz w:val="24"/>
                 <w:szCs w:val="24"/>
                 <w:lang w:val="es-ES_tradnl"/>
               </w:rPr>
             </w:pPr>
-            <w:ins w:id="508" w:author="Andrea Constanza Perdomo Pedraza" w:date="2015-09-03T10:02:00Z">
+            <w:ins w:id="514" w:author="Andrea Constanza Perdomo Pedraza" w:date="2015-09-03T10:02:00Z">
               <w:r>
                 <w:rPr>
                   <w:rFonts w:ascii="Lucida Grande" w:hAnsi="Lucida Grande" w:cs="Lucida Grande"/>
@@ -17357,7 +17312,7 @@
       <w:tr>
         <w:trPr>
           <w:trHeight w:val="257"/>
-          <w:ins w:id="509" w:author="Andrea Constanza Perdomo Pedraza" w:date="2015-09-03T10:02:00Z"/>
+          <w:ins w:id="515" w:author="Andrea Constanza Perdomo Pedraza" w:date="2015-09-03T10:02:00Z"/>
         </w:trPr>
         <w:tc>
           <w:tcPr>
@@ -17366,14 +17321,14 @@
           <w:p>
             <w:pPr>
               <w:rPr>
-                <w:ins w:id="510" w:author="Andrea Constanza Perdomo Pedraza" w:date="2015-09-03T10:02:00Z"/>
-                <w:rFonts w:ascii="Times New Roman" w:hAnsi="Times New Roman" w:cs="Times New Roman"/>
-                <w:color w:val="000000"/>
-                <w:sz w:val="24"/>
-                <w:szCs w:val="24"/>
-              </w:rPr>
-            </w:pPr>
-            <w:ins w:id="511" w:author="Andrea Constanza Perdomo Pedraza" w:date="2015-09-03T10:02:00Z">
+                <w:ins w:id="516" w:author="Andrea Constanza Perdomo Pedraza" w:date="2015-09-03T10:02:00Z"/>
+                <w:rFonts w:ascii="Times New Roman" w:hAnsi="Times New Roman" w:cs="Times New Roman"/>
+                <w:color w:val="000000"/>
+                <w:sz w:val="24"/>
+                <w:szCs w:val="24"/>
+              </w:rPr>
+            </w:pPr>
+            <w:ins w:id="517" w:author="Andrea Constanza Perdomo Pedraza" w:date="2015-09-03T10:02:00Z">
               <w:r>
                 <w:rPr>
                   <w:rFonts w:ascii="Times New Roman" w:hAnsi="Times New Roman" w:cs="Times New Roman"/>
@@ -17394,14 +17349,14 @@
           <w:p>
             <w:pPr>
               <w:rPr>
-                <w:ins w:id="512" w:author="Andrea Constanza Perdomo Pedraza" w:date="2015-09-03T10:02:00Z"/>
+                <w:ins w:id="518" w:author="Andrea Constanza Perdomo Pedraza" w:date="2015-09-03T10:02:00Z"/>
                 <w:rFonts w:ascii="Times New Roman" w:hAnsi="Times New Roman" w:cs="Times New Roman"/>
                 <w:sz w:val="24"/>
                 <w:szCs w:val="24"/>
                 <w:lang w:val="es-ES_tradnl"/>
               </w:rPr>
             </w:pPr>
-            <w:ins w:id="513" w:author="Andrea Constanza Perdomo Pedraza" w:date="2015-09-03T10:02:00Z">
+            <w:ins w:id="519" w:author="Andrea Constanza Perdomo Pedraza" w:date="2015-09-03T10:02:00Z">
               <w:r>
                 <w:rPr>
                   <w:rFonts w:ascii="Lucida Grande" w:hAnsi="Lucida Grande" w:cs="Lucida Grande"/>
@@ -17515,7 +17470,7 @@
               </w:rPr>
               <w:t>MA_06_02_CO_REC2</w:t>
             </w:r>
-            <w:ins w:id="514" w:author="Andrea Constanza Perdomo Pedraza" w:date="2015-09-03T10:03:00Z">
+            <w:ins w:id="520" w:author="Andrea Constanza Perdomo Pedraza" w:date="2015-09-03T10:03:00Z">
               <w:r>
                 <w:rPr>
                   <w:rFonts w:ascii="Times New Roman" w:hAnsi="Times New Roman" w:cs="Times New Roman"/>
@@ -17577,7 +17532,7 @@
                 <w:lang w:val="es-ES_tradnl"/>
               </w:rPr>
             </w:pPr>
-            <w:ins w:id="515" w:author="Andrea Constanza Perdomo Pedraza" w:date="2015-09-03T10:03:00Z">
+            <w:ins w:id="521" w:author="Andrea Constanza Perdomo Pedraza" w:date="2015-09-03T10:03:00Z">
               <w:r>
                 <w:rPr>
                   <w:rFonts w:ascii="Lucida Grande" w:hAnsi="Lucida Grande" w:cs="Lucida Grande"/>
@@ -17631,7 +17586,7 @@
                 <w:lang w:val="es-ES_tradnl"/>
               </w:rPr>
             </w:pPr>
-            <w:ins w:id="516" w:author="Andrea Constanza Perdomo Pedraza" w:date="2015-09-03T10:03:00Z">
+            <w:ins w:id="522" w:author="Andrea Constanza Perdomo Pedraza" w:date="2015-09-03T10:03:00Z">
               <w:r>
                 <w:rPr>
                   <w:rFonts w:ascii="Lucida Grande" w:hAnsi="Lucida Grande" w:cs="Lucida Grande"/>
@@ -17687,7 +17642,7 @@
         </w:rPr>
         <w:t>Fin d</w:t>
       </w:r>
-      <w:ins w:id="517" w:author="Andrea Constanza Perdomo Pedraza" w:date="2015-09-03T10:03:00Z">
+      <w:ins w:id="523" w:author="Andrea Constanza Perdomo Pedraza" w:date="2015-09-03T10:03:00Z">
         <w:r>
           <w:rPr>
             <w:rFonts w:ascii="Times New Roman" w:hAnsi="Times New Roman" w:cs="Times New Roman"/>
@@ -17789,7 +17744,7 @@
               </w:rPr>
               <w:t>MA_06_02_CO_REC2</w:t>
             </w:r>
-            <w:ins w:id="518" w:author="Andrea Constanza Perdomo Pedraza" w:date="2015-09-03T10:04:00Z">
+            <w:ins w:id="524" w:author="Andrea Constanza Perdomo Pedraza" w:date="2015-09-03T10:04:00Z">
               <w:r>
                 <w:rPr>
                   <w:rFonts w:ascii="Times New Roman" w:hAnsi="Times New Roman" w:cs="Times New Roman"/>
@@ -17902,7 +17857,7 @@
                 <w:szCs w:val="24"/>
               </w:rPr>
             </w:pPr>
-            <w:ins w:id="519" w:author="Andrea Constanza Perdomo Pedraza" w:date="2015-09-03T10:04:00Z">
+            <w:ins w:id="525" w:author="Andrea Constanza Perdomo Pedraza" w:date="2015-09-03T10:04:00Z">
               <w:r>
                 <w:rPr>
                   <w:rFonts w:ascii="Lucida Grande" w:hAnsi="Lucida Grande" w:cs="Lucida Grande"/>
@@ -18042,7 +17997,7 @@
               </w:rPr>
               <w:t>MA_06_02_CO_REC</w:t>
             </w:r>
-            <w:ins w:id="520" w:author="Andrea Constanza Perdomo Pedraza" w:date="2015-09-03T10:05:00Z">
+            <w:ins w:id="526" w:author="Andrea Constanza Perdomo Pedraza" w:date="2015-09-03T10:05:00Z">
               <w:r>
                 <w:rPr>
                   <w:rFonts w:ascii="Times New Roman" w:hAnsi="Times New Roman" w:cs="Times New Roman"/>
@@ -18113,7 +18068,7 @@
               </w:rPr>
               <w:t>Evaluación</w:t>
             </w:r>
-            <w:ins w:id="521" w:author="chris" w:date="2015-08-26T20:40:00Z">
+            <w:ins w:id="527" w:author="chris" w:date="2015-08-26T20:40:00Z">
               <w:r>
                 <w:rPr>
                   <w:rFonts w:ascii="Times New Roman" w:hAnsi="Times New Roman" w:cs="Times New Roman"/>
@@ -18186,7 +18141,7 @@
                 <w:lang w:val="es-ES_tradnl"/>
               </w:rPr>
             </w:pPr>
-            <w:ins w:id="522" w:author="Andrea Constanza Perdomo Pedraza" w:date="2015-09-03T10:04:00Z">
+            <w:ins w:id="528" w:author="Andrea Constanza Perdomo Pedraza" w:date="2015-09-03T10:04:00Z">
               <w:r>
                 <w:rPr>
                   <w:rFonts w:ascii="Lucida Grande" w:hAnsi="Lucida Grande" w:cs="Lucida Grande"/>
@@ -18195,8 +18150,6 @@
                 <w:t>Ejercicios para evaluar conocimientos sobre el tema El conjunto de los números naturales</w:t>
               </w:r>
             </w:ins>
-            <w:bookmarkStart w:id="523" w:name="_GoBack"/>
-            <w:bookmarkEnd w:id="523"/>
           </w:p>
         </w:tc>
       </w:tr>
@@ -18422,7 +18375,7 @@
                 <w:szCs w:val="24"/>
               </w:rPr>
             </w:pPr>
-            <w:hyperlink r:id="rId21" w:history="1">
+            <w:hyperlink r:id="rId20" w:history="1">
               <w:r>
                 <w:rPr>
                   <w:rStyle w:val="Hyperlink"/>
@@ -18515,7 +18468,7 @@
                 <w:szCs w:val="24"/>
               </w:rPr>
             </w:pPr>
-            <w:hyperlink r:id="rId22" w:history="1">
+            <w:hyperlink r:id="rId21" w:history="1">
               <w:r>
                 <w:rPr>
                   <w:rStyle w:val="Hyperlink"/>
@@ -18653,8 +18606,8 @@
       </w:pPr>
     </w:p>
     <w:sectPr>
-      <w:headerReference w:type="even" r:id="rId23"/>
-      <w:headerReference w:type="default" r:id="rId24"/>
+      <w:headerReference w:type="even" r:id="rId22"/>
+      <w:headerReference w:type="default" r:id="rId23"/>
       <w:pgSz w:w="12240" w:h="15840"/>
       <w:pgMar w:top="1417" w:right="1701" w:bottom="1417" w:left="1701" w:header="708" w:footer="708" w:gutter="0"/>
       <w:cols w:space="708"/>
@@ -27200,7 +27153,7 @@
 </file>
 
 <file path=customXml/itemProps1.xml><?xml version="1.0" encoding="utf-8"?>
-<ds:datastoreItem xmlns:ds="http://schemas.openxmlformats.org/officeDocument/2006/customXml" ds:itemID="{A3E67869-5228-CE4F-8D81-CDA945386E09}">
+<ds:datastoreItem xmlns:ds="http://schemas.openxmlformats.org/officeDocument/2006/customXml" ds:itemID="{30F2FBF0-AFDF-D045-98F8-B84ED4986023}">
   <ds:schemaRefs>
     <ds:schemaRef ds:uri="http://schemas.openxmlformats.org/officeDocument/2006/bibliography"/>
   </ds:schemaRefs>

</xml_diff>